<commit_message>
update Data Flow Diagram & Use Case
</commit_message>
<xml_diff>
--- a/Review/Review 2.docx
+++ b/Review/Review 2.docx
@@ -344,7 +344,7 @@
                     <pic:cNvPicPr/>
                   </pic:nvPicPr>
                   <pic:blipFill>
-                    <a:blip r:embed="rId4"/>
+                    <a:blip r:embed="rId7"/>
                     <a:stretch>
                       <a:fillRect/>
                     </a:stretch>
@@ -568,6 +568,19 @@
         <w:spacing w:after="0"/>
         <w:rPr>
           <w:rFonts w:ascii="Times New Roman" w:hAnsi="Times New Roman" w:cs="Times New Roman"/>
+          <w:sz w:val="28"/>
+          <w:szCs w:val="28"/>
+        </w:rPr>
+      </w:pPr>
+    </w:p>
+    <w:p>
+      <w:pPr>
+        <w:tabs>
+          <w:tab w:val="left" w:pos="1132"/>
+        </w:tabs>
+        <w:spacing w:after="0"/>
+        <w:rPr>
+          <w:rFonts w:ascii="Times New Roman" w:hAnsi="Times New Roman" w:cs="Times New Roman"/>
           <w:b/>
           <w:i/>
           <w:sz w:val="28"/>
@@ -582,6 +595,7 @@
           <w:sz w:val="28"/>
           <w:szCs w:val="28"/>
         </w:rPr>
+        <w:lastRenderedPageBreak/>
         <w:t>3</w:t>
       </w:r>
       <w:r>
@@ -795,63 +809,1162 @@
     </w:p>
     <w:p>
       <w:pPr>
-        <w:tabs>
-          <w:tab w:val="left" w:pos="1132"/>
-        </w:tabs>
-        <w:spacing w:after="0"/>
-        <w:rPr>
-          <w:rFonts w:ascii="Times New Roman" w:hAnsi="Times New Roman" w:cs="Times New Roman"/>
-          <w:b/>
-          <w:sz w:val="28"/>
-          <w:szCs w:val="28"/>
-        </w:rPr>
-      </w:pPr>
-      <w:r>
-        <w:rPr>
-          <w:rFonts w:ascii="Times New Roman" w:hAnsi="Times New Roman" w:cs="Times New Roman"/>
-          <w:b/>
-          <w:sz w:val="28"/>
-          <w:szCs w:val="28"/>
-        </w:rPr>
-        <w:t>Chi</w:t>
-      </w:r>
+        <w:pStyle w:val="ListParagraph"/>
+        <w:numPr>
+          <w:ilvl w:val="0"/>
+          <w:numId w:val="2"/>
+        </w:numPr>
+        <w:tabs>
+          <w:tab w:val="left" w:pos="1132"/>
+        </w:tabs>
+        <w:spacing w:after="0"/>
+        <w:rPr>
+          <w:rFonts w:ascii="Times New Roman" w:hAnsi="Times New Roman" w:cs="Times New Roman"/>
+          <w:b/>
+          <w:sz w:val="28"/>
+          <w:szCs w:val="28"/>
+        </w:rPr>
+      </w:pPr>
       <w:bookmarkStart w:id="0" w:name="_GoBack"/>
       <w:bookmarkEnd w:id="0"/>
-    </w:p>
-    <w:p>
-      <w:pPr>
-        <w:tabs>
-          <w:tab w:val="left" w:pos="1132"/>
-        </w:tabs>
-        <w:spacing w:after="0"/>
-        <w:rPr>
-          <w:rFonts w:ascii="Times New Roman" w:hAnsi="Times New Roman" w:cs="Times New Roman"/>
-          <w:b/>
-          <w:sz w:val="28"/>
-          <w:szCs w:val="28"/>
-        </w:rPr>
-      </w:pPr>
-    </w:p>
-    <w:p>
-      <w:pPr>
-        <w:tabs>
-          <w:tab w:val="left" w:pos="1132"/>
-        </w:tabs>
-        <w:spacing w:after="0"/>
-        <w:rPr>
-          <w:rFonts w:ascii="Times New Roman" w:hAnsi="Times New Roman" w:cs="Times New Roman"/>
-          <w:b/>
-          <w:sz w:val="28"/>
-          <w:szCs w:val="28"/>
-        </w:rPr>
-      </w:pPr>
-    </w:p>
-    <w:p>
-      <w:pPr>
-        <w:tabs>
-          <w:tab w:val="left" w:pos="1132"/>
-        </w:tabs>
-        <w:spacing w:after="0"/>
+      <w:r>
+        <w:rPr>
+          <w:rFonts w:ascii="Times New Roman" w:hAnsi="Times New Roman" w:cs="Times New Roman"/>
+          <w:b/>
+          <w:sz w:val="28"/>
+          <w:szCs w:val="28"/>
+        </w:rPr>
+        <w:t>Level 0 Data Flow Diagram</w:t>
+      </w:r>
+    </w:p>
+    <w:p>
+      <w:pPr>
+        <w:pStyle w:val="ListParagraph"/>
+        <w:tabs>
+          <w:tab w:val="left" w:pos="1132"/>
+        </w:tabs>
+        <w:spacing w:after="0"/>
+        <w:rPr>
+          <w:rFonts w:ascii="Times New Roman" w:hAnsi="Times New Roman" w:cs="Times New Roman"/>
+          <w:b/>
+          <w:sz w:val="28"/>
+          <w:szCs w:val="28"/>
+        </w:rPr>
+      </w:pPr>
+      <w:r>
+        <w:rPr>
+          <w:rFonts w:ascii="Times New Roman" w:hAnsi="Times New Roman" w:cs="Times New Roman"/>
+          <w:b/>
+          <w:noProof/>
+          <w:sz w:val="28"/>
+          <w:szCs w:val="28"/>
+        </w:rPr>
+        <w:drawing>
+          <wp:inline distT="0" distB="0" distL="0" distR="0">
+            <wp:extent cx="5317171" cy="5448300"/>
+            <wp:effectExtent l="19050" t="0" r="0" b="0"/>
+            <wp:docPr id="5" name="Picture 4" descr="Lv0 DFD ver2.png"/>
+            <wp:cNvGraphicFramePr>
+              <a:graphicFrameLocks xmlns:a="http://schemas.openxmlformats.org/drawingml/2006/main" noChangeAspect="1"/>
+            </wp:cNvGraphicFramePr>
+            <a:graphic xmlns:a="http://schemas.openxmlformats.org/drawingml/2006/main">
+              <a:graphicData uri="http://schemas.openxmlformats.org/drawingml/2006/picture">
+                <pic:pic xmlns:pic="http://schemas.openxmlformats.org/drawingml/2006/picture">
+                  <pic:nvPicPr>
+                    <pic:cNvPr id="0" name="Lv0 DFD ver2.png"/>
+                    <pic:cNvPicPr/>
+                  </pic:nvPicPr>
+                  <pic:blipFill>
+                    <a:blip r:embed="rId8"/>
+                    <a:stretch>
+                      <a:fillRect/>
+                    </a:stretch>
+                  </pic:blipFill>
+                  <pic:spPr>
+                    <a:xfrm>
+                      <a:off x="0" y="0"/>
+                      <a:ext cx="5321192" cy="5452421"/>
+                    </a:xfrm>
+                    <a:prstGeom prst="rect">
+                      <a:avLst/>
+                    </a:prstGeom>
+                  </pic:spPr>
+                </pic:pic>
+              </a:graphicData>
+            </a:graphic>
+          </wp:inline>
+        </w:drawing>
+      </w:r>
+    </w:p>
+    <w:p>
+      <w:pPr>
+        <w:pStyle w:val="ListParagraph"/>
+        <w:numPr>
+          <w:ilvl w:val="0"/>
+          <w:numId w:val="2"/>
+        </w:numPr>
+        <w:tabs>
+          <w:tab w:val="left" w:pos="1132"/>
+        </w:tabs>
+        <w:spacing w:after="0" w:line="480" w:lineRule="auto"/>
+        <w:rPr>
+          <w:rFonts w:ascii="Times New Roman" w:hAnsi="Times New Roman" w:cs="Times New Roman"/>
+          <w:b/>
+          <w:sz w:val="28"/>
+          <w:szCs w:val="28"/>
+        </w:rPr>
+      </w:pPr>
+      <w:r>
+        <w:rPr>
+          <w:rFonts w:ascii="Times New Roman" w:hAnsi="Times New Roman" w:cs="Times New Roman"/>
+          <w:b/>
+          <w:sz w:val="28"/>
+          <w:szCs w:val="28"/>
+        </w:rPr>
+        <w:lastRenderedPageBreak/>
+        <w:t>Level 1 Data Flow Diagram</w:t>
+      </w:r>
+    </w:p>
+    <w:p>
+      <w:pPr>
+        <w:pStyle w:val="ListParagraph"/>
+        <w:numPr>
+          <w:ilvl w:val="1"/>
+          <w:numId w:val="2"/>
+        </w:numPr>
+        <w:tabs>
+          <w:tab w:val="left" w:pos="1132"/>
+        </w:tabs>
+        <w:spacing w:after="0" w:line="480" w:lineRule="auto"/>
+        <w:rPr>
+          <w:rFonts w:ascii="Times New Roman" w:hAnsi="Times New Roman" w:cs="Times New Roman"/>
+          <w:b/>
+          <w:sz w:val="28"/>
+          <w:szCs w:val="28"/>
+        </w:rPr>
+      </w:pPr>
+      <w:r>
+        <w:rPr>
+          <w:rFonts w:ascii="Times New Roman" w:hAnsi="Times New Roman" w:cs="Times New Roman"/>
+          <w:b/>
+          <w:sz w:val="28"/>
+          <w:szCs w:val="28"/>
+        </w:rPr>
+        <w:t>Administrator Manage Users</w:t>
+      </w:r>
+    </w:p>
+    <w:p>
+      <w:pPr>
+        <w:pStyle w:val="ListParagraph"/>
+        <w:spacing w:after="0" w:line="480" w:lineRule="auto"/>
+        <w:ind w:left="0"/>
+        <w:jc w:val="center"/>
+        <w:rPr>
+          <w:rFonts w:ascii="Times New Roman" w:hAnsi="Times New Roman" w:cs="Times New Roman"/>
+          <w:b/>
+          <w:sz w:val="28"/>
+          <w:szCs w:val="28"/>
+        </w:rPr>
+      </w:pPr>
+      <w:r>
+        <w:rPr>
+          <w:rFonts w:ascii="Times New Roman" w:hAnsi="Times New Roman" w:cs="Times New Roman"/>
+          <w:b/>
+          <w:noProof/>
+          <w:sz w:val="28"/>
+          <w:szCs w:val="28"/>
+        </w:rPr>
+        <w:drawing>
+          <wp:inline distT="0" distB="0" distL="0" distR="0">
+            <wp:extent cx="5148263" cy="3052763"/>
+            <wp:effectExtent l="19050" t="0" r="0" b="0"/>
+            <wp:docPr id="6" name="Picture 5" descr="1.Administrator Manage Users.png"/>
+            <wp:cNvGraphicFramePr>
+              <a:graphicFrameLocks xmlns:a="http://schemas.openxmlformats.org/drawingml/2006/main" noChangeAspect="1"/>
+            </wp:cNvGraphicFramePr>
+            <a:graphic xmlns:a="http://schemas.openxmlformats.org/drawingml/2006/main">
+              <a:graphicData uri="http://schemas.openxmlformats.org/drawingml/2006/picture">
+                <pic:pic xmlns:pic="http://schemas.openxmlformats.org/drawingml/2006/picture">
+                  <pic:nvPicPr>
+                    <pic:cNvPr id="0" name="1.Administrator Manage Users.png"/>
+                    <pic:cNvPicPr/>
+                  </pic:nvPicPr>
+                  <pic:blipFill>
+                    <a:blip r:embed="rId9"/>
+                    <a:stretch>
+                      <a:fillRect/>
+                    </a:stretch>
+                  </pic:blipFill>
+                  <pic:spPr>
+                    <a:xfrm>
+                      <a:off x="0" y="0"/>
+                      <a:ext cx="5148263" cy="3052763"/>
+                    </a:xfrm>
+                    <a:prstGeom prst="rect">
+                      <a:avLst/>
+                    </a:prstGeom>
+                  </pic:spPr>
+                </pic:pic>
+              </a:graphicData>
+            </a:graphic>
+          </wp:inline>
+        </w:drawing>
+      </w:r>
+    </w:p>
+    <w:p>
+      <w:pPr>
+        <w:pStyle w:val="ListParagraph"/>
+        <w:numPr>
+          <w:ilvl w:val="1"/>
+          <w:numId w:val="2"/>
+        </w:numPr>
+        <w:tabs>
+          <w:tab w:val="left" w:pos="1132"/>
+        </w:tabs>
+        <w:spacing w:after="0" w:line="480" w:lineRule="auto"/>
+        <w:rPr>
+          <w:rFonts w:ascii="Times New Roman" w:hAnsi="Times New Roman" w:cs="Times New Roman"/>
+          <w:b/>
+          <w:sz w:val="28"/>
+          <w:szCs w:val="28"/>
+        </w:rPr>
+      </w:pPr>
+      <w:r>
+        <w:rPr>
+          <w:rFonts w:ascii="Times New Roman" w:hAnsi="Times New Roman" w:cs="Times New Roman"/>
+          <w:b/>
+          <w:sz w:val="28"/>
+          <w:szCs w:val="28"/>
+        </w:rPr>
+        <w:t>Manager Manage Candidates Information</w:t>
+      </w:r>
+    </w:p>
+    <w:p>
+      <w:pPr>
+        <w:tabs>
+          <w:tab w:val="left" w:pos="1132"/>
+        </w:tabs>
+        <w:spacing w:after="0" w:line="480" w:lineRule="auto"/>
+        <w:jc w:val="center"/>
+        <w:rPr>
+          <w:rFonts w:ascii="Times New Roman" w:hAnsi="Times New Roman" w:cs="Times New Roman"/>
+          <w:b/>
+          <w:sz w:val="28"/>
+          <w:szCs w:val="28"/>
+        </w:rPr>
+      </w:pPr>
+      <w:r>
+        <w:rPr>
+          <w:rFonts w:ascii="Times New Roman" w:hAnsi="Times New Roman" w:cs="Times New Roman"/>
+          <w:b/>
+          <w:noProof/>
+          <w:sz w:val="28"/>
+          <w:szCs w:val="28"/>
+        </w:rPr>
+        <w:drawing>
+          <wp:inline distT="0" distB="0" distL="0" distR="0">
+            <wp:extent cx="5148263" cy="3052763"/>
+            <wp:effectExtent l="19050" t="0" r="0" b="0"/>
+            <wp:docPr id="7" name="Picture 6" descr="2. Manager management Candidates information.png"/>
+            <wp:cNvGraphicFramePr>
+              <a:graphicFrameLocks xmlns:a="http://schemas.openxmlformats.org/drawingml/2006/main" noChangeAspect="1"/>
+            </wp:cNvGraphicFramePr>
+            <a:graphic xmlns:a="http://schemas.openxmlformats.org/drawingml/2006/main">
+              <a:graphicData uri="http://schemas.openxmlformats.org/drawingml/2006/picture">
+                <pic:pic xmlns:pic="http://schemas.openxmlformats.org/drawingml/2006/picture">
+                  <pic:nvPicPr>
+                    <pic:cNvPr id="0" name="2. Manager management Candidates information.png"/>
+                    <pic:cNvPicPr/>
+                  </pic:nvPicPr>
+                  <pic:blipFill>
+                    <a:blip r:embed="rId10"/>
+                    <a:stretch>
+                      <a:fillRect/>
+                    </a:stretch>
+                  </pic:blipFill>
+                  <pic:spPr>
+                    <a:xfrm>
+                      <a:off x="0" y="0"/>
+                      <a:ext cx="5148263" cy="3052763"/>
+                    </a:xfrm>
+                    <a:prstGeom prst="rect">
+                      <a:avLst/>
+                    </a:prstGeom>
+                  </pic:spPr>
+                </pic:pic>
+              </a:graphicData>
+            </a:graphic>
+          </wp:inline>
+        </w:drawing>
+      </w:r>
+    </w:p>
+    <w:p>
+      <w:pPr>
+        <w:tabs>
+          <w:tab w:val="left" w:pos="1132"/>
+        </w:tabs>
+        <w:spacing w:after="0" w:line="480" w:lineRule="auto"/>
+        <w:jc w:val="center"/>
+        <w:rPr>
+          <w:rFonts w:ascii="Times New Roman" w:hAnsi="Times New Roman" w:cs="Times New Roman"/>
+          <w:b/>
+          <w:sz w:val="28"/>
+          <w:szCs w:val="28"/>
+        </w:rPr>
+      </w:pPr>
+    </w:p>
+    <w:p>
+      <w:pPr>
+        <w:tabs>
+          <w:tab w:val="left" w:pos="1132"/>
+        </w:tabs>
+        <w:spacing w:after="0" w:line="480" w:lineRule="auto"/>
+        <w:rPr>
+          <w:rFonts w:ascii="Times New Roman" w:hAnsi="Times New Roman" w:cs="Times New Roman"/>
+          <w:b/>
+          <w:sz w:val="28"/>
+          <w:szCs w:val="28"/>
+        </w:rPr>
+      </w:pPr>
+    </w:p>
+    <w:p>
+      <w:pPr>
+        <w:pStyle w:val="ListParagraph"/>
+        <w:numPr>
+          <w:ilvl w:val="1"/>
+          <w:numId w:val="2"/>
+        </w:numPr>
+        <w:tabs>
+          <w:tab w:val="left" w:pos="1132"/>
+        </w:tabs>
+        <w:spacing w:after="0" w:line="480" w:lineRule="auto"/>
+        <w:rPr>
+          <w:rFonts w:ascii="Times New Roman" w:hAnsi="Times New Roman" w:cs="Times New Roman"/>
+          <w:b/>
+          <w:sz w:val="28"/>
+          <w:szCs w:val="28"/>
+        </w:rPr>
+      </w:pPr>
+      <w:r>
+        <w:rPr>
+          <w:rFonts w:ascii="Times New Roman" w:hAnsi="Times New Roman" w:cs="Times New Roman"/>
+          <w:b/>
+          <w:sz w:val="28"/>
+          <w:szCs w:val="28"/>
+        </w:rPr>
+        <w:lastRenderedPageBreak/>
+        <w:t>Manager Manage Exam Registrations</w:t>
+      </w:r>
+    </w:p>
+    <w:p>
+      <w:pPr>
+        <w:tabs>
+          <w:tab w:val="left" w:pos="1132"/>
+        </w:tabs>
+        <w:spacing w:after="0" w:line="480" w:lineRule="auto"/>
+        <w:jc w:val="center"/>
+        <w:rPr>
+          <w:rFonts w:ascii="Times New Roman" w:hAnsi="Times New Roman" w:cs="Times New Roman"/>
+          <w:b/>
+          <w:sz w:val="28"/>
+          <w:szCs w:val="28"/>
+        </w:rPr>
+      </w:pPr>
+      <w:r>
+        <w:rPr>
+          <w:rFonts w:ascii="Times New Roman" w:hAnsi="Times New Roman" w:cs="Times New Roman"/>
+          <w:b/>
+          <w:noProof/>
+          <w:sz w:val="28"/>
+          <w:szCs w:val="28"/>
+        </w:rPr>
+        <w:drawing>
+          <wp:inline distT="0" distB="0" distL="0" distR="0">
+            <wp:extent cx="5148263" cy="3052763"/>
+            <wp:effectExtent l="19050" t="0" r="0" b="0"/>
+            <wp:docPr id="8" name="Picture 7" descr="3. Manager management Exam Registration.png"/>
+            <wp:cNvGraphicFramePr>
+              <a:graphicFrameLocks xmlns:a="http://schemas.openxmlformats.org/drawingml/2006/main" noChangeAspect="1"/>
+            </wp:cNvGraphicFramePr>
+            <a:graphic xmlns:a="http://schemas.openxmlformats.org/drawingml/2006/main">
+              <a:graphicData uri="http://schemas.openxmlformats.org/drawingml/2006/picture">
+                <pic:pic xmlns:pic="http://schemas.openxmlformats.org/drawingml/2006/picture">
+                  <pic:nvPicPr>
+                    <pic:cNvPr id="0" name="3. Manager management Exam Registration.png"/>
+                    <pic:cNvPicPr/>
+                  </pic:nvPicPr>
+                  <pic:blipFill>
+                    <a:blip r:embed="rId11"/>
+                    <a:stretch>
+                      <a:fillRect/>
+                    </a:stretch>
+                  </pic:blipFill>
+                  <pic:spPr>
+                    <a:xfrm>
+                      <a:off x="0" y="0"/>
+                      <a:ext cx="5148263" cy="3052763"/>
+                    </a:xfrm>
+                    <a:prstGeom prst="rect">
+                      <a:avLst/>
+                    </a:prstGeom>
+                  </pic:spPr>
+                </pic:pic>
+              </a:graphicData>
+            </a:graphic>
+          </wp:inline>
+        </w:drawing>
+      </w:r>
+    </w:p>
+    <w:p>
+      <w:pPr>
+        <w:pStyle w:val="ListParagraph"/>
+        <w:numPr>
+          <w:ilvl w:val="1"/>
+          <w:numId w:val="2"/>
+        </w:numPr>
+        <w:tabs>
+          <w:tab w:val="left" w:pos="1132"/>
+        </w:tabs>
+        <w:spacing w:after="0" w:line="480" w:lineRule="auto"/>
+        <w:rPr>
+          <w:rFonts w:ascii="Times New Roman" w:hAnsi="Times New Roman" w:cs="Times New Roman"/>
+          <w:b/>
+          <w:sz w:val="28"/>
+          <w:szCs w:val="28"/>
+        </w:rPr>
+      </w:pPr>
+      <w:r>
+        <w:rPr>
+          <w:rFonts w:ascii="Times New Roman" w:hAnsi="Times New Roman" w:cs="Times New Roman"/>
+          <w:b/>
+          <w:sz w:val="28"/>
+          <w:szCs w:val="28"/>
+        </w:rPr>
+        <w:t>Manager Manage Schedule</w:t>
+      </w:r>
+    </w:p>
+    <w:p>
+      <w:pPr>
+        <w:tabs>
+          <w:tab w:val="left" w:pos="1132"/>
+        </w:tabs>
+        <w:spacing w:after="0" w:line="480" w:lineRule="auto"/>
+        <w:jc w:val="center"/>
+        <w:rPr>
+          <w:rFonts w:ascii="Times New Roman" w:hAnsi="Times New Roman" w:cs="Times New Roman"/>
+          <w:b/>
+          <w:sz w:val="28"/>
+          <w:szCs w:val="28"/>
+        </w:rPr>
+      </w:pPr>
+      <w:r>
+        <w:rPr>
+          <w:rFonts w:ascii="Times New Roman" w:hAnsi="Times New Roman" w:cs="Times New Roman"/>
+          <w:b/>
+          <w:noProof/>
+          <w:sz w:val="28"/>
+          <w:szCs w:val="28"/>
+        </w:rPr>
+        <w:drawing>
+          <wp:inline distT="0" distB="0" distL="0" distR="0">
+            <wp:extent cx="5148263" cy="3052763"/>
+            <wp:effectExtent l="19050" t="0" r="0" b="0"/>
+            <wp:docPr id="9" name="Picture 8" descr="4. Manager management Schedule.png"/>
+            <wp:cNvGraphicFramePr>
+              <a:graphicFrameLocks xmlns:a="http://schemas.openxmlformats.org/drawingml/2006/main" noChangeAspect="1"/>
+            </wp:cNvGraphicFramePr>
+            <a:graphic xmlns:a="http://schemas.openxmlformats.org/drawingml/2006/main">
+              <a:graphicData uri="http://schemas.openxmlformats.org/drawingml/2006/picture">
+                <pic:pic xmlns:pic="http://schemas.openxmlformats.org/drawingml/2006/picture">
+                  <pic:nvPicPr>
+                    <pic:cNvPr id="0" name="4. Manager management Schedule.png"/>
+                    <pic:cNvPicPr/>
+                  </pic:nvPicPr>
+                  <pic:blipFill>
+                    <a:blip r:embed="rId12"/>
+                    <a:stretch>
+                      <a:fillRect/>
+                    </a:stretch>
+                  </pic:blipFill>
+                  <pic:spPr>
+                    <a:xfrm>
+                      <a:off x="0" y="0"/>
+                      <a:ext cx="5148263" cy="3052763"/>
+                    </a:xfrm>
+                    <a:prstGeom prst="rect">
+                      <a:avLst/>
+                    </a:prstGeom>
+                  </pic:spPr>
+                </pic:pic>
+              </a:graphicData>
+            </a:graphic>
+          </wp:inline>
+        </w:drawing>
+      </w:r>
+    </w:p>
+    <w:p>
+      <w:pPr>
+        <w:tabs>
+          <w:tab w:val="left" w:pos="1132"/>
+        </w:tabs>
+        <w:spacing w:after="0" w:line="480" w:lineRule="auto"/>
+        <w:jc w:val="center"/>
+        <w:rPr>
+          <w:rFonts w:ascii="Times New Roman" w:hAnsi="Times New Roman" w:cs="Times New Roman"/>
+          <w:b/>
+          <w:sz w:val="28"/>
+          <w:szCs w:val="28"/>
+        </w:rPr>
+      </w:pPr>
+    </w:p>
+    <w:p>
+      <w:pPr>
+        <w:tabs>
+          <w:tab w:val="left" w:pos="1132"/>
+        </w:tabs>
+        <w:spacing w:after="0" w:line="480" w:lineRule="auto"/>
+        <w:jc w:val="center"/>
+        <w:rPr>
+          <w:rFonts w:ascii="Times New Roman" w:hAnsi="Times New Roman" w:cs="Times New Roman"/>
+          <w:b/>
+          <w:sz w:val="28"/>
+          <w:szCs w:val="28"/>
+        </w:rPr>
+      </w:pPr>
+    </w:p>
+    <w:p>
+      <w:pPr>
+        <w:tabs>
+          <w:tab w:val="left" w:pos="1132"/>
+        </w:tabs>
+        <w:spacing w:after="0" w:line="480" w:lineRule="auto"/>
+        <w:jc w:val="center"/>
+        <w:rPr>
+          <w:rFonts w:ascii="Times New Roman" w:hAnsi="Times New Roman" w:cs="Times New Roman"/>
+          <w:b/>
+          <w:sz w:val="28"/>
+          <w:szCs w:val="28"/>
+        </w:rPr>
+      </w:pPr>
+    </w:p>
+    <w:p>
+      <w:pPr>
+        <w:pStyle w:val="ListParagraph"/>
+        <w:numPr>
+          <w:ilvl w:val="1"/>
+          <w:numId w:val="2"/>
+        </w:numPr>
+        <w:tabs>
+          <w:tab w:val="left" w:pos="1132"/>
+        </w:tabs>
+        <w:spacing w:after="0" w:line="480" w:lineRule="auto"/>
+        <w:rPr>
+          <w:rFonts w:ascii="Times New Roman" w:hAnsi="Times New Roman" w:cs="Times New Roman"/>
+          <w:b/>
+          <w:sz w:val="28"/>
+          <w:szCs w:val="28"/>
+        </w:rPr>
+      </w:pPr>
+      <w:r>
+        <w:rPr>
+          <w:rFonts w:ascii="Times New Roman" w:hAnsi="Times New Roman" w:cs="Times New Roman"/>
+          <w:b/>
+          <w:sz w:val="28"/>
+          <w:szCs w:val="28"/>
+        </w:rPr>
+        <w:lastRenderedPageBreak/>
+        <w:t>Manager Manage Exam Result</w:t>
+      </w:r>
+    </w:p>
+    <w:p>
+      <w:pPr>
+        <w:tabs>
+          <w:tab w:val="left" w:pos="1132"/>
+        </w:tabs>
+        <w:spacing w:after="0" w:line="480" w:lineRule="auto"/>
+        <w:jc w:val="center"/>
+        <w:rPr>
+          <w:rFonts w:ascii="Times New Roman" w:hAnsi="Times New Roman" w:cs="Times New Roman"/>
+          <w:b/>
+          <w:sz w:val="28"/>
+          <w:szCs w:val="28"/>
+        </w:rPr>
+      </w:pPr>
+      <w:r>
+        <w:rPr>
+          <w:rFonts w:ascii="Times New Roman" w:hAnsi="Times New Roman" w:cs="Times New Roman"/>
+          <w:b/>
+          <w:noProof/>
+          <w:sz w:val="28"/>
+          <w:szCs w:val="28"/>
+        </w:rPr>
+        <w:drawing>
+          <wp:inline distT="0" distB="0" distL="0" distR="0">
+            <wp:extent cx="5148263" cy="3052763"/>
+            <wp:effectExtent l="19050" t="0" r="0" b="0"/>
+            <wp:docPr id="10" name="Picture 9" descr="5. Manager management Test Result.png"/>
+            <wp:cNvGraphicFramePr>
+              <a:graphicFrameLocks xmlns:a="http://schemas.openxmlformats.org/drawingml/2006/main" noChangeAspect="1"/>
+            </wp:cNvGraphicFramePr>
+            <a:graphic xmlns:a="http://schemas.openxmlformats.org/drawingml/2006/main">
+              <a:graphicData uri="http://schemas.openxmlformats.org/drawingml/2006/picture">
+                <pic:pic xmlns:pic="http://schemas.openxmlformats.org/drawingml/2006/picture">
+                  <pic:nvPicPr>
+                    <pic:cNvPr id="0" name="5. Manager management Test Result.png"/>
+                    <pic:cNvPicPr/>
+                  </pic:nvPicPr>
+                  <pic:blipFill>
+                    <a:blip r:embed="rId13"/>
+                    <a:stretch>
+                      <a:fillRect/>
+                    </a:stretch>
+                  </pic:blipFill>
+                  <pic:spPr>
+                    <a:xfrm>
+                      <a:off x="0" y="0"/>
+                      <a:ext cx="5148263" cy="3052763"/>
+                    </a:xfrm>
+                    <a:prstGeom prst="rect">
+                      <a:avLst/>
+                    </a:prstGeom>
+                  </pic:spPr>
+                </pic:pic>
+              </a:graphicData>
+            </a:graphic>
+          </wp:inline>
+        </w:drawing>
+      </w:r>
+    </w:p>
+    <w:p>
+      <w:pPr>
+        <w:pStyle w:val="ListParagraph"/>
+        <w:numPr>
+          <w:ilvl w:val="1"/>
+          <w:numId w:val="2"/>
+        </w:numPr>
+        <w:tabs>
+          <w:tab w:val="left" w:pos="1132"/>
+        </w:tabs>
+        <w:spacing w:after="0" w:line="480" w:lineRule="auto"/>
+        <w:rPr>
+          <w:rFonts w:ascii="Times New Roman" w:hAnsi="Times New Roman" w:cs="Times New Roman"/>
+          <w:b/>
+          <w:sz w:val="28"/>
+          <w:szCs w:val="28"/>
+        </w:rPr>
+      </w:pPr>
+      <w:r>
+        <w:rPr>
+          <w:rFonts w:ascii="Times New Roman" w:hAnsi="Times New Roman" w:cs="Times New Roman"/>
+          <w:b/>
+          <w:sz w:val="28"/>
+          <w:szCs w:val="28"/>
+        </w:rPr>
+        <w:t>Manager Manage Questions</w:t>
+      </w:r>
+    </w:p>
+    <w:p>
+      <w:pPr>
+        <w:tabs>
+          <w:tab w:val="left" w:pos="1132"/>
+        </w:tabs>
+        <w:spacing w:after="0" w:line="480" w:lineRule="auto"/>
+        <w:jc w:val="center"/>
+        <w:rPr>
+          <w:rFonts w:ascii="Times New Roman" w:hAnsi="Times New Roman" w:cs="Times New Roman"/>
+          <w:b/>
+          <w:sz w:val="28"/>
+          <w:szCs w:val="28"/>
+        </w:rPr>
+      </w:pPr>
+      <w:r>
+        <w:rPr>
+          <w:rFonts w:ascii="Times New Roman" w:hAnsi="Times New Roman" w:cs="Times New Roman"/>
+          <w:b/>
+          <w:noProof/>
+          <w:sz w:val="28"/>
+          <w:szCs w:val="28"/>
+        </w:rPr>
+        <w:drawing>
+          <wp:inline distT="0" distB="0" distL="0" distR="0">
+            <wp:extent cx="5148263" cy="3052763"/>
+            <wp:effectExtent l="19050" t="0" r="0" b="0"/>
+            <wp:docPr id="11" name="Picture 10" descr="6. Manager management Question.png"/>
+            <wp:cNvGraphicFramePr>
+              <a:graphicFrameLocks xmlns:a="http://schemas.openxmlformats.org/drawingml/2006/main" noChangeAspect="1"/>
+            </wp:cNvGraphicFramePr>
+            <a:graphic xmlns:a="http://schemas.openxmlformats.org/drawingml/2006/main">
+              <a:graphicData uri="http://schemas.openxmlformats.org/drawingml/2006/picture">
+                <pic:pic xmlns:pic="http://schemas.openxmlformats.org/drawingml/2006/picture">
+                  <pic:nvPicPr>
+                    <pic:cNvPr id="0" name="6. Manager management Question.png"/>
+                    <pic:cNvPicPr/>
+                  </pic:nvPicPr>
+                  <pic:blipFill>
+                    <a:blip r:embed="rId14"/>
+                    <a:stretch>
+                      <a:fillRect/>
+                    </a:stretch>
+                  </pic:blipFill>
+                  <pic:spPr>
+                    <a:xfrm>
+                      <a:off x="0" y="0"/>
+                      <a:ext cx="5148263" cy="3052763"/>
+                    </a:xfrm>
+                    <a:prstGeom prst="rect">
+                      <a:avLst/>
+                    </a:prstGeom>
+                  </pic:spPr>
+                </pic:pic>
+              </a:graphicData>
+            </a:graphic>
+          </wp:inline>
+        </w:drawing>
+      </w:r>
+    </w:p>
+    <w:p>
+      <w:pPr>
+        <w:pStyle w:val="ListParagraph"/>
+        <w:numPr>
+          <w:ilvl w:val="1"/>
+          <w:numId w:val="2"/>
+        </w:numPr>
+        <w:tabs>
+          <w:tab w:val="left" w:pos="1132"/>
+        </w:tabs>
+        <w:spacing w:after="0" w:line="480" w:lineRule="auto"/>
+        <w:rPr>
+          <w:rFonts w:ascii="Times New Roman" w:hAnsi="Times New Roman" w:cs="Times New Roman"/>
+          <w:b/>
+          <w:sz w:val="28"/>
+          <w:szCs w:val="28"/>
+        </w:rPr>
+      </w:pPr>
+      <w:r>
+        <w:rPr>
+          <w:rFonts w:ascii="Times New Roman" w:hAnsi="Times New Roman" w:cs="Times New Roman"/>
+          <w:b/>
+          <w:sz w:val="28"/>
+          <w:szCs w:val="28"/>
+        </w:rPr>
+        <w:t>Manager Manage Questions Type</w:t>
+      </w:r>
+    </w:p>
+    <w:p>
+      <w:pPr>
+        <w:tabs>
+          <w:tab w:val="left" w:pos="1132"/>
+        </w:tabs>
+        <w:spacing w:after="0" w:line="480" w:lineRule="auto"/>
+        <w:jc w:val="center"/>
+        <w:rPr>
+          <w:rFonts w:ascii="Times New Roman" w:hAnsi="Times New Roman" w:cs="Times New Roman"/>
+          <w:b/>
+          <w:sz w:val="28"/>
+          <w:szCs w:val="28"/>
+        </w:rPr>
+      </w:pPr>
+      <w:r>
+        <w:rPr>
+          <w:rFonts w:ascii="Times New Roman" w:hAnsi="Times New Roman" w:cs="Times New Roman"/>
+          <w:b/>
+          <w:noProof/>
+          <w:sz w:val="28"/>
+          <w:szCs w:val="28"/>
+        </w:rPr>
+        <w:drawing>
+          <wp:inline distT="0" distB="0" distL="0" distR="0">
+            <wp:extent cx="5148263" cy="814388"/>
+            <wp:effectExtent l="19050" t="0" r="0" b="0"/>
+            <wp:docPr id="12" name="Picture 11" descr="7.1 Manager management Question Type.png"/>
+            <wp:cNvGraphicFramePr>
+              <a:graphicFrameLocks xmlns:a="http://schemas.openxmlformats.org/drawingml/2006/main" noChangeAspect="1"/>
+            </wp:cNvGraphicFramePr>
+            <a:graphic xmlns:a="http://schemas.openxmlformats.org/drawingml/2006/main">
+              <a:graphicData uri="http://schemas.openxmlformats.org/drawingml/2006/picture">
+                <pic:pic xmlns:pic="http://schemas.openxmlformats.org/drawingml/2006/picture">
+                  <pic:nvPicPr>
+                    <pic:cNvPr id="0" name="7.1 Manager management Question Type.png"/>
+                    <pic:cNvPicPr/>
+                  </pic:nvPicPr>
+                  <pic:blipFill>
+                    <a:blip r:embed="rId15"/>
+                    <a:stretch>
+                      <a:fillRect/>
+                    </a:stretch>
+                  </pic:blipFill>
+                  <pic:spPr>
+                    <a:xfrm>
+                      <a:off x="0" y="0"/>
+                      <a:ext cx="5148263" cy="814388"/>
+                    </a:xfrm>
+                    <a:prstGeom prst="rect">
+                      <a:avLst/>
+                    </a:prstGeom>
+                  </pic:spPr>
+                </pic:pic>
+              </a:graphicData>
+            </a:graphic>
+          </wp:inline>
+        </w:drawing>
+      </w:r>
+    </w:p>
+    <w:p>
+      <w:pPr>
+        <w:pStyle w:val="ListParagraph"/>
+        <w:numPr>
+          <w:ilvl w:val="1"/>
+          <w:numId w:val="2"/>
+        </w:numPr>
+        <w:tabs>
+          <w:tab w:val="left" w:pos="1132"/>
+        </w:tabs>
+        <w:spacing w:after="0" w:line="480" w:lineRule="auto"/>
+        <w:rPr>
+          <w:rFonts w:ascii="Times New Roman" w:hAnsi="Times New Roman" w:cs="Times New Roman"/>
+          <w:b/>
+          <w:sz w:val="28"/>
+          <w:szCs w:val="28"/>
+        </w:rPr>
+      </w:pPr>
+      <w:r>
+        <w:rPr>
+          <w:rFonts w:ascii="Times New Roman" w:hAnsi="Times New Roman" w:cs="Times New Roman"/>
+          <w:b/>
+          <w:sz w:val="28"/>
+          <w:szCs w:val="28"/>
+        </w:rPr>
+        <w:lastRenderedPageBreak/>
+        <w:t>Candidate Manage Candidates Information</w:t>
+      </w:r>
+    </w:p>
+    <w:p>
+      <w:pPr>
+        <w:tabs>
+          <w:tab w:val="left" w:pos="1132"/>
+        </w:tabs>
+        <w:spacing w:after="0" w:line="480" w:lineRule="auto"/>
+        <w:jc w:val="center"/>
+        <w:rPr>
+          <w:rFonts w:ascii="Times New Roman" w:hAnsi="Times New Roman" w:cs="Times New Roman"/>
+          <w:b/>
+          <w:sz w:val="28"/>
+          <w:szCs w:val="28"/>
+        </w:rPr>
+      </w:pPr>
+      <w:r>
+        <w:rPr>
+          <w:rFonts w:ascii="Times New Roman" w:hAnsi="Times New Roman" w:cs="Times New Roman"/>
+          <w:b/>
+          <w:noProof/>
+          <w:sz w:val="28"/>
+          <w:szCs w:val="28"/>
+        </w:rPr>
+        <w:drawing>
+          <wp:inline distT="0" distB="0" distL="0" distR="0">
+            <wp:extent cx="5148263" cy="3052763"/>
+            <wp:effectExtent l="19050" t="0" r="0" b="0"/>
+            <wp:docPr id="13" name="Picture 12" descr="8.1 Candidate management Candidate Infomation.png"/>
+            <wp:cNvGraphicFramePr>
+              <a:graphicFrameLocks xmlns:a="http://schemas.openxmlformats.org/drawingml/2006/main" noChangeAspect="1"/>
+            </wp:cNvGraphicFramePr>
+            <a:graphic xmlns:a="http://schemas.openxmlformats.org/drawingml/2006/main">
+              <a:graphicData uri="http://schemas.openxmlformats.org/drawingml/2006/picture">
+                <pic:pic xmlns:pic="http://schemas.openxmlformats.org/drawingml/2006/picture">
+                  <pic:nvPicPr>
+                    <pic:cNvPr id="0" name="8.1 Candidate management Candidate Infomation.png"/>
+                    <pic:cNvPicPr/>
+                  </pic:nvPicPr>
+                  <pic:blipFill>
+                    <a:blip r:embed="rId16"/>
+                    <a:stretch>
+                      <a:fillRect/>
+                    </a:stretch>
+                  </pic:blipFill>
+                  <pic:spPr>
+                    <a:xfrm>
+                      <a:off x="0" y="0"/>
+                      <a:ext cx="5148263" cy="3052763"/>
+                    </a:xfrm>
+                    <a:prstGeom prst="rect">
+                      <a:avLst/>
+                    </a:prstGeom>
+                  </pic:spPr>
+                </pic:pic>
+              </a:graphicData>
+            </a:graphic>
+          </wp:inline>
+        </w:drawing>
+      </w:r>
+    </w:p>
+    <w:p>
+      <w:pPr>
+        <w:pStyle w:val="ListParagraph"/>
+        <w:numPr>
+          <w:ilvl w:val="1"/>
+          <w:numId w:val="2"/>
+        </w:numPr>
+        <w:tabs>
+          <w:tab w:val="left" w:pos="1132"/>
+        </w:tabs>
+        <w:spacing w:after="0" w:line="480" w:lineRule="auto"/>
+        <w:rPr>
+          <w:rFonts w:ascii="Times New Roman" w:hAnsi="Times New Roman" w:cs="Times New Roman"/>
+          <w:b/>
+          <w:sz w:val="28"/>
+          <w:szCs w:val="28"/>
+        </w:rPr>
+      </w:pPr>
+      <w:r>
+        <w:rPr>
+          <w:rFonts w:ascii="Times New Roman" w:hAnsi="Times New Roman" w:cs="Times New Roman"/>
+          <w:b/>
+          <w:sz w:val="28"/>
+          <w:szCs w:val="28"/>
+        </w:rPr>
+        <w:t>Candidate Manage Test Registratrions</w:t>
+      </w:r>
+    </w:p>
+    <w:p>
+      <w:pPr>
+        <w:tabs>
+          <w:tab w:val="left" w:pos="1132"/>
+        </w:tabs>
+        <w:spacing w:after="0" w:line="480" w:lineRule="auto"/>
+        <w:jc w:val="center"/>
+        <w:rPr>
+          <w:rFonts w:ascii="Times New Roman" w:hAnsi="Times New Roman" w:cs="Times New Roman"/>
+          <w:b/>
+          <w:sz w:val="28"/>
+          <w:szCs w:val="28"/>
+        </w:rPr>
+      </w:pPr>
+      <w:r>
+        <w:rPr>
+          <w:rFonts w:ascii="Times New Roman" w:hAnsi="Times New Roman" w:cs="Times New Roman"/>
+          <w:b/>
+          <w:noProof/>
+          <w:sz w:val="28"/>
+          <w:szCs w:val="28"/>
+        </w:rPr>
+        <w:drawing>
+          <wp:inline distT="0" distB="0" distL="0" distR="0">
+            <wp:extent cx="5148263" cy="3052763"/>
+            <wp:effectExtent l="19050" t="0" r="0" b="0"/>
+            <wp:docPr id="14" name="Picture 13" descr="9. Candidate Perform Test Registration.png"/>
+            <wp:cNvGraphicFramePr>
+              <a:graphicFrameLocks xmlns:a="http://schemas.openxmlformats.org/drawingml/2006/main" noChangeAspect="1"/>
+            </wp:cNvGraphicFramePr>
+            <a:graphic xmlns:a="http://schemas.openxmlformats.org/drawingml/2006/main">
+              <a:graphicData uri="http://schemas.openxmlformats.org/drawingml/2006/picture">
+                <pic:pic xmlns:pic="http://schemas.openxmlformats.org/drawingml/2006/picture">
+                  <pic:nvPicPr>
+                    <pic:cNvPr id="0" name="9. Candidate Perform Test Registration.png"/>
+                    <pic:cNvPicPr/>
+                  </pic:nvPicPr>
+                  <pic:blipFill>
+                    <a:blip r:embed="rId17"/>
+                    <a:stretch>
+                      <a:fillRect/>
+                    </a:stretch>
+                  </pic:blipFill>
+                  <pic:spPr>
+                    <a:xfrm>
+                      <a:off x="0" y="0"/>
+                      <a:ext cx="5148263" cy="3052763"/>
+                    </a:xfrm>
+                    <a:prstGeom prst="rect">
+                      <a:avLst/>
+                    </a:prstGeom>
+                  </pic:spPr>
+                </pic:pic>
+              </a:graphicData>
+            </a:graphic>
+          </wp:inline>
+        </w:drawing>
+      </w:r>
+    </w:p>
+    <w:p>
+      <w:pPr>
+        <w:pStyle w:val="ListParagraph"/>
+        <w:numPr>
+          <w:ilvl w:val="1"/>
+          <w:numId w:val="2"/>
+        </w:numPr>
+        <w:tabs>
+          <w:tab w:val="left" w:pos="1132"/>
+        </w:tabs>
+        <w:spacing w:after="0" w:line="480" w:lineRule="auto"/>
+        <w:rPr>
+          <w:rFonts w:ascii="Times New Roman" w:hAnsi="Times New Roman" w:cs="Times New Roman"/>
+          <w:b/>
+          <w:sz w:val="28"/>
+          <w:szCs w:val="28"/>
+        </w:rPr>
+      </w:pPr>
+      <w:r>
+        <w:rPr>
+          <w:rFonts w:ascii="Times New Roman" w:hAnsi="Times New Roman" w:cs="Times New Roman"/>
+          <w:b/>
+          <w:sz w:val="28"/>
+          <w:szCs w:val="28"/>
+        </w:rPr>
+        <w:t xml:space="preserve"> Candidate Manage Schedules</w:t>
+      </w:r>
+    </w:p>
+    <w:p>
+      <w:pPr>
+        <w:tabs>
+          <w:tab w:val="left" w:pos="1132"/>
+        </w:tabs>
+        <w:spacing w:after="0" w:line="480" w:lineRule="auto"/>
+        <w:jc w:val="center"/>
+        <w:rPr>
+          <w:rFonts w:ascii="Times New Roman" w:hAnsi="Times New Roman" w:cs="Times New Roman"/>
+          <w:b/>
+          <w:sz w:val="28"/>
+          <w:szCs w:val="28"/>
+        </w:rPr>
+      </w:pPr>
+      <w:r>
+        <w:rPr>
+          <w:rFonts w:ascii="Times New Roman" w:hAnsi="Times New Roman" w:cs="Times New Roman"/>
+          <w:b/>
+          <w:noProof/>
+          <w:sz w:val="28"/>
+          <w:szCs w:val="28"/>
+        </w:rPr>
+        <w:drawing>
+          <wp:inline distT="0" distB="0" distL="0" distR="0">
+            <wp:extent cx="5148263" cy="814388"/>
+            <wp:effectExtent l="19050" t="0" r="0" b="0"/>
+            <wp:docPr id="15" name="Picture 14" descr="10. Candidate management Schedule.png"/>
+            <wp:cNvGraphicFramePr>
+              <a:graphicFrameLocks xmlns:a="http://schemas.openxmlformats.org/drawingml/2006/main" noChangeAspect="1"/>
+            </wp:cNvGraphicFramePr>
+            <a:graphic xmlns:a="http://schemas.openxmlformats.org/drawingml/2006/main">
+              <a:graphicData uri="http://schemas.openxmlformats.org/drawingml/2006/picture">
+                <pic:pic xmlns:pic="http://schemas.openxmlformats.org/drawingml/2006/picture">
+                  <pic:nvPicPr>
+                    <pic:cNvPr id="0" name="10. Candidate management Schedule.png"/>
+                    <pic:cNvPicPr/>
+                  </pic:nvPicPr>
+                  <pic:blipFill>
+                    <a:blip r:embed="rId18"/>
+                    <a:stretch>
+                      <a:fillRect/>
+                    </a:stretch>
+                  </pic:blipFill>
+                  <pic:spPr>
+                    <a:xfrm>
+                      <a:off x="0" y="0"/>
+                      <a:ext cx="5148263" cy="814388"/>
+                    </a:xfrm>
+                    <a:prstGeom prst="rect">
+                      <a:avLst/>
+                    </a:prstGeom>
+                  </pic:spPr>
+                </pic:pic>
+              </a:graphicData>
+            </a:graphic>
+          </wp:inline>
+        </w:drawing>
+      </w:r>
+    </w:p>
+    <w:p>
+      <w:pPr>
+        <w:pStyle w:val="ListParagraph"/>
+        <w:numPr>
+          <w:ilvl w:val="1"/>
+          <w:numId w:val="2"/>
+        </w:numPr>
+        <w:tabs>
+          <w:tab w:val="left" w:pos="1132"/>
+        </w:tabs>
+        <w:spacing w:after="0" w:line="480" w:lineRule="auto"/>
+        <w:rPr>
+          <w:rFonts w:ascii="Times New Roman" w:hAnsi="Times New Roman" w:cs="Times New Roman"/>
+          <w:b/>
+          <w:sz w:val="28"/>
+          <w:szCs w:val="28"/>
+        </w:rPr>
+      </w:pPr>
+      <w:r>
+        <w:rPr>
+          <w:rFonts w:ascii="Times New Roman" w:hAnsi="Times New Roman" w:cs="Times New Roman"/>
+          <w:b/>
+          <w:sz w:val="28"/>
+          <w:szCs w:val="28"/>
+        </w:rPr>
+        <w:lastRenderedPageBreak/>
+        <w:t xml:space="preserve"> Candidate Manage Test Result</w:t>
+      </w:r>
+    </w:p>
+    <w:p>
+      <w:pPr>
+        <w:tabs>
+          <w:tab w:val="left" w:pos="1132"/>
+        </w:tabs>
+        <w:spacing w:after="0" w:line="480" w:lineRule="auto"/>
+        <w:jc w:val="center"/>
+        <w:rPr>
+          <w:rFonts w:ascii="Times New Roman" w:hAnsi="Times New Roman" w:cs="Times New Roman"/>
+          <w:b/>
+          <w:sz w:val="28"/>
+          <w:szCs w:val="28"/>
+        </w:rPr>
+      </w:pPr>
+      <w:r>
+        <w:rPr>
+          <w:rFonts w:ascii="Times New Roman" w:hAnsi="Times New Roman" w:cs="Times New Roman"/>
+          <w:b/>
+          <w:noProof/>
+          <w:sz w:val="28"/>
+          <w:szCs w:val="28"/>
+        </w:rPr>
+        <w:drawing>
+          <wp:inline distT="0" distB="0" distL="0" distR="0">
+            <wp:extent cx="5148263" cy="814388"/>
+            <wp:effectExtent l="19050" t="0" r="0" b="0"/>
+            <wp:docPr id="16" name="Picture 15" descr="11. Candidate management Test Result.png"/>
+            <wp:cNvGraphicFramePr>
+              <a:graphicFrameLocks xmlns:a="http://schemas.openxmlformats.org/drawingml/2006/main" noChangeAspect="1"/>
+            </wp:cNvGraphicFramePr>
+            <a:graphic xmlns:a="http://schemas.openxmlformats.org/drawingml/2006/main">
+              <a:graphicData uri="http://schemas.openxmlformats.org/drawingml/2006/picture">
+                <pic:pic xmlns:pic="http://schemas.openxmlformats.org/drawingml/2006/picture">
+                  <pic:nvPicPr>
+                    <pic:cNvPr id="0" name="11. Candidate management Test Result.png"/>
+                    <pic:cNvPicPr/>
+                  </pic:nvPicPr>
+                  <pic:blipFill>
+                    <a:blip r:embed="rId19"/>
+                    <a:stretch>
+                      <a:fillRect/>
+                    </a:stretch>
+                  </pic:blipFill>
+                  <pic:spPr>
+                    <a:xfrm>
+                      <a:off x="0" y="0"/>
+                      <a:ext cx="5148263" cy="814388"/>
+                    </a:xfrm>
+                    <a:prstGeom prst="rect">
+                      <a:avLst/>
+                    </a:prstGeom>
+                  </pic:spPr>
+                </pic:pic>
+              </a:graphicData>
+            </a:graphic>
+          </wp:inline>
+        </w:drawing>
+      </w:r>
+    </w:p>
+    <w:p>
+      <w:pPr>
+        <w:tabs>
+          <w:tab w:val="left" w:pos="1132"/>
+        </w:tabs>
+        <w:spacing w:after="0" w:line="480" w:lineRule="auto"/>
         <w:rPr>
           <w:rFonts w:ascii="Times New Roman" w:hAnsi="Times New Roman" w:cs="Times New Roman"/>
           <w:b/>
@@ -880,53 +1993,262 @@
     </w:p>
     <w:p>
       <w:pPr>
-        <w:tabs>
-          <w:tab w:val="left" w:pos="1132"/>
-        </w:tabs>
-        <w:spacing w:after="0"/>
-        <w:rPr>
-          <w:rFonts w:ascii="Times New Roman" w:hAnsi="Times New Roman" w:cs="Times New Roman"/>
-          <w:b/>
-          <w:sz w:val="28"/>
-          <w:szCs w:val="28"/>
-        </w:rPr>
-      </w:pPr>
-    </w:p>
-    <w:p>
-      <w:pPr>
-        <w:tabs>
-          <w:tab w:val="left" w:pos="1132"/>
-        </w:tabs>
-        <w:spacing w:after="0"/>
-        <w:rPr>
-          <w:rFonts w:ascii="Times New Roman" w:hAnsi="Times New Roman" w:cs="Times New Roman"/>
-          <w:b/>
-          <w:sz w:val="28"/>
-          <w:szCs w:val="28"/>
-        </w:rPr>
-      </w:pPr>
-    </w:p>
-    <w:p>
-      <w:pPr>
-        <w:tabs>
-          <w:tab w:val="left" w:pos="1132"/>
-        </w:tabs>
-        <w:spacing w:after="0"/>
-        <w:rPr>
-          <w:rFonts w:ascii="Times New Roman" w:hAnsi="Times New Roman" w:cs="Times New Roman"/>
-          <w:b/>
-          <w:sz w:val="28"/>
-          <w:szCs w:val="28"/>
-        </w:rPr>
-      </w:pPr>
-      <w:r>
-        <w:rPr>
-          <w:rFonts w:ascii="Times New Roman" w:hAnsi="Times New Roman" w:cs="Times New Roman"/>
-          <w:b/>
-          <w:sz w:val="28"/>
-          <w:szCs w:val="28"/>
-        </w:rPr>
-        <w:t>Chi</w:t>
+        <w:pStyle w:val="ListParagraph"/>
+        <w:numPr>
+          <w:ilvl w:val="0"/>
+          <w:numId w:val="1"/>
+        </w:numPr>
+        <w:tabs>
+          <w:tab w:val="left" w:pos="1132"/>
+        </w:tabs>
+        <w:spacing w:after="0" w:line="480" w:lineRule="auto"/>
+        <w:rPr>
+          <w:rFonts w:ascii="Times New Roman" w:hAnsi="Times New Roman" w:cs="Times New Roman"/>
+          <w:b/>
+          <w:sz w:val="28"/>
+          <w:szCs w:val="28"/>
+        </w:rPr>
+      </w:pPr>
+      <w:r>
+        <w:rPr>
+          <w:rFonts w:ascii="Times New Roman" w:hAnsi="Times New Roman" w:cs="Times New Roman"/>
+          <w:b/>
+          <w:sz w:val="28"/>
+          <w:szCs w:val="28"/>
+        </w:rPr>
+        <w:t>Administrator Use Case</w:t>
+      </w:r>
+    </w:p>
+    <w:p>
+      <w:pPr>
+        <w:pStyle w:val="ListParagraph"/>
+        <w:tabs>
+          <w:tab w:val="left" w:pos="1132"/>
+        </w:tabs>
+        <w:spacing w:after="0"/>
+        <w:jc w:val="center"/>
+        <w:rPr>
+          <w:rFonts w:ascii="Times New Roman" w:hAnsi="Times New Roman" w:cs="Times New Roman"/>
+          <w:b/>
+          <w:sz w:val="28"/>
+          <w:szCs w:val="28"/>
+        </w:rPr>
+      </w:pPr>
+      <w:r>
+        <w:rPr>
+          <w:rFonts w:ascii="Times New Roman" w:hAnsi="Times New Roman" w:cs="Times New Roman"/>
+          <w:b/>
+          <w:noProof/>
+          <w:sz w:val="28"/>
+          <w:szCs w:val="28"/>
+        </w:rPr>
+        <w:drawing>
+          <wp:inline distT="0" distB="0" distL="0" distR="0">
+            <wp:extent cx="5692258" cy="3948112"/>
+            <wp:effectExtent l="19050" t="0" r="3692" b="0"/>
+            <wp:docPr id="2" name="Picture 1" descr="1. Admin Use Case.png"/>
+            <wp:cNvGraphicFramePr>
+              <a:graphicFrameLocks xmlns:a="http://schemas.openxmlformats.org/drawingml/2006/main" noChangeAspect="1"/>
+            </wp:cNvGraphicFramePr>
+            <a:graphic xmlns:a="http://schemas.openxmlformats.org/drawingml/2006/main">
+              <a:graphicData uri="http://schemas.openxmlformats.org/drawingml/2006/picture">
+                <pic:pic xmlns:pic="http://schemas.openxmlformats.org/drawingml/2006/picture">
+                  <pic:nvPicPr>
+                    <pic:cNvPr id="0" name="1. Admin Use Case.png"/>
+                    <pic:cNvPicPr/>
+                  </pic:nvPicPr>
+                  <pic:blipFill>
+                    <a:blip r:embed="rId20"/>
+                    <a:stretch>
+                      <a:fillRect/>
+                    </a:stretch>
+                  </pic:blipFill>
+                  <pic:spPr>
+                    <a:xfrm>
+                      <a:off x="0" y="0"/>
+                      <a:ext cx="5692258" cy="3948112"/>
+                    </a:xfrm>
+                    <a:prstGeom prst="rect">
+                      <a:avLst/>
+                    </a:prstGeom>
+                  </pic:spPr>
+                </pic:pic>
+              </a:graphicData>
+            </a:graphic>
+          </wp:inline>
+        </w:drawing>
+      </w:r>
+    </w:p>
+    <w:p>
+      <w:pPr>
+        <w:pStyle w:val="ListParagraph"/>
+        <w:numPr>
+          <w:ilvl w:val="0"/>
+          <w:numId w:val="1"/>
+        </w:numPr>
+        <w:tabs>
+          <w:tab w:val="left" w:pos="1132"/>
+        </w:tabs>
+        <w:spacing w:after="0"/>
+        <w:rPr>
+          <w:rFonts w:ascii="Times New Roman" w:hAnsi="Times New Roman" w:cs="Times New Roman"/>
+          <w:b/>
+          <w:sz w:val="28"/>
+          <w:szCs w:val="28"/>
+        </w:rPr>
+      </w:pPr>
+      <w:r>
+        <w:rPr>
+          <w:rFonts w:ascii="Times New Roman" w:hAnsi="Times New Roman" w:cs="Times New Roman"/>
+          <w:b/>
+          <w:sz w:val="28"/>
+          <w:szCs w:val="28"/>
+        </w:rPr>
+        <w:t>Manager Use Case</w:t>
+      </w:r>
+    </w:p>
+    <w:p>
+      <w:pPr>
+        <w:pStyle w:val="ListParagraph"/>
+        <w:rPr>
+          <w:rFonts w:ascii="Times New Roman" w:hAnsi="Times New Roman" w:cs="Times New Roman"/>
+          <w:b/>
+          <w:sz w:val="28"/>
+          <w:szCs w:val="28"/>
+        </w:rPr>
+      </w:pPr>
+      <w:r>
+        <w:rPr>
+          <w:rFonts w:ascii="Times New Roman" w:hAnsi="Times New Roman" w:cs="Times New Roman"/>
+          <w:b/>
+          <w:noProof/>
+          <w:sz w:val="28"/>
+          <w:szCs w:val="28"/>
+        </w:rPr>
+        <w:lastRenderedPageBreak/>
+        <w:drawing>
+          <wp:inline distT="0" distB="0" distL="0" distR="0">
+            <wp:extent cx="4829175" cy="7980886"/>
+            <wp:effectExtent l="19050" t="0" r="9525" b="0"/>
+            <wp:docPr id="3" name="Picture 2" descr="2.Manager Use Case.png"/>
+            <wp:cNvGraphicFramePr>
+              <a:graphicFrameLocks xmlns:a="http://schemas.openxmlformats.org/drawingml/2006/main" noChangeAspect="1"/>
+            </wp:cNvGraphicFramePr>
+            <a:graphic xmlns:a="http://schemas.openxmlformats.org/drawingml/2006/main">
+              <a:graphicData uri="http://schemas.openxmlformats.org/drawingml/2006/picture">
+                <pic:pic xmlns:pic="http://schemas.openxmlformats.org/drawingml/2006/picture">
+                  <pic:nvPicPr>
+                    <pic:cNvPr id="0" name="2.Manager Use Case.png"/>
+                    <pic:cNvPicPr/>
+                  </pic:nvPicPr>
+                  <pic:blipFill>
+                    <a:blip r:embed="rId21"/>
+                    <a:stretch>
+                      <a:fillRect/>
+                    </a:stretch>
+                  </pic:blipFill>
+                  <pic:spPr>
+                    <a:xfrm>
+                      <a:off x="0" y="0"/>
+                      <a:ext cx="4829175" cy="7980886"/>
+                    </a:xfrm>
+                    <a:prstGeom prst="rect">
+                      <a:avLst/>
+                    </a:prstGeom>
+                  </pic:spPr>
+                </pic:pic>
+              </a:graphicData>
+            </a:graphic>
+          </wp:inline>
+        </w:drawing>
+      </w:r>
+    </w:p>
+    <w:p>
+      <w:pPr>
+        <w:pStyle w:val="ListParagraph"/>
+        <w:numPr>
+          <w:ilvl w:val="0"/>
+          <w:numId w:val="1"/>
+        </w:numPr>
+        <w:tabs>
+          <w:tab w:val="left" w:pos="1132"/>
+        </w:tabs>
+        <w:spacing w:after="0"/>
+        <w:rPr>
+          <w:rFonts w:ascii="Times New Roman" w:hAnsi="Times New Roman" w:cs="Times New Roman"/>
+          <w:b/>
+          <w:sz w:val="28"/>
+          <w:szCs w:val="28"/>
+        </w:rPr>
+      </w:pPr>
+      <w:r>
+        <w:rPr>
+          <w:rFonts w:ascii="Times New Roman" w:hAnsi="Times New Roman" w:cs="Times New Roman"/>
+          <w:b/>
+          <w:sz w:val="28"/>
+          <w:szCs w:val="28"/>
+        </w:rPr>
+        <w:t>Candidate Use Case</w:t>
+      </w:r>
+    </w:p>
+    <w:p>
+      <w:pPr>
+        <w:pStyle w:val="ListParagraph"/>
+        <w:tabs>
+          <w:tab w:val="left" w:pos="1132"/>
+        </w:tabs>
+        <w:spacing w:after="0"/>
+        <w:rPr>
+          <w:rFonts w:ascii="Times New Roman" w:hAnsi="Times New Roman" w:cs="Times New Roman"/>
+          <w:b/>
+          <w:sz w:val="28"/>
+          <w:szCs w:val="28"/>
+        </w:rPr>
+      </w:pPr>
+      <w:r>
+        <w:rPr>
+          <w:rFonts w:ascii="Times New Roman" w:hAnsi="Times New Roman" w:cs="Times New Roman"/>
+          <w:b/>
+          <w:noProof/>
+          <w:sz w:val="28"/>
+          <w:szCs w:val="28"/>
+        </w:rPr>
+        <w:lastRenderedPageBreak/>
+        <w:drawing>
+          <wp:inline distT="0" distB="0" distL="0" distR="0">
+            <wp:extent cx="5243513" cy="4676775"/>
+            <wp:effectExtent l="19050" t="0" r="0" b="0"/>
+            <wp:docPr id="4" name="Picture 3" descr="3.Candidate Use Case.png"/>
+            <wp:cNvGraphicFramePr>
+              <a:graphicFrameLocks xmlns:a="http://schemas.openxmlformats.org/drawingml/2006/main" noChangeAspect="1"/>
+            </wp:cNvGraphicFramePr>
+            <a:graphic xmlns:a="http://schemas.openxmlformats.org/drawingml/2006/main">
+              <a:graphicData uri="http://schemas.openxmlformats.org/drawingml/2006/picture">
+                <pic:pic xmlns:pic="http://schemas.openxmlformats.org/drawingml/2006/picture">
+                  <pic:nvPicPr>
+                    <pic:cNvPr id="0" name="3.Candidate Use Case.png"/>
+                    <pic:cNvPicPr/>
+                  </pic:nvPicPr>
+                  <pic:blipFill>
+                    <a:blip r:embed="rId22"/>
+                    <a:stretch>
+                      <a:fillRect/>
+                    </a:stretch>
+                  </pic:blipFill>
+                  <pic:spPr>
+                    <a:xfrm>
+                      <a:off x="0" y="0"/>
+                      <a:ext cx="5243513" cy="4676775"/>
+                    </a:xfrm>
+                    <a:prstGeom prst="rect">
+                      <a:avLst/>
+                    </a:prstGeom>
+                  </pic:spPr>
+                </pic:pic>
+              </a:graphicData>
+            </a:graphic>
+          </wp:inline>
+        </w:drawing>
       </w:r>
     </w:p>
     <w:p>
@@ -1162,12 +2484,341 @@
     </w:p>
     <w:sectPr>
       <w:pgSz w:w="12240" w:h="15840"/>
-      <w:pgMar w:top="1440" w:right="1440" w:bottom="1440" w:left="1440" w:header="720" w:footer="720" w:gutter="0"/>
+      <w:pgMar w:top="1134" w:right="1134" w:bottom="1134" w:left="1701" w:header="720" w:footer="720" w:gutter="0"/>
       <w:cols w:space="720"/>
       <w:docGrid w:linePitch="360"/>
     </w:sectPr>
   </w:body>
 </w:document>
+</file>
+
+<file path=word/endnotes.xml><?xml version="1.0" encoding="utf-8"?>
+<w:endnotes xmlns:ve="http://schemas.openxmlformats.org/markup-compatibility/2006" xmlns:o="urn:schemas-microsoft-com:office:office" xmlns:r="http://schemas.openxmlformats.org/officeDocument/2006/relationships" xmlns:m="http://schemas.openxmlformats.org/officeDocument/2006/math" xmlns:v="urn:schemas-microsoft-com:vml" xmlns:wp="http://schemas.openxmlformats.org/drawingml/2006/wordprocessingDrawing" xmlns:w10="urn:schemas-microsoft-com:office:word" xmlns:w="http://schemas.openxmlformats.org/wordprocessingml/2006/main" xmlns:wne="http://schemas.microsoft.com/office/word/2006/wordml">
+  <w:endnote w:type="separator" w:id="0">
+    <w:p>
+      <w:pPr>
+        <w:spacing w:after="0" w:line="240" w:lineRule="auto"/>
+      </w:pPr>
+      <w:r>
+        <w:separator/>
+      </w:r>
+    </w:p>
+  </w:endnote>
+  <w:endnote w:type="continuationSeparator" w:id="1">
+    <w:p>
+      <w:pPr>
+        <w:spacing w:after="0" w:line="240" w:lineRule="auto"/>
+      </w:pPr>
+      <w:r>
+        <w:continuationSeparator/>
+      </w:r>
+    </w:p>
+  </w:endnote>
+</w:endnotes>
+</file>
+
+<file path=word/footnotes.xml><?xml version="1.0" encoding="utf-8"?>
+<w:footnotes xmlns:ve="http://schemas.openxmlformats.org/markup-compatibility/2006" xmlns:o="urn:schemas-microsoft-com:office:office" xmlns:r="http://schemas.openxmlformats.org/officeDocument/2006/relationships" xmlns:m="http://schemas.openxmlformats.org/officeDocument/2006/math" xmlns:v="urn:schemas-microsoft-com:vml" xmlns:wp="http://schemas.openxmlformats.org/drawingml/2006/wordprocessingDrawing" xmlns:w10="urn:schemas-microsoft-com:office:word" xmlns:w="http://schemas.openxmlformats.org/wordprocessingml/2006/main" xmlns:wne="http://schemas.microsoft.com/office/word/2006/wordml">
+  <w:footnote w:type="separator" w:id="0">
+    <w:p>
+      <w:pPr>
+        <w:spacing w:after="0" w:line="240" w:lineRule="auto"/>
+      </w:pPr>
+      <w:r>
+        <w:separator/>
+      </w:r>
+    </w:p>
+  </w:footnote>
+  <w:footnote w:type="continuationSeparator" w:id="1">
+    <w:p>
+      <w:pPr>
+        <w:spacing w:after="0" w:line="240" w:lineRule="auto"/>
+      </w:pPr>
+      <w:r>
+        <w:continuationSeparator/>
+      </w:r>
+    </w:p>
+  </w:footnote>
+</w:footnotes>
+</file>
+
+<file path=word/numbering.xml><?xml version="1.0" encoding="utf-8"?>
+<w:numbering xmlns:ve="http://schemas.openxmlformats.org/markup-compatibility/2006" xmlns:o="urn:schemas-microsoft-com:office:office" xmlns:r="http://schemas.openxmlformats.org/officeDocument/2006/relationships" xmlns:m="http://schemas.openxmlformats.org/officeDocument/2006/math" xmlns:v="urn:schemas-microsoft-com:vml" xmlns:wp="http://schemas.openxmlformats.org/drawingml/2006/wordprocessingDrawing" xmlns:w10="urn:schemas-microsoft-com:office:word" xmlns:w="http://schemas.openxmlformats.org/wordprocessingml/2006/main" xmlns:wne="http://schemas.microsoft.com/office/word/2006/wordml">
+  <w:abstractNum w:abstractNumId="0">
+    <w:nsid w:val="160571F9"/>
+    <w:multiLevelType w:val="hybridMultilevel"/>
+    <w:tmpl w:val="326A6804"/>
+    <w:lvl w:ilvl="0" w:tplc="0409000F">
+      <w:start w:val="1"/>
+      <w:numFmt w:val="decimal"/>
+      <w:lvlText w:val="%1."/>
+      <w:lvlJc w:val="left"/>
+      <w:pPr>
+        <w:ind w:left="720" w:hanging="360"/>
+      </w:pPr>
+      <w:rPr>
+        <w:rFonts w:hint="default"/>
+      </w:rPr>
+    </w:lvl>
+    <w:lvl w:ilvl="1" w:tplc="04090019" w:tentative="1">
+      <w:start w:val="1"/>
+      <w:numFmt w:val="lowerLetter"/>
+      <w:lvlText w:val="%2."/>
+      <w:lvlJc w:val="left"/>
+      <w:pPr>
+        <w:ind w:left="1440" w:hanging="360"/>
+      </w:pPr>
+    </w:lvl>
+    <w:lvl w:ilvl="2" w:tplc="0409001B" w:tentative="1">
+      <w:start w:val="1"/>
+      <w:numFmt w:val="lowerRoman"/>
+      <w:lvlText w:val="%3."/>
+      <w:lvlJc w:val="right"/>
+      <w:pPr>
+        <w:ind w:left="2160" w:hanging="180"/>
+      </w:pPr>
+    </w:lvl>
+    <w:lvl w:ilvl="3" w:tplc="0409000F" w:tentative="1">
+      <w:start w:val="1"/>
+      <w:numFmt w:val="decimal"/>
+      <w:lvlText w:val="%4."/>
+      <w:lvlJc w:val="left"/>
+      <w:pPr>
+        <w:ind w:left="2880" w:hanging="360"/>
+      </w:pPr>
+    </w:lvl>
+    <w:lvl w:ilvl="4" w:tplc="04090019" w:tentative="1">
+      <w:start w:val="1"/>
+      <w:numFmt w:val="lowerLetter"/>
+      <w:lvlText w:val="%5."/>
+      <w:lvlJc w:val="left"/>
+      <w:pPr>
+        <w:ind w:left="3600" w:hanging="360"/>
+      </w:pPr>
+    </w:lvl>
+    <w:lvl w:ilvl="5" w:tplc="0409001B" w:tentative="1">
+      <w:start w:val="1"/>
+      <w:numFmt w:val="lowerRoman"/>
+      <w:lvlText w:val="%6."/>
+      <w:lvlJc w:val="right"/>
+      <w:pPr>
+        <w:ind w:left="4320" w:hanging="180"/>
+      </w:pPr>
+    </w:lvl>
+    <w:lvl w:ilvl="6" w:tplc="0409000F" w:tentative="1">
+      <w:start w:val="1"/>
+      <w:numFmt w:val="decimal"/>
+      <w:lvlText w:val="%7."/>
+      <w:lvlJc w:val="left"/>
+      <w:pPr>
+        <w:ind w:left="5040" w:hanging="360"/>
+      </w:pPr>
+    </w:lvl>
+    <w:lvl w:ilvl="7" w:tplc="04090019" w:tentative="1">
+      <w:start w:val="1"/>
+      <w:numFmt w:val="lowerLetter"/>
+      <w:lvlText w:val="%8."/>
+      <w:lvlJc w:val="left"/>
+      <w:pPr>
+        <w:ind w:left="5760" w:hanging="360"/>
+      </w:pPr>
+    </w:lvl>
+    <w:lvl w:ilvl="8" w:tplc="0409001B" w:tentative="1">
+      <w:start w:val="1"/>
+      <w:numFmt w:val="lowerRoman"/>
+      <w:lvlText w:val="%9."/>
+      <w:lvlJc w:val="right"/>
+      <w:pPr>
+        <w:ind w:left="6480" w:hanging="180"/>
+      </w:pPr>
+    </w:lvl>
+  </w:abstractNum>
+  <w:abstractNum w:abstractNumId="1">
+    <w:nsid w:val="33BB41EE"/>
+    <w:multiLevelType w:val="multilevel"/>
+    <w:tmpl w:val="0409001D"/>
+    <w:styleLink w:val="Style1"/>
+    <w:lvl w:ilvl="0">
+      <w:start w:val="1"/>
+      <w:numFmt w:val="decimal"/>
+      <w:lvlText w:val="%1)"/>
+      <w:lvlJc w:val="left"/>
+      <w:pPr>
+        <w:ind w:left="360" w:hanging="360"/>
+      </w:pPr>
+    </w:lvl>
+    <w:lvl w:ilvl="1">
+      <w:start w:val="1"/>
+      <w:numFmt w:val="lowerLetter"/>
+      <w:lvlText w:val="%2)"/>
+      <w:lvlJc w:val="left"/>
+      <w:pPr>
+        <w:ind w:left="720" w:hanging="360"/>
+      </w:pPr>
+    </w:lvl>
+    <w:lvl w:ilvl="2">
+      <w:start w:val="1"/>
+      <w:numFmt w:val="lowerRoman"/>
+      <w:lvlText w:val="%3)"/>
+      <w:lvlJc w:val="left"/>
+      <w:pPr>
+        <w:ind w:left="1080" w:hanging="360"/>
+      </w:pPr>
+    </w:lvl>
+    <w:lvl w:ilvl="3">
+      <w:start w:val="1"/>
+      <w:numFmt w:val="decimal"/>
+      <w:lvlText w:val="(%4)"/>
+      <w:lvlJc w:val="left"/>
+      <w:pPr>
+        <w:ind w:left="1440" w:hanging="360"/>
+      </w:pPr>
+    </w:lvl>
+    <w:lvl w:ilvl="4">
+      <w:start w:val="1"/>
+      <w:numFmt w:val="lowerLetter"/>
+      <w:lvlText w:val="(%5)"/>
+      <w:lvlJc w:val="left"/>
+      <w:pPr>
+        <w:ind w:left="1800" w:hanging="360"/>
+      </w:pPr>
+    </w:lvl>
+    <w:lvl w:ilvl="5">
+      <w:start w:val="1"/>
+      <w:numFmt w:val="lowerRoman"/>
+      <w:lvlText w:val="(%6)"/>
+      <w:lvlJc w:val="left"/>
+      <w:pPr>
+        <w:ind w:left="2160" w:hanging="360"/>
+      </w:pPr>
+    </w:lvl>
+    <w:lvl w:ilvl="6">
+      <w:start w:val="1"/>
+      <w:numFmt w:val="decimal"/>
+      <w:lvlText w:val="%7."/>
+      <w:lvlJc w:val="left"/>
+      <w:pPr>
+        <w:ind w:left="2520" w:hanging="360"/>
+      </w:pPr>
+    </w:lvl>
+    <w:lvl w:ilvl="7">
+      <w:start w:val="1"/>
+      <w:numFmt w:val="lowerLetter"/>
+      <w:lvlText w:val="%8."/>
+      <w:lvlJc w:val="left"/>
+      <w:pPr>
+        <w:ind w:left="2880" w:hanging="360"/>
+      </w:pPr>
+    </w:lvl>
+    <w:lvl w:ilvl="8">
+      <w:start w:val="1"/>
+      <w:numFmt w:val="lowerRoman"/>
+      <w:lvlText w:val="%9."/>
+      <w:lvlJc w:val="left"/>
+      <w:pPr>
+        <w:ind w:left="3240" w:hanging="360"/>
+      </w:pPr>
+    </w:lvl>
+  </w:abstractNum>
+  <w:abstractNum w:abstractNumId="2">
+    <w:nsid w:val="373C3052"/>
+    <w:multiLevelType w:val="hybridMultilevel"/>
+    <w:tmpl w:val="8FAEA9EA"/>
+    <w:lvl w:ilvl="0" w:tplc="0409000F">
+      <w:start w:val="1"/>
+      <w:numFmt w:val="decimal"/>
+      <w:lvlText w:val="%1."/>
+      <w:lvlJc w:val="left"/>
+      <w:pPr>
+        <w:ind w:left="720" w:hanging="360"/>
+      </w:pPr>
+      <w:rPr>
+        <w:rFonts w:hint="default"/>
+      </w:rPr>
+    </w:lvl>
+    <w:lvl w:ilvl="1" w:tplc="0409000F">
+      <w:start w:val="1"/>
+      <w:numFmt w:val="decimal"/>
+      <w:lvlText w:val="%2."/>
+      <w:lvlJc w:val="left"/>
+      <w:pPr>
+        <w:ind w:left="1440" w:hanging="360"/>
+      </w:pPr>
+    </w:lvl>
+    <w:lvl w:ilvl="2" w:tplc="0409001B" w:tentative="1">
+      <w:start w:val="1"/>
+      <w:numFmt w:val="lowerRoman"/>
+      <w:lvlText w:val="%3."/>
+      <w:lvlJc w:val="right"/>
+      <w:pPr>
+        <w:ind w:left="2160" w:hanging="180"/>
+      </w:pPr>
+    </w:lvl>
+    <w:lvl w:ilvl="3" w:tplc="0409000F" w:tentative="1">
+      <w:start w:val="1"/>
+      <w:numFmt w:val="decimal"/>
+      <w:lvlText w:val="%4."/>
+      <w:lvlJc w:val="left"/>
+      <w:pPr>
+        <w:ind w:left="2880" w:hanging="360"/>
+      </w:pPr>
+    </w:lvl>
+    <w:lvl w:ilvl="4" w:tplc="04090019" w:tentative="1">
+      <w:start w:val="1"/>
+      <w:numFmt w:val="lowerLetter"/>
+      <w:lvlText w:val="%5."/>
+      <w:lvlJc w:val="left"/>
+      <w:pPr>
+        <w:ind w:left="3600" w:hanging="360"/>
+      </w:pPr>
+    </w:lvl>
+    <w:lvl w:ilvl="5" w:tplc="0409001B" w:tentative="1">
+      <w:start w:val="1"/>
+      <w:numFmt w:val="lowerRoman"/>
+      <w:lvlText w:val="%6."/>
+      <w:lvlJc w:val="right"/>
+      <w:pPr>
+        <w:ind w:left="4320" w:hanging="180"/>
+      </w:pPr>
+    </w:lvl>
+    <w:lvl w:ilvl="6" w:tplc="0409000F" w:tentative="1">
+      <w:start w:val="1"/>
+      <w:numFmt w:val="decimal"/>
+      <w:lvlText w:val="%7."/>
+      <w:lvlJc w:val="left"/>
+      <w:pPr>
+        <w:ind w:left="5040" w:hanging="360"/>
+      </w:pPr>
+    </w:lvl>
+    <w:lvl w:ilvl="7" w:tplc="04090019" w:tentative="1">
+      <w:start w:val="1"/>
+      <w:numFmt w:val="lowerLetter"/>
+      <w:lvlText w:val="%8."/>
+      <w:lvlJc w:val="left"/>
+      <w:pPr>
+        <w:ind w:left="5760" w:hanging="360"/>
+      </w:pPr>
+    </w:lvl>
+    <w:lvl w:ilvl="8" w:tplc="0409001B" w:tentative="1">
+      <w:start w:val="1"/>
+      <w:numFmt w:val="lowerRoman"/>
+      <w:lvlText w:val="%9."/>
+      <w:lvlJc w:val="right"/>
+      <w:pPr>
+        <w:ind w:left="6480" w:hanging="180"/>
+      </w:pPr>
+    </w:lvl>
+  </w:abstractNum>
+  <w:num w:numId="1">
+    <w:abstractNumId w:val="0"/>
+  </w:num>
+  <w:num w:numId="2">
+    <w:abstractNumId w:val="2"/>
+  </w:num>
+  <w:num w:numId="3">
+    <w:abstractNumId w:val="1"/>
+  </w:num>
+</w:numbering>
 </file>
 
 <file path=word/styles.xml><?xml version="1.0" encoding="utf-8"?>
@@ -1399,6 +3050,64 @@
       <w:sz w:val="16"/>
       <w:szCs w:val="16"/>
     </w:rPr>
+  </w:style>
+  <w:style w:type="paragraph" w:styleId="Header">
+    <w:name w:val="header"/>
+    <w:basedOn w:val="Normal"/>
+    <w:link w:val="HeaderChar"/>
+    <w:uiPriority w:val="99"/>
+    <w:semiHidden/>
+    <w:unhideWhenUsed/>
+    <w:rsid w:val="00C542D5"/>
+    <w:pPr>
+      <w:tabs>
+        <w:tab w:val="center" w:pos="4680"/>
+        <w:tab w:val="right" w:pos="9360"/>
+      </w:tabs>
+      <w:spacing w:after="0" w:line="240" w:lineRule="auto"/>
+    </w:pPr>
+  </w:style>
+  <w:style w:type="character" w:customStyle="1" w:styleId="HeaderChar">
+    <w:name w:val="Header Char"/>
+    <w:basedOn w:val="DefaultParagraphFont"/>
+    <w:link w:val="Header"/>
+    <w:uiPriority w:val="99"/>
+    <w:semiHidden/>
+    <w:rsid w:val="00C542D5"/>
+  </w:style>
+  <w:style w:type="paragraph" w:styleId="Footer">
+    <w:name w:val="footer"/>
+    <w:basedOn w:val="Normal"/>
+    <w:link w:val="FooterChar"/>
+    <w:uiPriority w:val="99"/>
+    <w:semiHidden/>
+    <w:unhideWhenUsed/>
+    <w:rsid w:val="00C542D5"/>
+    <w:pPr>
+      <w:tabs>
+        <w:tab w:val="center" w:pos="4680"/>
+        <w:tab w:val="right" w:pos="9360"/>
+      </w:tabs>
+      <w:spacing w:after="0" w:line="240" w:lineRule="auto"/>
+    </w:pPr>
+  </w:style>
+  <w:style w:type="character" w:customStyle="1" w:styleId="FooterChar">
+    <w:name w:val="Footer Char"/>
+    <w:basedOn w:val="DefaultParagraphFont"/>
+    <w:link w:val="Footer"/>
+    <w:uiPriority w:val="99"/>
+    <w:semiHidden/>
+    <w:rsid w:val="00C542D5"/>
+  </w:style>
+  <w:style w:type="numbering" w:customStyle="1" w:styleId="Style1">
+    <w:name w:val="Style1"/>
+    <w:uiPriority w:val="99"/>
+    <w:rsid w:val="00FC5CE6"/>
+    <w:pPr>
+      <w:numPr>
+        <w:numId w:val="3"/>
+      </w:numPr>
+    </w:pPr>
   </w:style>
 </w:styles>
 </file>

</xml_diff>

<commit_message>
VI Entity–Relationship Design Update
</commit_message>
<xml_diff>
--- a/Review/Review 2.docx
+++ b/Review/Review 2.docx
@@ -1,6 +1,6 @@
 
 <file path=word/document.xml><?xml version="1.0" encoding="utf-8"?>
-<w:document xmlns:ve="http://schemas.openxmlformats.org/markup-compatibility/2006" xmlns:o="urn:schemas-microsoft-com:office:office" xmlns:r="http://schemas.openxmlformats.org/officeDocument/2006/relationships" xmlns:m="http://schemas.openxmlformats.org/officeDocument/2006/math" xmlns:v="urn:schemas-microsoft-com:vml" xmlns:wp="http://schemas.openxmlformats.org/drawingml/2006/wordprocessingDrawing" xmlns:w10="urn:schemas-microsoft-com:office:word" xmlns:w="http://schemas.openxmlformats.org/wordprocessingml/2006/main" xmlns:wne="http://schemas.microsoft.com/office/word/2006/wordml">
+<w:document xmlns:wpc="http://schemas.microsoft.com/office/word/2010/wordprocessingCanvas" xmlns:cx="http://schemas.microsoft.com/office/drawing/2014/chartex" xmlns:cx1="http://schemas.microsoft.com/office/drawing/2015/9/8/chartex" xmlns:cx2="http://schemas.microsoft.com/office/drawing/2015/10/21/chartex" xmlns:cx3="http://schemas.microsoft.com/office/drawing/2016/5/9/chartex" xmlns:cx4="http://schemas.microsoft.com/office/drawing/2016/5/10/chartex" xmlns:cx5="http://schemas.microsoft.com/office/drawing/2016/5/11/chartex" xmlns:cx6="http://schemas.microsoft.com/office/drawing/2016/5/12/chartex" xmlns:cx7="http://schemas.microsoft.com/office/drawing/2016/5/13/chartex" xmlns:cx8="http://schemas.microsoft.com/office/drawing/2016/5/14/chartex" xmlns:mc="http://schemas.openxmlformats.org/markup-compatibility/2006" xmlns:aink="http://schemas.microsoft.com/office/drawing/2016/ink" xmlns:am3d="http://schemas.microsoft.com/office/drawing/2017/model3d" xmlns:o="urn:schemas-microsoft-com:office:office" xmlns:r="http://schemas.openxmlformats.org/officeDocument/2006/relationships" xmlns:m="http://schemas.openxmlformats.org/officeDocument/2006/math" xmlns:v="urn:schemas-microsoft-com:vml" xmlns:wp14="http://schemas.microsoft.com/office/word/2010/wordprocessingDrawing" xmlns:wp="http://schemas.openxmlformats.org/drawingml/2006/wordprocessingDrawing" xmlns:w10="urn:schemas-microsoft-com:office:word" xmlns:w="http://schemas.openxmlformats.org/wordprocessingml/2006/main" xmlns:w14="http://schemas.microsoft.com/office/word/2010/wordml" xmlns:w15="http://schemas.microsoft.com/office/word/2012/wordml" xmlns:w16cid="http://schemas.microsoft.com/office/word/2016/wordml/cid" xmlns:w16se="http://schemas.microsoft.com/office/word/2015/wordml/symex" xmlns:wpg="http://schemas.microsoft.com/office/word/2010/wordprocessingGroup" xmlns:wpi="http://schemas.microsoft.com/office/word/2010/wordprocessingInk" xmlns:wne="http://schemas.microsoft.com/office/word/2006/wordml" xmlns:wps="http://schemas.microsoft.com/office/word/2010/wordprocessingShape" mc:Ignorable="w14 w15 w16se w16cid wp14">
   <w:body>
     <w:p>
       <w:pPr>
@@ -45,7 +45,7 @@
           <w:left w:w="0" w:type="dxa"/>
           <w:right w:w="0" w:type="dxa"/>
         </w:tblCellMar>
-        <w:tblLook w:val="04A0"/>
+        <w:tblLook w:val="04A0" w:firstRow="1" w:lastRow="0" w:firstColumn="1" w:lastColumn="0" w:noHBand="0" w:noVBand="1"/>
       </w:tblPr>
       <w:tblGrid>
         <w:gridCol w:w="2107"/>
@@ -329,7 +329,7 @@
           <w:szCs w:val="28"/>
         </w:rPr>
         <w:drawing>
-          <wp:inline distT="0" distB="0" distL="0" distR="0">
+          <wp:inline distT="0" distB="0" distL="0" distR="0" wp14:anchorId="66EC5527" wp14:editId="138BA525">
             <wp:extent cx="4842448" cy="3557175"/>
             <wp:effectExtent l="19050" t="0" r="0" b="0"/>
             <wp:docPr id="1" name="Picture 0" descr="mvc.jpg"/>
@@ -419,7 +419,25 @@
           <w:sz w:val="28"/>
           <w:szCs w:val="28"/>
         </w:rPr>
-        <w:t xml:space="preserve">Is the tier in which the users interact with application . Presentation Tier contents Model, View, Controller used to receive a request and response to User. </w:t>
+        <w:t xml:space="preserve">Is the tier in which the users interact with </w:t>
+      </w:r>
+      <w:proofErr w:type="gramStart"/>
+      <w:r>
+        <w:rPr>
+          <w:rFonts w:ascii="Times New Roman" w:hAnsi="Times New Roman" w:cs="Times New Roman"/>
+          <w:sz w:val="28"/>
+          <w:szCs w:val="28"/>
+        </w:rPr>
+        <w:t>application .</w:t>
+      </w:r>
+      <w:proofErr w:type="gramEnd"/>
+      <w:r>
+        <w:rPr>
+          <w:rFonts w:ascii="Times New Roman" w:hAnsi="Times New Roman" w:cs="Times New Roman"/>
+          <w:sz w:val="28"/>
+          <w:szCs w:val="28"/>
+        </w:rPr>
+        <w:t xml:space="preserve"> Presentation Tier contents Model, View, Controller used to receive a request and response to User. </w:t>
       </w:r>
     </w:p>
     <w:p>
@@ -627,7 +645,25 @@
           <w:sz w:val="28"/>
           <w:szCs w:val="28"/>
         </w:rPr>
-        <w:t xml:space="preserve">Is basically the server which stores all the application’s data .Data tier contents Database Tables, Database Views and other means of storing Application Data . </w:t>
+        <w:t xml:space="preserve">Is basically the server which stores all the application’s </w:t>
+      </w:r>
+      <w:proofErr w:type="gramStart"/>
+      <w:r>
+        <w:rPr>
+          <w:rFonts w:ascii="Times New Roman" w:hAnsi="Times New Roman" w:cs="Times New Roman"/>
+          <w:sz w:val="28"/>
+          <w:szCs w:val="28"/>
+        </w:rPr>
+        <w:t>data .Data</w:t>
+      </w:r>
+      <w:proofErr w:type="gramEnd"/>
+      <w:r>
+        <w:rPr>
+          <w:rFonts w:ascii="Times New Roman" w:hAnsi="Times New Roman" w:cs="Times New Roman"/>
+          <w:sz w:val="28"/>
+          <w:szCs w:val="28"/>
+        </w:rPr>
+        <w:t xml:space="preserve"> tier contents Database Tables, Database Views and other means of storing Application Data . </w:t>
       </w:r>
     </w:p>
     <w:p>
@@ -825,8 +861,6 @@
           <w:szCs w:val="28"/>
         </w:rPr>
       </w:pPr>
-      <w:bookmarkStart w:id="0" w:name="_GoBack"/>
-      <w:bookmarkEnd w:id="0"/>
       <w:r>
         <w:rPr>
           <w:rFonts w:ascii="Times New Roman" w:hAnsi="Times New Roman" w:cs="Times New Roman"/>
@@ -860,7 +894,7 @@
           <w:szCs w:val="28"/>
         </w:rPr>
         <w:drawing>
-          <wp:inline distT="0" distB="0" distL="0" distR="0">
+          <wp:inline distT="0" distB="0" distL="0" distR="0" wp14:anchorId="6F4B2619" wp14:editId="31018CFC">
             <wp:extent cx="5317171" cy="5448300"/>
             <wp:effectExtent l="19050" t="0" r="0" b="0"/>
             <wp:docPr id="5" name="Picture 4" descr="Lv0 DFD ver2.png"/>
@@ -975,7 +1009,7 @@
           <w:szCs w:val="28"/>
         </w:rPr>
         <w:drawing>
-          <wp:inline distT="0" distB="0" distL="0" distR="0">
+          <wp:inline distT="0" distB="0" distL="0" distR="0" wp14:anchorId="238A7BC9" wp14:editId="12BB9880">
             <wp:extent cx="5148263" cy="3052763"/>
             <wp:effectExtent l="19050" t="0" r="0" b="0"/>
             <wp:docPr id="6" name="Picture 5" descr="1.Administrator Manage Users.png"/>
@@ -1062,7 +1096,7 @@
           <w:szCs w:val="28"/>
         </w:rPr>
         <w:drawing>
-          <wp:inline distT="0" distB="0" distL="0" distR="0">
+          <wp:inline distT="0" distB="0" distL="0" distR="0" wp14:anchorId="41D62F1B" wp14:editId="50D9F906">
             <wp:extent cx="5148263" cy="3052763"/>
             <wp:effectExtent l="19050" t="0" r="0" b="0"/>
             <wp:docPr id="7" name="Picture 6" descr="2. Manager management Candidates information.png"/>
@@ -1179,7 +1213,7 @@
           <w:szCs w:val="28"/>
         </w:rPr>
         <w:drawing>
-          <wp:inline distT="0" distB="0" distL="0" distR="0">
+          <wp:inline distT="0" distB="0" distL="0" distR="0" wp14:anchorId="55332954" wp14:editId="26C566AA">
             <wp:extent cx="5148263" cy="3052763"/>
             <wp:effectExtent l="19050" t="0" r="0" b="0"/>
             <wp:docPr id="8" name="Picture 7" descr="3. Manager management Exam Registration.png"/>
@@ -1266,7 +1300,7 @@
           <w:szCs w:val="28"/>
         </w:rPr>
         <w:drawing>
-          <wp:inline distT="0" distB="0" distL="0" distR="0">
+          <wp:inline distT="0" distB="0" distL="0" distR="0" wp14:anchorId="7E0057DA" wp14:editId="6E374D10">
             <wp:extent cx="5148263" cy="3052763"/>
             <wp:effectExtent l="19050" t="0" r="0" b="0"/>
             <wp:docPr id="9" name="Picture 8" descr="4. Manager management Schedule.png"/>
@@ -1399,7 +1433,7 @@
           <w:szCs w:val="28"/>
         </w:rPr>
         <w:drawing>
-          <wp:inline distT="0" distB="0" distL="0" distR="0">
+          <wp:inline distT="0" distB="0" distL="0" distR="0" wp14:anchorId="5A945D37" wp14:editId="08C8F14F">
             <wp:extent cx="5148263" cy="3052763"/>
             <wp:effectExtent l="19050" t="0" r="0" b="0"/>
             <wp:docPr id="10" name="Picture 9" descr="5. Manager management Test Result.png"/>
@@ -1486,7 +1520,7 @@
           <w:szCs w:val="28"/>
         </w:rPr>
         <w:drawing>
-          <wp:inline distT="0" distB="0" distL="0" distR="0">
+          <wp:inline distT="0" distB="0" distL="0" distR="0" wp14:anchorId="1FDE0D83" wp14:editId="24B91BB4">
             <wp:extent cx="5148263" cy="3052763"/>
             <wp:effectExtent l="19050" t="0" r="0" b="0"/>
             <wp:docPr id="11" name="Picture 10" descr="6. Manager management Question.png"/>
@@ -1573,7 +1607,7 @@
           <w:szCs w:val="28"/>
         </w:rPr>
         <w:drawing>
-          <wp:inline distT="0" distB="0" distL="0" distR="0">
+          <wp:inline distT="0" distB="0" distL="0" distR="0" wp14:anchorId="6C689C4F" wp14:editId="04416D53">
             <wp:extent cx="5148263" cy="814388"/>
             <wp:effectExtent l="19050" t="0" r="0" b="0"/>
             <wp:docPr id="12" name="Picture 11" descr="7.1 Manager management Question Type.png"/>
@@ -1661,7 +1695,7 @@
           <w:szCs w:val="28"/>
         </w:rPr>
         <w:drawing>
-          <wp:inline distT="0" distB="0" distL="0" distR="0">
+          <wp:inline distT="0" distB="0" distL="0" distR="0" wp14:anchorId="5D0BCEE9" wp14:editId="290D9E9B">
             <wp:extent cx="5148263" cy="3052763"/>
             <wp:effectExtent l="19050" t="0" r="0" b="0"/>
             <wp:docPr id="13" name="Picture 12" descr="8.1 Candidate management Candidate Infomation.png"/>
@@ -1748,7 +1782,7 @@
           <w:szCs w:val="28"/>
         </w:rPr>
         <w:drawing>
-          <wp:inline distT="0" distB="0" distL="0" distR="0">
+          <wp:inline distT="0" distB="0" distL="0" distR="0" wp14:anchorId="0A8A719C" wp14:editId="7C352437">
             <wp:extent cx="5148263" cy="3052763"/>
             <wp:effectExtent l="19050" t="0" r="0" b="0"/>
             <wp:docPr id="14" name="Picture 13" descr="9. Candidate Perform Test Registration.png"/>
@@ -1835,7 +1869,7 @@
           <w:szCs w:val="28"/>
         </w:rPr>
         <w:drawing>
-          <wp:inline distT="0" distB="0" distL="0" distR="0">
+          <wp:inline distT="0" distB="0" distL="0" distR="0" wp14:anchorId="1DBB5B2D" wp14:editId="37A5974D">
             <wp:extent cx="5148263" cy="814388"/>
             <wp:effectExtent l="19050" t="0" r="0" b="0"/>
             <wp:docPr id="15" name="Picture 14" descr="10. Candidate management Schedule.png"/>
@@ -1923,7 +1957,7 @@
           <w:szCs w:val="28"/>
         </w:rPr>
         <w:drawing>
-          <wp:inline distT="0" distB="0" distL="0" distR="0">
+          <wp:inline distT="0" distB="0" distL="0" distR="0" wp14:anchorId="66AA4986" wp14:editId="2DD390BE">
             <wp:extent cx="5148263" cy="814388"/>
             <wp:effectExtent l="19050" t="0" r="0" b="0"/>
             <wp:docPr id="16" name="Picture 15" descr="11. Candidate management Test Result.png"/>
@@ -2043,7 +2077,7 @@
           <w:szCs w:val="28"/>
         </w:rPr>
         <w:drawing>
-          <wp:inline distT="0" distB="0" distL="0" distR="0">
+          <wp:inline distT="0" distB="0" distL="0" distR="0" wp14:anchorId="2864948E" wp14:editId="35A3C2A9">
             <wp:extent cx="5692258" cy="3948112"/>
             <wp:effectExtent l="19050" t="0" r="3692" b="0"/>
             <wp:docPr id="2" name="Picture 1" descr="1. Admin Use Case.png"/>
@@ -2127,7 +2161,7 @@
         </w:rPr>
         <w:lastRenderedPageBreak/>
         <w:drawing>
-          <wp:inline distT="0" distB="0" distL="0" distR="0">
+          <wp:inline distT="0" distB="0" distL="0" distR="0" wp14:anchorId="666F9446" wp14:editId="61983B30">
             <wp:extent cx="4829175" cy="7980886"/>
             <wp:effectExtent l="19050" t="0" r="9525" b="0"/>
             <wp:docPr id="3" name="Picture 2" descr="2.Manager Use Case.png"/>
@@ -2215,7 +2249,7 @@
         </w:rPr>
         <w:lastRenderedPageBreak/>
         <w:drawing>
-          <wp:inline distT="0" distB="0" distL="0" distR="0">
+          <wp:inline distT="0" distB="0" distL="0" distR="0" wp14:anchorId="282380A6" wp14:editId="750B1C78">
             <wp:extent cx="5243513" cy="4676775"/>
             <wp:effectExtent l="19050" t="0" r="0" b="0"/>
             <wp:docPr id="4" name="Picture 3" descr="3.Candidate Use Case.png"/>
@@ -2424,6 +2458,1129 @@
     </w:p>
     <w:p>
       <w:pPr>
+        <w:rPr>
+          <w:rStyle w:val="fontstyle31"/>
+        </w:rPr>
+      </w:pPr>
+      <w:r>
+        <w:rPr>
+          <w:rStyle w:val="fontstyle31"/>
+        </w:rPr>
+        <w:t>1. Entity–Relationship Diagram</w:t>
+      </w:r>
+    </w:p>
+    <w:p>
+      <w:pPr>
+        <w:rPr>
+          <w:rStyle w:val="fontstyle31"/>
+        </w:rPr>
+      </w:pPr>
+      <w:r>
+        <w:rPr>
+          <w:rStyle w:val="fontstyle31"/>
+          <w:noProof/>
+        </w:rPr>
+        <w:lastRenderedPageBreak/>
+        <w:drawing>
+          <wp:inline distT="0" distB="0" distL="0" distR="0" wp14:anchorId="21B2577A" wp14:editId="51D2AC99">
+            <wp:extent cx="5939790" cy="3474720"/>
+            <wp:effectExtent l="0" t="0" r="3810" b="0"/>
+            <wp:docPr id="17" name="Picture 17"/>
+            <wp:cNvGraphicFramePr>
+              <a:graphicFrameLocks xmlns:a="http://schemas.openxmlformats.org/drawingml/2006/main" noChangeAspect="1"/>
+            </wp:cNvGraphicFramePr>
+            <a:graphic xmlns:a="http://schemas.openxmlformats.org/drawingml/2006/main">
+              <a:graphicData uri="http://schemas.openxmlformats.org/drawingml/2006/picture">
+                <pic:pic xmlns:pic="http://schemas.openxmlformats.org/drawingml/2006/picture">
+                  <pic:nvPicPr>
+                    <pic:cNvPr id="0" name="Picture 2"/>
+                    <pic:cNvPicPr>
+                      <a:picLocks noChangeAspect="1" noChangeArrowheads="1"/>
+                    </pic:cNvPicPr>
+                  </pic:nvPicPr>
+                  <pic:blipFill>
+                    <a:blip r:embed="rId23">
+                      <a:extLst>
+                        <a:ext uri="{28A0092B-C50C-407E-A947-70E740481C1C}">
+                          <a14:useLocalDpi xmlns:a14="http://schemas.microsoft.com/office/drawing/2010/main" val="0"/>
+                        </a:ext>
+                      </a:extLst>
+                    </a:blip>
+                    <a:srcRect/>
+                    <a:stretch>
+                      <a:fillRect/>
+                    </a:stretch>
+                  </pic:blipFill>
+                  <pic:spPr bwMode="auto">
+                    <a:xfrm>
+                      <a:off x="0" y="0"/>
+                      <a:ext cx="5939790" cy="3474720"/>
+                    </a:xfrm>
+                    <a:prstGeom prst="rect">
+                      <a:avLst/>
+                    </a:prstGeom>
+                    <a:noFill/>
+                    <a:ln>
+                      <a:noFill/>
+                    </a:ln>
+                  </pic:spPr>
+                </pic:pic>
+              </a:graphicData>
+            </a:graphic>
+          </wp:inline>
+        </w:drawing>
+      </w:r>
+    </w:p>
+    <w:p>
+      <w:pPr>
+        <w:rPr>
+          <w:rFonts w:ascii="Arial" w:hAnsi="Arial" w:cs="Arial"/>
+          <w:b/>
+          <w:bCs/>
+          <w:color w:val="0D0D0D"/>
+          <w:sz w:val="24"/>
+          <w:szCs w:val="24"/>
+        </w:rPr>
+      </w:pPr>
+      <w:r>
+        <w:rPr>
+          <w:rStyle w:val="fontstyle31"/>
+        </w:rPr>
+        <w:t xml:space="preserve">2. </w:t>
+      </w:r>
+      <w:r>
+        <w:rPr>
+          <w:rFonts w:ascii="Arial" w:hAnsi="Arial" w:cs="Arial"/>
+          <w:b/>
+          <w:bCs/>
+          <w:color w:val="0D0D0D"/>
+          <w:sz w:val="24"/>
+          <w:szCs w:val="24"/>
+        </w:rPr>
+        <w:t>Entities and Properties</w:t>
+      </w:r>
+    </w:p>
+    <w:p>
+      <w:pPr>
+        <w:ind w:firstLine="720"/>
+        <w:rPr>
+          <w:rFonts w:ascii="Arial" w:hAnsi="Arial" w:cs="Arial"/>
+          <w:b/>
+          <w:bCs/>
+          <w:color w:val="0D0D0D"/>
+          <w:sz w:val="24"/>
+          <w:szCs w:val="24"/>
+        </w:rPr>
+      </w:pPr>
+      <w:r>
+        <w:rPr>
+          <w:rFonts w:ascii="Arial" w:hAnsi="Arial" w:cs="Arial"/>
+          <w:b/>
+          <w:bCs/>
+          <w:color w:val="0D0D0D"/>
+          <w:sz w:val="24"/>
+          <w:szCs w:val="24"/>
+        </w:rPr>
+        <w:t>2.</w:t>
+      </w:r>
+      <w:proofErr w:type="gramStart"/>
+      <w:r>
+        <w:rPr>
+          <w:rFonts w:ascii="Arial" w:hAnsi="Arial" w:cs="Arial"/>
+          <w:b/>
+          <w:bCs/>
+          <w:color w:val="0D0D0D"/>
+          <w:sz w:val="24"/>
+          <w:szCs w:val="24"/>
+        </w:rPr>
+        <w:t>1.</w:t>
+      </w:r>
+      <w:r>
+        <w:rPr>
+          <w:rFonts w:ascii="Arial" w:hAnsi="Arial" w:cs="Arial"/>
+          <w:b/>
+          <w:bCs/>
+          <w:color w:val="0D0D0D"/>
+          <w:sz w:val="24"/>
+          <w:szCs w:val="24"/>
+        </w:rPr>
+        <w:t>User</w:t>
+      </w:r>
+      <w:proofErr w:type="gramEnd"/>
+      <w:r>
+        <w:rPr>
+          <w:rFonts w:ascii="Arial" w:hAnsi="Arial" w:cs="Arial"/>
+          <w:b/>
+          <w:bCs/>
+          <w:color w:val="0D0D0D"/>
+          <w:sz w:val="24"/>
+          <w:szCs w:val="24"/>
+        </w:rPr>
+        <w:t xml:space="preserve"> Role</w:t>
+      </w:r>
+      <w:r>
+        <w:rPr>
+          <w:rFonts w:ascii="Arial" w:hAnsi="Arial" w:cs="Arial"/>
+          <w:b/>
+          <w:bCs/>
+          <w:color w:val="0D0D0D"/>
+          <w:sz w:val="24"/>
+          <w:szCs w:val="24"/>
+        </w:rPr>
+        <w:t xml:space="preserve"> Entity &amp; Properties</w:t>
+      </w:r>
+    </w:p>
+    <w:p>
+      <w:pPr>
+        <w:ind w:firstLine="720"/>
+        <w:rPr>
+          <w:rFonts w:ascii="Arial" w:hAnsi="Arial" w:cs="Arial"/>
+          <w:b/>
+          <w:bCs/>
+          <w:color w:val="0D0D0D"/>
+          <w:sz w:val="24"/>
+          <w:szCs w:val="24"/>
+        </w:rPr>
+      </w:pPr>
+      <w:r>
+        <w:rPr>
+          <w:rFonts w:ascii="Arial" w:hAnsi="Arial" w:cs="Arial"/>
+          <w:b/>
+          <w:bCs/>
+          <w:noProof/>
+          <w:color w:val="0D0D0D"/>
+          <w:sz w:val="24"/>
+          <w:szCs w:val="24"/>
+        </w:rPr>
+        <w:drawing>
+          <wp:inline distT="0" distB="0" distL="0" distR="0" wp14:anchorId="1A345C26" wp14:editId="65BFED3A">
+            <wp:extent cx="5943600" cy="1828800"/>
+            <wp:effectExtent l="0" t="0" r="0" b="0"/>
+            <wp:docPr id="18" name="Picture 18"/>
+            <wp:cNvGraphicFramePr>
+              <a:graphicFrameLocks xmlns:a="http://schemas.openxmlformats.org/drawingml/2006/main" noChangeAspect="1"/>
+            </wp:cNvGraphicFramePr>
+            <a:graphic xmlns:a="http://schemas.openxmlformats.org/drawingml/2006/main">
+              <a:graphicData uri="http://schemas.openxmlformats.org/drawingml/2006/picture">
+                <pic:pic xmlns:pic="http://schemas.openxmlformats.org/drawingml/2006/picture">
+                  <pic:nvPicPr>
+                    <pic:cNvPr id="0" name="Picture 1"/>
+                    <pic:cNvPicPr>
+                      <a:picLocks noChangeAspect="1" noChangeArrowheads="1"/>
+                    </pic:cNvPicPr>
+                  </pic:nvPicPr>
+                  <pic:blipFill>
+                    <a:blip r:embed="rId24">
+                      <a:extLst>
+                        <a:ext uri="{28A0092B-C50C-407E-A947-70E740481C1C}">
+                          <a14:useLocalDpi xmlns:a14="http://schemas.microsoft.com/office/drawing/2010/main" val="0"/>
+                        </a:ext>
+                      </a:extLst>
+                    </a:blip>
+                    <a:srcRect/>
+                    <a:stretch>
+                      <a:fillRect/>
+                    </a:stretch>
+                  </pic:blipFill>
+                  <pic:spPr bwMode="auto">
+                    <a:xfrm>
+                      <a:off x="0" y="0"/>
+                      <a:ext cx="5943600" cy="1828800"/>
+                    </a:xfrm>
+                    <a:prstGeom prst="rect">
+                      <a:avLst/>
+                    </a:prstGeom>
+                    <a:noFill/>
+                    <a:ln>
+                      <a:noFill/>
+                    </a:ln>
+                  </pic:spPr>
+                </pic:pic>
+              </a:graphicData>
+            </a:graphic>
+          </wp:inline>
+        </w:drawing>
+      </w:r>
+    </w:p>
+    <w:p>
+      <w:pPr>
+        <w:ind w:firstLine="720"/>
+        <w:rPr>
+          <w:rFonts w:ascii="Arial" w:hAnsi="Arial" w:cs="Arial"/>
+          <w:b/>
+          <w:bCs/>
+          <w:color w:val="0D0D0D"/>
+          <w:sz w:val="24"/>
+          <w:szCs w:val="24"/>
+        </w:rPr>
+      </w:pPr>
+      <w:r>
+        <w:rPr>
+          <w:rFonts w:ascii="Arial" w:hAnsi="Arial" w:cs="Arial"/>
+          <w:b/>
+          <w:bCs/>
+          <w:color w:val="0D0D0D"/>
+          <w:sz w:val="24"/>
+          <w:szCs w:val="24"/>
+        </w:rPr>
+        <w:t>2.2</w:t>
+      </w:r>
+      <w:r>
+        <w:rPr>
+          <w:rFonts w:ascii="Arial" w:hAnsi="Arial" w:cs="Arial"/>
+          <w:b/>
+          <w:bCs/>
+          <w:color w:val="0D0D0D"/>
+          <w:sz w:val="24"/>
+          <w:szCs w:val="24"/>
+        </w:rPr>
+        <w:t xml:space="preserve"> </w:t>
+      </w:r>
+      <w:r>
+        <w:rPr>
+          <w:rFonts w:ascii="Arial" w:hAnsi="Arial" w:cs="Arial"/>
+          <w:b/>
+          <w:bCs/>
+          <w:color w:val="0D0D0D"/>
+          <w:sz w:val="24"/>
+          <w:szCs w:val="24"/>
+        </w:rPr>
+        <w:t>Accounts</w:t>
+      </w:r>
+      <w:r>
+        <w:rPr>
+          <w:rFonts w:ascii="Arial" w:hAnsi="Arial" w:cs="Arial"/>
+          <w:b/>
+          <w:bCs/>
+          <w:color w:val="0D0D0D"/>
+          <w:sz w:val="24"/>
+          <w:szCs w:val="24"/>
+        </w:rPr>
+        <w:t xml:space="preserve"> Entity &amp; Properties</w:t>
+      </w:r>
+    </w:p>
+    <w:p>
+      <w:pPr>
+        <w:ind w:firstLine="720"/>
+        <w:rPr>
+          <w:rFonts w:ascii="Arial" w:hAnsi="Arial" w:cs="Arial"/>
+          <w:b/>
+          <w:bCs/>
+          <w:color w:val="0D0D0D"/>
+          <w:sz w:val="24"/>
+          <w:szCs w:val="24"/>
+        </w:rPr>
+      </w:pPr>
+      <w:r>
+        <w:rPr>
+          <w:rFonts w:ascii="Arial" w:hAnsi="Arial" w:cs="Arial"/>
+          <w:b/>
+          <w:bCs/>
+          <w:noProof/>
+          <w:color w:val="0D0D0D"/>
+          <w:sz w:val="24"/>
+          <w:szCs w:val="24"/>
+        </w:rPr>
+        <w:lastRenderedPageBreak/>
+        <w:drawing>
+          <wp:inline distT="0" distB="0" distL="0" distR="0" wp14:anchorId="0EFCB898" wp14:editId="10424FA0">
+            <wp:extent cx="5939790" cy="3180715"/>
+            <wp:effectExtent l="0" t="0" r="3810" b="635"/>
+            <wp:docPr id="19" name="Picture 19"/>
+            <wp:cNvGraphicFramePr>
+              <a:graphicFrameLocks xmlns:a="http://schemas.openxmlformats.org/drawingml/2006/main" noChangeAspect="1"/>
+            </wp:cNvGraphicFramePr>
+            <a:graphic xmlns:a="http://schemas.openxmlformats.org/drawingml/2006/main">
+              <a:graphicData uri="http://schemas.openxmlformats.org/drawingml/2006/picture">
+                <pic:pic xmlns:pic="http://schemas.openxmlformats.org/drawingml/2006/picture">
+                  <pic:nvPicPr>
+                    <pic:cNvPr id="0" name="Picture 4"/>
+                    <pic:cNvPicPr>
+                      <a:picLocks noChangeAspect="1" noChangeArrowheads="1"/>
+                    </pic:cNvPicPr>
+                  </pic:nvPicPr>
+                  <pic:blipFill>
+                    <a:blip r:embed="rId25">
+                      <a:extLst>
+                        <a:ext uri="{28A0092B-C50C-407E-A947-70E740481C1C}">
+                          <a14:useLocalDpi xmlns:a14="http://schemas.microsoft.com/office/drawing/2010/main" val="0"/>
+                        </a:ext>
+                      </a:extLst>
+                    </a:blip>
+                    <a:srcRect/>
+                    <a:stretch>
+                      <a:fillRect/>
+                    </a:stretch>
+                  </pic:blipFill>
+                  <pic:spPr bwMode="auto">
+                    <a:xfrm>
+                      <a:off x="0" y="0"/>
+                      <a:ext cx="5939790" cy="3180715"/>
+                    </a:xfrm>
+                    <a:prstGeom prst="rect">
+                      <a:avLst/>
+                    </a:prstGeom>
+                    <a:noFill/>
+                    <a:ln>
+                      <a:noFill/>
+                    </a:ln>
+                  </pic:spPr>
+                </pic:pic>
+              </a:graphicData>
+            </a:graphic>
+          </wp:inline>
+        </w:drawing>
+      </w:r>
+    </w:p>
+    <w:p>
+      <w:pPr>
+        <w:ind w:firstLine="720"/>
+        <w:rPr>
+          <w:rFonts w:ascii="Arial" w:hAnsi="Arial" w:cs="Arial"/>
+          <w:b/>
+          <w:bCs/>
+          <w:color w:val="0D0D0D"/>
+          <w:sz w:val="24"/>
+          <w:szCs w:val="24"/>
+        </w:rPr>
+      </w:pPr>
+      <w:r>
+        <w:rPr>
+          <w:rFonts w:ascii="Arial" w:hAnsi="Arial" w:cs="Arial"/>
+          <w:b/>
+          <w:bCs/>
+          <w:color w:val="0D0D0D"/>
+          <w:sz w:val="24"/>
+          <w:szCs w:val="24"/>
+        </w:rPr>
+        <w:t xml:space="preserve">2.3 Details Registration </w:t>
+      </w:r>
+      <w:r>
+        <w:rPr>
+          <w:rFonts w:ascii="Arial" w:hAnsi="Arial" w:cs="Arial"/>
+          <w:b/>
+          <w:bCs/>
+          <w:color w:val="0D0D0D"/>
+          <w:sz w:val="24"/>
+          <w:szCs w:val="24"/>
+        </w:rPr>
+        <w:t>Entity &amp; Properties</w:t>
+      </w:r>
+    </w:p>
+    <w:p>
+      <w:pPr>
+        <w:ind w:firstLine="720"/>
+        <w:rPr>
+          <w:rFonts w:ascii="Arial" w:hAnsi="Arial" w:cs="Arial"/>
+          <w:b/>
+          <w:bCs/>
+          <w:color w:val="0D0D0D"/>
+          <w:sz w:val="24"/>
+          <w:szCs w:val="24"/>
+        </w:rPr>
+      </w:pPr>
+      <w:r>
+        <w:rPr>
+          <w:rFonts w:ascii="Arial" w:hAnsi="Arial" w:cs="Arial"/>
+          <w:b/>
+          <w:bCs/>
+          <w:noProof/>
+          <w:color w:val="0D0D0D"/>
+          <w:sz w:val="24"/>
+          <w:szCs w:val="24"/>
+        </w:rPr>
+        <w:drawing>
+          <wp:inline distT="0" distB="0" distL="0" distR="0" wp14:anchorId="5AF56DA3" wp14:editId="147BEF1E">
+            <wp:extent cx="5939790" cy="2941955"/>
+            <wp:effectExtent l="0" t="0" r="3810" b="0"/>
+            <wp:docPr id="20" name="Picture 20"/>
+            <wp:cNvGraphicFramePr>
+              <a:graphicFrameLocks xmlns:a="http://schemas.openxmlformats.org/drawingml/2006/main" noChangeAspect="1"/>
+            </wp:cNvGraphicFramePr>
+            <a:graphic xmlns:a="http://schemas.openxmlformats.org/drawingml/2006/main">
+              <a:graphicData uri="http://schemas.openxmlformats.org/drawingml/2006/picture">
+                <pic:pic xmlns:pic="http://schemas.openxmlformats.org/drawingml/2006/picture">
+                  <pic:nvPicPr>
+                    <pic:cNvPr id="0" name="Picture 5"/>
+                    <pic:cNvPicPr>
+                      <a:picLocks noChangeAspect="1" noChangeArrowheads="1"/>
+                    </pic:cNvPicPr>
+                  </pic:nvPicPr>
+                  <pic:blipFill>
+                    <a:blip r:embed="rId26">
+                      <a:extLst>
+                        <a:ext uri="{28A0092B-C50C-407E-A947-70E740481C1C}">
+                          <a14:useLocalDpi xmlns:a14="http://schemas.microsoft.com/office/drawing/2010/main" val="0"/>
+                        </a:ext>
+                      </a:extLst>
+                    </a:blip>
+                    <a:srcRect/>
+                    <a:stretch>
+                      <a:fillRect/>
+                    </a:stretch>
+                  </pic:blipFill>
+                  <pic:spPr bwMode="auto">
+                    <a:xfrm>
+                      <a:off x="0" y="0"/>
+                      <a:ext cx="5939790" cy="2941955"/>
+                    </a:xfrm>
+                    <a:prstGeom prst="rect">
+                      <a:avLst/>
+                    </a:prstGeom>
+                    <a:noFill/>
+                    <a:ln>
+                      <a:noFill/>
+                    </a:ln>
+                  </pic:spPr>
+                </pic:pic>
+              </a:graphicData>
+            </a:graphic>
+          </wp:inline>
+        </w:drawing>
+      </w:r>
+    </w:p>
+    <w:p>
+      <w:pPr>
+        <w:ind w:firstLine="720"/>
+        <w:rPr>
+          <w:rFonts w:ascii="Arial" w:hAnsi="Arial" w:cs="Arial"/>
+          <w:b/>
+          <w:bCs/>
+          <w:color w:val="0D0D0D"/>
+          <w:sz w:val="24"/>
+          <w:szCs w:val="24"/>
+        </w:rPr>
+      </w:pPr>
+      <w:r>
+        <w:rPr>
+          <w:rFonts w:ascii="Arial" w:hAnsi="Arial" w:cs="Arial"/>
+          <w:b/>
+          <w:bCs/>
+          <w:color w:val="0D0D0D"/>
+          <w:sz w:val="24"/>
+          <w:szCs w:val="24"/>
+        </w:rPr>
+        <w:t>2.4 Schedule</w:t>
+      </w:r>
+      <w:r>
+        <w:rPr>
+          <w:rFonts w:ascii="Arial" w:hAnsi="Arial" w:cs="Arial"/>
+          <w:b/>
+          <w:bCs/>
+          <w:color w:val="0D0D0D"/>
+          <w:sz w:val="24"/>
+          <w:szCs w:val="24"/>
+        </w:rPr>
+        <w:t xml:space="preserve"> Entity &amp; Properties</w:t>
+      </w:r>
+    </w:p>
+    <w:p>
+      <w:pPr>
+        <w:ind w:firstLine="720"/>
+        <w:rPr>
+          <w:rFonts w:ascii="Arial" w:hAnsi="Arial" w:cs="Arial"/>
+          <w:b/>
+          <w:bCs/>
+          <w:color w:val="0D0D0D"/>
+          <w:sz w:val="24"/>
+          <w:szCs w:val="24"/>
+        </w:rPr>
+      </w:pPr>
+      <w:r>
+        <w:rPr>
+          <w:rFonts w:ascii="Arial" w:hAnsi="Arial" w:cs="Arial"/>
+          <w:b/>
+          <w:bCs/>
+          <w:noProof/>
+          <w:color w:val="0D0D0D"/>
+          <w:sz w:val="24"/>
+          <w:szCs w:val="24"/>
+        </w:rPr>
+        <w:lastRenderedPageBreak/>
+        <w:drawing>
+          <wp:inline distT="0" distB="0" distL="0" distR="0" wp14:anchorId="719110C3" wp14:editId="653CF1E3">
+            <wp:extent cx="5939790" cy="2751455"/>
+            <wp:effectExtent l="0" t="0" r="3810" b="0"/>
+            <wp:docPr id="21" name="Picture 21"/>
+            <wp:cNvGraphicFramePr>
+              <a:graphicFrameLocks xmlns:a="http://schemas.openxmlformats.org/drawingml/2006/main" noChangeAspect="1"/>
+            </wp:cNvGraphicFramePr>
+            <a:graphic xmlns:a="http://schemas.openxmlformats.org/drawingml/2006/main">
+              <a:graphicData uri="http://schemas.openxmlformats.org/drawingml/2006/picture">
+                <pic:pic xmlns:pic="http://schemas.openxmlformats.org/drawingml/2006/picture">
+                  <pic:nvPicPr>
+                    <pic:cNvPr id="0" name="Picture 6"/>
+                    <pic:cNvPicPr>
+                      <a:picLocks noChangeAspect="1" noChangeArrowheads="1"/>
+                    </pic:cNvPicPr>
+                  </pic:nvPicPr>
+                  <pic:blipFill>
+                    <a:blip r:embed="rId27">
+                      <a:extLst>
+                        <a:ext uri="{28A0092B-C50C-407E-A947-70E740481C1C}">
+                          <a14:useLocalDpi xmlns:a14="http://schemas.microsoft.com/office/drawing/2010/main" val="0"/>
+                        </a:ext>
+                      </a:extLst>
+                    </a:blip>
+                    <a:srcRect/>
+                    <a:stretch>
+                      <a:fillRect/>
+                    </a:stretch>
+                  </pic:blipFill>
+                  <pic:spPr bwMode="auto">
+                    <a:xfrm>
+                      <a:off x="0" y="0"/>
+                      <a:ext cx="5939790" cy="2751455"/>
+                    </a:xfrm>
+                    <a:prstGeom prst="rect">
+                      <a:avLst/>
+                    </a:prstGeom>
+                    <a:noFill/>
+                    <a:ln>
+                      <a:noFill/>
+                    </a:ln>
+                  </pic:spPr>
+                </pic:pic>
+              </a:graphicData>
+            </a:graphic>
+          </wp:inline>
+        </w:drawing>
+      </w:r>
+    </w:p>
+    <w:p>
+      <w:pPr>
+        <w:ind w:firstLine="720"/>
+        <w:rPr>
+          <w:rFonts w:ascii="Arial" w:hAnsi="Arial" w:cs="Arial"/>
+          <w:b/>
+          <w:bCs/>
+          <w:color w:val="0D0D0D"/>
+          <w:sz w:val="24"/>
+          <w:szCs w:val="24"/>
+        </w:rPr>
+      </w:pPr>
+      <w:r>
+        <w:rPr>
+          <w:rFonts w:ascii="Arial" w:hAnsi="Arial" w:cs="Arial"/>
+          <w:b/>
+          <w:bCs/>
+          <w:color w:val="0D0D0D"/>
+          <w:sz w:val="24"/>
+          <w:szCs w:val="24"/>
+        </w:rPr>
+        <w:t>2.5 Exam</w:t>
+      </w:r>
+      <w:r>
+        <w:rPr>
+          <w:rFonts w:ascii="Arial" w:hAnsi="Arial" w:cs="Arial"/>
+          <w:b/>
+          <w:bCs/>
+          <w:color w:val="0D0D0D"/>
+          <w:sz w:val="24"/>
+          <w:szCs w:val="24"/>
+        </w:rPr>
+        <w:t xml:space="preserve"> Entity &amp; Properties</w:t>
+      </w:r>
+    </w:p>
+    <w:p>
+      <w:pPr>
+        <w:ind w:firstLine="720"/>
+        <w:rPr>
+          <w:rFonts w:ascii="Arial" w:hAnsi="Arial" w:cs="Arial"/>
+          <w:b/>
+          <w:bCs/>
+          <w:color w:val="0D0D0D"/>
+          <w:sz w:val="24"/>
+          <w:szCs w:val="24"/>
+        </w:rPr>
+      </w:pPr>
+      <w:r>
+        <w:rPr>
+          <w:rFonts w:ascii="Arial" w:hAnsi="Arial" w:cs="Arial"/>
+          <w:b/>
+          <w:bCs/>
+          <w:noProof/>
+          <w:color w:val="0D0D0D"/>
+          <w:sz w:val="24"/>
+          <w:szCs w:val="24"/>
+        </w:rPr>
+        <w:drawing>
+          <wp:inline distT="0" distB="0" distL="0" distR="0" wp14:anchorId="6E1884C7" wp14:editId="3DAAB50A">
+            <wp:extent cx="5939790" cy="2401570"/>
+            <wp:effectExtent l="0" t="0" r="3810" b="0"/>
+            <wp:docPr id="22" name="Picture 22"/>
+            <wp:cNvGraphicFramePr>
+              <a:graphicFrameLocks xmlns:a="http://schemas.openxmlformats.org/drawingml/2006/main" noChangeAspect="1"/>
+            </wp:cNvGraphicFramePr>
+            <a:graphic xmlns:a="http://schemas.openxmlformats.org/drawingml/2006/main">
+              <a:graphicData uri="http://schemas.openxmlformats.org/drawingml/2006/picture">
+                <pic:pic xmlns:pic="http://schemas.openxmlformats.org/drawingml/2006/picture">
+                  <pic:nvPicPr>
+                    <pic:cNvPr id="0" name="Picture 3"/>
+                    <pic:cNvPicPr>
+                      <a:picLocks noChangeAspect="1" noChangeArrowheads="1"/>
+                    </pic:cNvPicPr>
+                  </pic:nvPicPr>
+                  <pic:blipFill>
+                    <a:blip r:embed="rId28">
+                      <a:extLst>
+                        <a:ext uri="{28A0092B-C50C-407E-A947-70E740481C1C}">
+                          <a14:useLocalDpi xmlns:a14="http://schemas.microsoft.com/office/drawing/2010/main" val="0"/>
+                        </a:ext>
+                      </a:extLst>
+                    </a:blip>
+                    <a:srcRect/>
+                    <a:stretch>
+                      <a:fillRect/>
+                    </a:stretch>
+                  </pic:blipFill>
+                  <pic:spPr bwMode="auto">
+                    <a:xfrm>
+                      <a:off x="0" y="0"/>
+                      <a:ext cx="5939790" cy="2401570"/>
+                    </a:xfrm>
+                    <a:prstGeom prst="rect">
+                      <a:avLst/>
+                    </a:prstGeom>
+                    <a:noFill/>
+                    <a:ln>
+                      <a:noFill/>
+                    </a:ln>
+                  </pic:spPr>
+                </pic:pic>
+              </a:graphicData>
+            </a:graphic>
+          </wp:inline>
+        </w:drawing>
+      </w:r>
+    </w:p>
+    <w:p>
+      <w:pPr>
+        <w:ind w:firstLine="720"/>
+        <w:rPr>
+          <w:rFonts w:ascii="Arial" w:hAnsi="Arial" w:cs="Arial"/>
+          <w:b/>
+          <w:bCs/>
+          <w:color w:val="0D0D0D"/>
+          <w:sz w:val="24"/>
+          <w:szCs w:val="24"/>
+        </w:rPr>
+      </w:pPr>
+      <w:r>
+        <w:rPr>
+          <w:rFonts w:ascii="Arial" w:hAnsi="Arial" w:cs="Arial"/>
+          <w:b/>
+          <w:bCs/>
+          <w:color w:val="0D0D0D"/>
+          <w:sz w:val="24"/>
+          <w:szCs w:val="24"/>
+        </w:rPr>
+        <w:t>2.6 Details Exam</w:t>
+      </w:r>
+      <w:r>
+        <w:rPr>
+          <w:rFonts w:ascii="Arial" w:hAnsi="Arial" w:cs="Arial"/>
+          <w:b/>
+          <w:bCs/>
+          <w:color w:val="0D0D0D"/>
+          <w:sz w:val="24"/>
+          <w:szCs w:val="24"/>
+        </w:rPr>
+        <w:t xml:space="preserve"> Entity &amp; Properties</w:t>
+      </w:r>
+    </w:p>
+    <w:p>
+      <w:pPr>
+        <w:ind w:firstLine="720"/>
+        <w:rPr>
+          <w:rFonts w:ascii="Arial" w:hAnsi="Arial" w:cs="Arial"/>
+          <w:b/>
+          <w:bCs/>
+          <w:color w:val="0D0D0D"/>
+          <w:sz w:val="24"/>
+          <w:szCs w:val="24"/>
+        </w:rPr>
+      </w:pPr>
+      <w:r>
+        <w:rPr>
+          <w:rFonts w:ascii="Arial" w:hAnsi="Arial" w:cs="Arial"/>
+          <w:b/>
+          <w:bCs/>
+          <w:noProof/>
+          <w:color w:val="0D0D0D"/>
+          <w:sz w:val="24"/>
+          <w:szCs w:val="24"/>
+        </w:rPr>
+        <w:lastRenderedPageBreak/>
+        <w:drawing>
+          <wp:inline distT="0" distB="0" distL="0" distR="0" wp14:anchorId="58F00617" wp14:editId="0B2688CF">
+            <wp:extent cx="5939790" cy="2560320"/>
+            <wp:effectExtent l="0" t="0" r="3810" b="0"/>
+            <wp:docPr id="23" name="Picture 23"/>
+            <wp:cNvGraphicFramePr>
+              <a:graphicFrameLocks xmlns:a="http://schemas.openxmlformats.org/drawingml/2006/main" noChangeAspect="1"/>
+            </wp:cNvGraphicFramePr>
+            <a:graphic xmlns:a="http://schemas.openxmlformats.org/drawingml/2006/main">
+              <a:graphicData uri="http://schemas.openxmlformats.org/drawingml/2006/picture">
+                <pic:pic xmlns:pic="http://schemas.openxmlformats.org/drawingml/2006/picture">
+                  <pic:nvPicPr>
+                    <pic:cNvPr id="0" name="Picture 7"/>
+                    <pic:cNvPicPr>
+                      <a:picLocks noChangeAspect="1" noChangeArrowheads="1"/>
+                    </pic:cNvPicPr>
+                  </pic:nvPicPr>
+                  <pic:blipFill>
+                    <a:blip r:embed="rId29">
+                      <a:extLst>
+                        <a:ext uri="{28A0092B-C50C-407E-A947-70E740481C1C}">
+                          <a14:useLocalDpi xmlns:a14="http://schemas.microsoft.com/office/drawing/2010/main" val="0"/>
+                        </a:ext>
+                      </a:extLst>
+                    </a:blip>
+                    <a:srcRect/>
+                    <a:stretch>
+                      <a:fillRect/>
+                    </a:stretch>
+                  </pic:blipFill>
+                  <pic:spPr bwMode="auto">
+                    <a:xfrm>
+                      <a:off x="0" y="0"/>
+                      <a:ext cx="5939790" cy="2560320"/>
+                    </a:xfrm>
+                    <a:prstGeom prst="rect">
+                      <a:avLst/>
+                    </a:prstGeom>
+                    <a:noFill/>
+                    <a:ln>
+                      <a:noFill/>
+                    </a:ln>
+                  </pic:spPr>
+                </pic:pic>
+              </a:graphicData>
+            </a:graphic>
+          </wp:inline>
+        </w:drawing>
+      </w:r>
+    </w:p>
+    <w:p>
+      <w:pPr>
+        <w:ind w:firstLine="720"/>
+        <w:rPr>
+          <w:rFonts w:ascii="Arial" w:hAnsi="Arial" w:cs="Arial"/>
+          <w:b/>
+          <w:bCs/>
+          <w:color w:val="0D0D0D"/>
+          <w:sz w:val="24"/>
+          <w:szCs w:val="24"/>
+        </w:rPr>
+      </w:pPr>
+      <w:r>
+        <w:rPr>
+          <w:rFonts w:ascii="Arial" w:hAnsi="Arial" w:cs="Arial"/>
+          <w:b/>
+          <w:bCs/>
+          <w:color w:val="0D0D0D"/>
+          <w:sz w:val="24"/>
+          <w:szCs w:val="24"/>
+        </w:rPr>
+        <w:t>2.7 Question</w:t>
+      </w:r>
+      <w:r>
+        <w:rPr>
+          <w:rFonts w:ascii="Arial" w:hAnsi="Arial" w:cs="Arial"/>
+          <w:b/>
+          <w:bCs/>
+          <w:color w:val="0D0D0D"/>
+          <w:sz w:val="24"/>
+          <w:szCs w:val="24"/>
+        </w:rPr>
+        <w:t xml:space="preserve"> Entity &amp; Properties</w:t>
+      </w:r>
+    </w:p>
+    <w:p>
+      <w:pPr>
+        <w:ind w:firstLine="720"/>
+        <w:rPr>
+          <w:rFonts w:ascii="Arial" w:hAnsi="Arial" w:cs="Arial"/>
+          <w:b/>
+          <w:bCs/>
+          <w:color w:val="0D0D0D"/>
+          <w:sz w:val="24"/>
+          <w:szCs w:val="24"/>
+        </w:rPr>
+      </w:pPr>
+      <w:r>
+        <w:rPr>
+          <w:rFonts w:ascii="Arial" w:hAnsi="Arial" w:cs="Arial"/>
+          <w:b/>
+          <w:bCs/>
+          <w:noProof/>
+          <w:color w:val="0D0D0D"/>
+          <w:sz w:val="24"/>
+          <w:szCs w:val="24"/>
+        </w:rPr>
+        <w:drawing>
+          <wp:inline distT="0" distB="0" distL="0" distR="0" wp14:anchorId="605B289E" wp14:editId="243210D0">
+            <wp:extent cx="5939790" cy="3657600"/>
+            <wp:effectExtent l="0" t="0" r="3810" b="0"/>
+            <wp:docPr id="24" name="Picture 24"/>
+            <wp:cNvGraphicFramePr>
+              <a:graphicFrameLocks xmlns:a="http://schemas.openxmlformats.org/drawingml/2006/main" noChangeAspect="1"/>
+            </wp:cNvGraphicFramePr>
+            <a:graphic xmlns:a="http://schemas.openxmlformats.org/drawingml/2006/main">
+              <a:graphicData uri="http://schemas.openxmlformats.org/drawingml/2006/picture">
+                <pic:pic xmlns:pic="http://schemas.openxmlformats.org/drawingml/2006/picture">
+                  <pic:nvPicPr>
+                    <pic:cNvPr id="0" name="Picture 8"/>
+                    <pic:cNvPicPr>
+                      <a:picLocks noChangeAspect="1" noChangeArrowheads="1"/>
+                    </pic:cNvPicPr>
+                  </pic:nvPicPr>
+                  <pic:blipFill>
+                    <a:blip r:embed="rId30">
+                      <a:extLst>
+                        <a:ext uri="{28A0092B-C50C-407E-A947-70E740481C1C}">
+                          <a14:useLocalDpi xmlns:a14="http://schemas.microsoft.com/office/drawing/2010/main" val="0"/>
+                        </a:ext>
+                      </a:extLst>
+                    </a:blip>
+                    <a:srcRect/>
+                    <a:stretch>
+                      <a:fillRect/>
+                    </a:stretch>
+                  </pic:blipFill>
+                  <pic:spPr bwMode="auto">
+                    <a:xfrm>
+                      <a:off x="0" y="0"/>
+                      <a:ext cx="5939790" cy="3657600"/>
+                    </a:xfrm>
+                    <a:prstGeom prst="rect">
+                      <a:avLst/>
+                    </a:prstGeom>
+                    <a:noFill/>
+                    <a:ln>
+                      <a:noFill/>
+                    </a:ln>
+                  </pic:spPr>
+                </pic:pic>
+              </a:graphicData>
+            </a:graphic>
+          </wp:inline>
+        </w:drawing>
+      </w:r>
+    </w:p>
+    <w:p>
+      <w:pPr>
+        <w:ind w:firstLine="720"/>
+        <w:rPr>
+          <w:rFonts w:ascii="Arial" w:hAnsi="Arial" w:cs="Arial"/>
+          <w:b/>
+          <w:bCs/>
+          <w:color w:val="0D0D0D"/>
+          <w:sz w:val="24"/>
+          <w:szCs w:val="24"/>
+        </w:rPr>
+      </w:pPr>
+      <w:r>
+        <w:rPr>
+          <w:rFonts w:ascii="Arial" w:hAnsi="Arial" w:cs="Arial"/>
+          <w:b/>
+          <w:bCs/>
+          <w:color w:val="0D0D0D"/>
+          <w:sz w:val="24"/>
+          <w:szCs w:val="24"/>
+        </w:rPr>
+        <w:t xml:space="preserve">2.8 Type </w:t>
+      </w:r>
+      <w:proofErr w:type="gramStart"/>
+      <w:r>
+        <w:rPr>
+          <w:rFonts w:ascii="Arial" w:hAnsi="Arial" w:cs="Arial"/>
+          <w:b/>
+          <w:bCs/>
+          <w:color w:val="0D0D0D"/>
+          <w:sz w:val="24"/>
+          <w:szCs w:val="24"/>
+        </w:rPr>
+        <w:t>Of</w:t>
+      </w:r>
+      <w:proofErr w:type="gramEnd"/>
+      <w:r>
+        <w:rPr>
+          <w:rFonts w:ascii="Arial" w:hAnsi="Arial" w:cs="Arial"/>
+          <w:b/>
+          <w:bCs/>
+          <w:color w:val="0D0D0D"/>
+          <w:sz w:val="24"/>
+          <w:szCs w:val="24"/>
+        </w:rPr>
+        <w:t xml:space="preserve"> Question</w:t>
+      </w:r>
+      <w:r>
+        <w:rPr>
+          <w:rFonts w:ascii="Arial" w:hAnsi="Arial" w:cs="Arial"/>
+          <w:b/>
+          <w:bCs/>
+          <w:color w:val="0D0D0D"/>
+          <w:sz w:val="24"/>
+          <w:szCs w:val="24"/>
+        </w:rPr>
+        <w:t xml:space="preserve"> Entity &amp; Properties</w:t>
+      </w:r>
+    </w:p>
+    <w:p>
+      <w:pPr>
+        <w:ind w:firstLine="720"/>
+        <w:rPr>
+          <w:rFonts w:ascii="Arial" w:hAnsi="Arial" w:cs="Arial"/>
+          <w:b/>
+          <w:bCs/>
+          <w:color w:val="0D0D0D"/>
+          <w:sz w:val="24"/>
+          <w:szCs w:val="24"/>
+        </w:rPr>
+      </w:pPr>
+      <w:r>
+        <w:rPr>
+          <w:rFonts w:ascii="Arial" w:hAnsi="Arial" w:cs="Arial"/>
+          <w:b/>
+          <w:bCs/>
+          <w:noProof/>
+          <w:color w:val="0D0D0D"/>
+          <w:sz w:val="24"/>
+          <w:szCs w:val="24"/>
+        </w:rPr>
+        <w:lastRenderedPageBreak/>
+        <w:drawing>
+          <wp:inline distT="0" distB="0" distL="0" distR="0" wp14:anchorId="2FBBC61E" wp14:editId="51AC3C79">
+            <wp:extent cx="5215890" cy="2440940"/>
+            <wp:effectExtent l="0" t="0" r="3810" b="0"/>
+            <wp:docPr id="25" name="Picture 25"/>
+            <wp:cNvGraphicFramePr>
+              <a:graphicFrameLocks xmlns:a="http://schemas.openxmlformats.org/drawingml/2006/main" noChangeAspect="1"/>
+            </wp:cNvGraphicFramePr>
+            <a:graphic xmlns:a="http://schemas.openxmlformats.org/drawingml/2006/main">
+              <a:graphicData uri="http://schemas.openxmlformats.org/drawingml/2006/picture">
+                <pic:pic xmlns:pic="http://schemas.openxmlformats.org/drawingml/2006/picture">
+                  <pic:nvPicPr>
+                    <pic:cNvPr id="0" name="Picture 9"/>
+                    <pic:cNvPicPr>
+                      <a:picLocks noChangeAspect="1" noChangeArrowheads="1"/>
+                    </pic:cNvPicPr>
+                  </pic:nvPicPr>
+                  <pic:blipFill>
+                    <a:blip r:embed="rId31">
+                      <a:extLst>
+                        <a:ext uri="{28A0092B-C50C-407E-A947-70E740481C1C}">
+                          <a14:useLocalDpi xmlns:a14="http://schemas.microsoft.com/office/drawing/2010/main" val="0"/>
+                        </a:ext>
+                      </a:extLst>
+                    </a:blip>
+                    <a:srcRect/>
+                    <a:stretch>
+                      <a:fillRect/>
+                    </a:stretch>
+                  </pic:blipFill>
+                  <pic:spPr bwMode="auto">
+                    <a:xfrm>
+                      <a:off x="0" y="0"/>
+                      <a:ext cx="5215890" cy="2440940"/>
+                    </a:xfrm>
+                    <a:prstGeom prst="rect">
+                      <a:avLst/>
+                    </a:prstGeom>
+                    <a:noFill/>
+                    <a:ln>
+                      <a:noFill/>
+                    </a:ln>
+                  </pic:spPr>
+                </pic:pic>
+              </a:graphicData>
+            </a:graphic>
+          </wp:inline>
+        </w:drawing>
+      </w:r>
+    </w:p>
+    <w:p>
+      <w:pPr>
+        <w:ind w:firstLine="720"/>
+        <w:rPr>
+          <w:rFonts w:ascii="Arial" w:hAnsi="Arial" w:cs="Arial"/>
+          <w:b/>
+          <w:bCs/>
+          <w:color w:val="0D0D0D"/>
+          <w:sz w:val="24"/>
+          <w:szCs w:val="24"/>
+        </w:rPr>
+      </w:pPr>
+    </w:p>
+    <w:p>
+      <w:pPr>
+        <w:ind w:firstLine="720"/>
+        <w:rPr>
+          <w:rFonts w:ascii="Arial" w:hAnsi="Arial" w:cs="Arial"/>
+          <w:b/>
+          <w:bCs/>
+          <w:color w:val="0D0D0D"/>
+          <w:sz w:val="24"/>
+          <w:szCs w:val="24"/>
+        </w:rPr>
+      </w:pPr>
+    </w:p>
+    <w:p>
+      <w:pPr>
+        <w:ind w:firstLine="720"/>
+        <w:rPr>
+          <w:rFonts w:ascii="Arial" w:hAnsi="Arial" w:cs="Arial"/>
+          <w:b/>
+          <w:bCs/>
+          <w:color w:val="0D0D0D"/>
+          <w:sz w:val="24"/>
+          <w:szCs w:val="24"/>
+        </w:rPr>
+      </w:pPr>
+    </w:p>
+    <w:p>
+      <w:pPr>
+        <w:ind w:firstLine="720"/>
+        <w:rPr>
+          <w:rFonts w:ascii="Arial" w:hAnsi="Arial" w:cs="Arial"/>
+          <w:b/>
+          <w:bCs/>
+          <w:color w:val="0D0D0D"/>
+          <w:sz w:val="24"/>
+          <w:szCs w:val="24"/>
+        </w:rPr>
+      </w:pPr>
+    </w:p>
+    <w:p>
+      <w:pPr>
+        <w:ind w:firstLine="720"/>
+        <w:rPr>
+          <w:rFonts w:ascii="Arial" w:hAnsi="Arial" w:cs="Arial"/>
+          <w:b/>
+          <w:bCs/>
+          <w:color w:val="0D0D0D"/>
+          <w:sz w:val="24"/>
+          <w:szCs w:val="24"/>
+        </w:rPr>
+      </w:pPr>
+    </w:p>
+    <w:p>
+      <w:pPr>
+        <w:ind w:firstLine="720"/>
+        <w:rPr>
+          <w:rFonts w:ascii="Arial" w:hAnsi="Arial" w:cs="Arial"/>
+          <w:b/>
+          <w:bCs/>
+          <w:color w:val="0D0D0D"/>
+          <w:sz w:val="24"/>
+          <w:szCs w:val="24"/>
+        </w:rPr>
+      </w:pPr>
+    </w:p>
+    <w:p>
+      <w:pPr>
         <w:tabs>
           <w:tab w:val="left" w:pos="1132"/>
         </w:tabs>
@@ -2435,15 +3592,8 @@
           <w:szCs w:val="28"/>
         </w:rPr>
       </w:pPr>
-      <w:r>
-        <w:rPr>
-          <w:rFonts w:ascii="Times New Roman" w:hAnsi="Times New Roman" w:cs="Times New Roman"/>
-          <w:b/>
-          <w:sz w:val="28"/>
-          <w:szCs w:val="28"/>
-        </w:rPr>
-        <w:t>Quan</w:t>
-      </w:r>
+      <w:bookmarkStart w:id="0" w:name="_GoBack"/>
+      <w:bookmarkEnd w:id="0"/>
     </w:p>
     <w:p>
       <w:pPr>
@@ -2528,28 +3678,13 @@
           <w:szCs w:val="28"/>
         </w:rPr>
       </w:pPr>
-    </w:p>
-    <w:p>
-      <w:pPr>
-        <w:tabs>
-          <w:tab w:val="left" w:pos="1132"/>
-        </w:tabs>
-        <w:spacing w:after="0"/>
-        <w:rPr>
-          <w:rFonts w:ascii="Times New Roman" w:hAnsi="Times New Roman" w:cs="Times New Roman"/>
-          <w:b/>
-          <w:sz w:val="28"/>
-          <w:szCs w:val="28"/>
-        </w:rPr>
-      </w:pPr>
-      <w:r>
-        <w:rPr>
-          <w:rFonts w:ascii="Times New Roman" w:hAnsi="Times New Roman" w:cs="Times New Roman"/>
-          <w:b/>
-          <w:sz w:val="28"/>
-          <w:szCs w:val="28"/>
-        </w:rPr>
-        <w:lastRenderedPageBreak/>
+      <w:r>
+        <w:rPr>
+          <w:rFonts w:ascii="Times New Roman" w:hAnsi="Times New Roman" w:cs="Times New Roman"/>
+          <w:b/>
+          <w:sz w:val="28"/>
+          <w:szCs w:val="28"/>
+        </w:rPr>
         <w:t>VII.  Task sheet review 2</w:t>
       </w:r>
     </w:p>
@@ -2604,7 +3739,7 @@
           <w:insideH w:val="single" w:sz="4" w:space="0" w:color="auto"/>
           <w:insideV w:val="single" w:sz="4" w:space="0" w:color="auto"/>
         </w:tblBorders>
-        <w:tblLook w:val="01E0"/>
+        <w:tblLook w:val="01E0" w:firstRow="1" w:lastRow="1" w:firstColumn="1" w:lastColumn="1" w:noHBand="0" w:noVBand="0"/>
       </w:tblPr>
       <w:tblGrid>
         <w:gridCol w:w="889"/>
@@ -3042,6 +4177,7 @@
                 <w:sz w:val="28"/>
                 <w:szCs w:val="28"/>
               </w:rPr>
+              <w:lastRenderedPageBreak/>
               <w:t>3</w:t>
             </w:r>
           </w:p>
@@ -3626,7 +4762,7 @@
           <w:insideH w:val="single" w:sz="4" w:space="0" w:color="auto"/>
           <w:insideV w:val="single" w:sz="4" w:space="0" w:color="auto"/>
         </w:tblBorders>
-        <w:tblLook w:val="01E0"/>
+        <w:tblLook w:val="01E0" w:firstRow="1" w:lastRow="1" w:firstColumn="1" w:lastColumn="1" w:noHBand="0" w:noVBand="0"/>
       </w:tblPr>
       <w:tblGrid>
         <w:gridCol w:w="4637"/>
@@ -3912,8 +5048,8 @@
 </file>
 
 <file path=word/endnotes.xml><?xml version="1.0" encoding="utf-8"?>
-<w:endnotes xmlns:ve="http://schemas.openxmlformats.org/markup-compatibility/2006" xmlns:o="urn:schemas-microsoft-com:office:office" xmlns:r="http://schemas.openxmlformats.org/officeDocument/2006/relationships" xmlns:m="http://schemas.openxmlformats.org/officeDocument/2006/math" xmlns:v="urn:schemas-microsoft-com:vml" xmlns:wp="http://schemas.openxmlformats.org/drawingml/2006/wordprocessingDrawing" xmlns:w10="urn:schemas-microsoft-com:office:word" xmlns:w="http://schemas.openxmlformats.org/wordprocessingml/2006/main" xmlns:wne="http://schemas.microsoft.com/office/word/2006/wordml">
-  <w:endnote w:type="separator" w:id="0">
+<w:endnotes xmlns:wpc="http://schemas.microsoft.com/office/word/2010/wordprocessingCanvas" xmlns:cx="http://schemas.microsoft.com/office/drawing/2014/chartex" xmlns:cx1="http://schemas.microsoft.com/office/drawing/2015/9/8/chartex" xmlns:cx2="http://schemas.microsoft.com/office/drawing/2015/10/21/chartex" xmlns:cx3="http://schemas.microsoft.com/office/drawing/2016/5/9/chartex" xmlns:cx4="http://schemas.microsoft.com/office/drawing/2016/5/10/chartex" xmlns:cx5="http://schemas.microsoft.com/office/drawing/2016/5/11/chartex" xmlns:cx6="http://schemas.microsoft.com/office/drawing/2016/5/12/chartex" xmlns:cx7="http://schemas.microsoft.com/office/drawing/2016/5/13/chartex" xmlns:cx8="http://schemas.microsoft.com/office/drawing/2016/5/14/chartex" xmlns:mc="http://schemas.openxmlformats.org/markup-compatibility/2006" xmlns:aink="http://schemas.microsoft.com/office/drawing/2016/ink" xmlns:am3d="http://schemas.microsoft.com/office/drawing/2017/model3d" xmlns:o="urn:schemas-microsoft-com:office:office" xmlns:r="http://schemas.openxmlformats.org/officeDocument/2006/relationships" xmlns:m="http://schemas.openxmlformats.org/officeDocument/2006/math" xmlns:v="urn:schemas-microsoft-com:vml" xmlns:wp14="http://schemas.microsoft.com/office/word/2010/wordprocessingDrawing" xmlns:wp="http://schemas.openxmlformats.org/drawingml/2006/wordprocessingDrawing" xmlns:w10="urn:schemas-microsoft-com:office:word" xmlns:w="http://schemas.openxmlformats.org/wordprocessingml/2006/main" xmlns:w14="http://schemas.microsoft.com/office/word/2010/wordml" xmlns:w15="http://schemas.microsoft.com/office/word/2012/wordml" xmlns:w16cid="http://schemas.microsoft.com/office/word/2016/wordml/cid" xmlns:w16se="http://schemas.microsoft.com/office/word/2015/wordml/symex" xmlns:wpg="http://schemas.microsoft.com/office/word/2010/wordprocessingGroup" xmlns:wpi="http://schemas.microsoft.com/office/word/2010/wordprocessingInk" xmlns:wne="http://schemas.microsoft.com/office/word/2006/wordml" xmlns:wps="http://schemas.microsoft.com/office/word/2010/wordprocessingShape" mc:Ignorable="w14 w15 w16se w16cid wp14">
+  <w:endnote w:type="separator" w:id="-1">
     <w:p>
       <w:pPr>
         <w:spacing w:after="0" w:line="240" w:lineRule="auto"/>
@@ -3923,7 +5059,7 @@
       </w:r>
     </w:p>
   </w:endnote>
-  <w:endnote w:type="continuationSeparator" w:id="1">
+  <w:endnote w:type="continuationSeparator" w:id="0">
     <w:p>
       <w:pPr>
         <w:spacing w:after="0" w:line="240" w:lineRule="auto"/>
@@ -3937,8 +5073,8 @@
 </file>
 
 <file path=word/footnotes.xml><?xml version="1.0" encoding="utf-8"?>
-<w:footnotes xmlns:ve="http://schemas.openxmlformats.org/markup-compatibility/2006" xmlns:o="urn:schemas-microsoft-com:office:office" xmlns:r="http://schemas.openxmlformats.org/officeDocument/2006/relationships" xmlns:m="http://schemas.openxmlformats.org/officeDocument/2006/math" xmlns:v="urn:schemas-microsoft-com:vml" xmlns:wp="http://schemas.openxmlformats.org/drawingml/2006/wordprocessingDrawing" xmlns:w10="urn:schemas-microsoft-com:office:word" xmlns:w="http://schemas.openxmlformats.org/wordprocessingml/2006/main" xmlns:wne="http://schemas.microsoft.com/office/word/2006/wordml">
-  <w:footnote w:type="separator" w:id="0">
+<w:footnotes xmlns:wpc="http://schemas.microsoft.com/office/word/2010/wordprocessingCanvas" xmlns:cx="http://schemas.microsoft.com/office/drawing/2014/chartex" xmlns:cx1="http://schemas.microsoft.com/office/drawing/2015/9/8/chartex" xmlns:cx2="http://schemas.microsoft.com/office/drawing/2015/10/21/chartex" xmlns:cx3="http://schemas.microsoft.com/office/drawing/2016/5/9/chartex" xmlns:cx4="http://schemas.microsoft.com/office/drawing/2016/5/10/chartex" xmlns:cx5="http://schemas.microsoft.com/office/drawing/2016/5/11/chartex" xmlns:cx6="http://schemas.microsoft.com/office/drawing/2016/5/12/chartex" xmlns:cx7="http://schemas.microsoft.com/office/drawing/2016/5/13/chartex" xmlns:cx8="http://schemas.microsoft.com/office/drawing/2016/5/14/chartex" xmlns:mc="http://schemas.openxmlformats.org/markup-compatibility/2006" xmlns:aink="http://schemas.microsoft.com/office/drawing/2016/ink" xmlns:am3d="http://schemas.microsoft.com/office/drawing/2017/model3d" xmlns:o="urn:schemas-microsoft-com:office:office" xmlns:r="http://schemas.openxmlformats.org/officeDocument/2006/relationships" xmlns:m="http://schemas.openxmlformats.org/officeDocument/2006/math" xmlns:v="urn:schemas-microsoft-com:vml" xmlns:wp14="http://schemas.microsoft.com/office/word/2010/wordprocessingDrawing" xmlns:wp="http://schemas.openxmlformats.org/drawingml/2006/wordprocessingDrawing" xmlns:w10="urn:schemas-microsoft-com:office:word" xmlns:w="http://schemas.openxmlformats.org/wordprocessingml/2006/main" xmlns:w14="http://schemas.microsoft.com/office/word/2010/wordml" xmlns:w15="http://schemas.microsoft.com/office/word/2012/wordml" xmlns:w16cid="http://schemas.microsoft.com/office/word/2016/wordml/cid" xmlns:w16se="http://schemas.microsoft.com/office/word/2015/wordml/symex" xmlns:wpg="http://schemas.microsoft.com/office/word/2010/wordprocessingGroup" xmlns:wpi="http://schemas.microsoft.com/office/word/2010/wordprocessingInk" xmlns:wne="http://schemas.microsoft.com/office/word/2006/wordml" xmlns:wps="http://schemas.microsoft.com/office/word/2010/wordprocessingShape" mc:Ignorable="w14 w15 w16se w16cid wp14">
+  <w:footnote w:type="separator" w:id="-1">
     <w:p>
       <w:pPr>
         <w:spacing w:after="0" w:line="240" w:lineRule="auto"/>
@@ -3948,7 +5084,7 @@
       </w:r>
     </w:p>
   </w:footnote>
-  <w:footnote w:type="continuationSeparator" w:id="1">
+  <w:footnote w:type="continuationSeparator" w:id="0">
     <w:p>
       <w:pPr>
         <w:spacing w:after="0" w:line="240" w:lineRule="auto"/>
@@ -3962,8 +5098,8 @@
 </file>
 
 <file path=word/numbering.xml><?xml version="1.0" encoding="utf-8"?>
-<w:numbering xmlns:ve="http://schemas.openxmlformats.org/markup-compatibility/2006" xmlns:o="urn:schemas-microsoft-com:office:office" xmlns:r="http://schemas.openxmlformats.org/officeDocument/2006/relationships" xmlns:m="http://schemas.openxmlformats.org/officeDocument/2006/math" xmlns:v="urn:schemas-microsoft-com:vml" xmlns:wp="http://schemas.openxmlformats.org/drawingml/2006/wordprocessingDrawing" xmlns:w10="urn:schemas-microsoft-com:office:word" xmlns:w="http://schemas.openxmlformats.org/wordprocessingml/2006/main" xmlns:wne="http://schemas.microsoft.com/office/word/2006/wordml">
-  <w:abstractNum w:abstractNumId="0">
+<w:numbering xmlns:wpc="http://schemas.microsoft.com/office/word/2010/wordprocessingCanvas" xmlns:cx="http://schemas.microsoft.com/office/drawing/2014/chartex" xmlns:cx1="http://schemas.microsoft.com/office/drawing/2015/9/8/chartex" xmlns:cx2="http://schemas.microsoft.com/office/drawing/2015/10/21/chartex" xmlns:cx3="http://schemas.microsoft.com/office/drawing/2016/5/9/chartex" xmlns:cx4="http://schemas.microsoft.com/office/drawing/2016/5/10/chartex" xmlns:cx5="http://schemas.microsoft.com/office/drawing/2016/5/11/chartex" xmlns:cx6="http://schemas.microsoft.com/office/drawing/2016/5/12/chartex" xmlns:cx7="http://schemas.microsoft.com/office/drawing/2016/5/13/chartex" xmlns:cx8="http://schemas.microsoft.com/office/drawing/2016/5/14/chartex" xmlns:mc="http://schemas.openxmlformats.org/markup-compatibility/2006" xmlns:aink="http://schemas.microsoft.com/office/drawing/2016/ink" xmlns:am3d="http://schemas.microsoft.com/office/drawing/2017/model3d" xmlns:o="urn:schemas-microsoft-com:office:office" xmlns:r="http://schemas.openxmlformats.org/officeDocument/2006/relationships" xmlns:m="http://schemas.openxmlformats.org/officeDocument/2006/math" xmlns:v="urn:schemas-microsoft-com:vml" xmlns:wp14="http://schemas.microsoft.com/office/word/2010/wordprocessingDrawing" xmlns:wp="http://schemas.openxmlformats.org/drawingml/2006/wordprocessingDrawing" xmlns:w10="urn:schemas-microsoft-com:office:word" xmlns:w="http://schemas.openxmlformats.org/wordprocessingml/2006/main" xmlns:w14="http://schemas.microsoft.com/office/word/2010/wordml" xmlns:w15="http://schemas.microsoft.com/office/word/2012/wordml" xmlns:w16cid="http://schemas.microsoft.com/office/word/2016/wordml/cid" xmlns:w16se="http://schemas.microsoft.com/office/word/2015/wordml/symex" xmlns:wpg="http://schemas.microsoft.com/office/word/2010/wordprocessingGroup" xmlns:wpi="http://schemas.microsoft.com/office/word/2010/wordprocessingInk" xmlns:wne="http://schemas.microsoft.com/office/word/2006/wordml" xmlns:wps="http://schemas.microsoft.com/office/word/2010/wordprocessingShape" mc:Ignorable="w14 w15 w16se w16cid wp14">
+  <w:abstractNum w:abstractNumId="0" w15:restartNumberingAfterBreak="0">
     <w:nsid w:val="160571F9"/>
     <w:multiLevelType w:val="hybridMultilevel"/>
     <w:tmpl w:val="326A6804"/>
@@ -4052,7 +5188,7 @@
       </w:pPr>
     </w:lvl>
   </w:abstractNum>
-  <w:abstractNum w:abstractNumId="1">
+  <w:abstractNum w:abstractNumId="1" w15:restartNumberingAfterBreak="0">
     <w:nsid w:val="33BB41EE"/>
     <w:multiLevelType w:val="multilevel"/>
     <w:tmpl w:val="0409001D"/>
@@ -4139,7 +5275,7 @@
       </w:pPr>
     </w:lvl>
   </w:abstractNum>
-  <w:abstractNum w:abstractNumId="2">
+  <w:abstractNum w:abstractNumId="2" w15:restartNumberingAfterBreak="0">
     <w:nsid w:val="373C3052"/>
     <w:multiLevelType w:val="hybridMultilevel"/>
     <w:tmpl w:val="8FAEA9EA"/>
@@ -4241,7 +5377,7 @@
 </file>
 
 <file path=word/styles.xml><?xml version="1.0" encoding="utf-8"?>
-<w:styles xmlns:r="http://schemas.openxmlformats.org/officeDocument/2006/relationships" xmlns:w="http://schemas.openxmlformats.org/wordprocessingml/2006/main">
+<w:styles xmlns:mc="http://schemas.openxmlformats.org/markup-compatibility/2006" xmlns:r="http://schemas.openxmlformats.org/officeDocument/2006/relationships" xmlns:w="http://schemas.openxmlformats.org/wordprocessingml/2006/main" xmlns:w14="http://schemas.microsoft.com/office/word/2010/wordml" xmlns:w15="http://schemas.microsoft.com/office/word/2012/wordml" xmlns:w16cid="http://schemas.microsoft.com/office/word/2016/wordml/cid" xmlns:w16se="http://schemas.microsoft.com/office/word/2015/wordml/symex" mc:Ignorable="w14 w15 w16se w16cid">
   <w:docDefaults>
     <w:rPrDefault>
       <w:rPr>
@@ -4257,144 +5393,382 @@
       </w:pPr>
     </w:pPrDefault>
   </w:docDefaults>
-  <w:latentStyles w:defLockedState="0" w:defUIPriority="99" w:defSemiHidden="1" w:defUnhideWhenUsed="1" w:defQFormat="0" w:count="267">
-    <w:lsdException w:name="Normal" w:semiHidden="0" w:uiPriority="0" w:unhideWhenUsed="0" w:qFormat="1"/>
-    <w:lsdException w:name="heading 1" w:semiHidden="0" w:uiPriority="9" w:unhideWhenUsed="0" w:qFormat="1"/>
-    <w:lsdException w:name="heading 2" w:uiPriority="9" w:qFormat="1"/>
-    <w:lsdException w:name="heading 3" w:uiPriority="9" w:qFormat="1"/>
-    <w:lsdException w:name="heading 4" w:uiPriority="9" w:qFormat="1"/>
-    <w:lsdException w:name="heading 5" w:uiPriority="9" w:qFormat="1"/>
-    <w:lsdException w:name="heading 6" w:uiPriority="9" w:qFormat="1"/>
-    <w:lsdException w:name="heading 7" w:uiPriority="9" w:qFormat="1"/>
-    <w:lsdException w:name="heading 8" w:uiPriority="9" w:qFormat="1"/>
-    <w:lsdException w:name="heading 9" w:uiPriority="9" w:qFormat="1"/>
-    <w:lsdException w:name="toc 1" w:uiPriority="39"/>
-    <w:lsdException w:name="toc 2" w:uiPriority="39"/>
-    <w:lsdException w:name="toc 3" w:uiPriority="39"/>
-    <w:lsdException w:name="toc 4" w:uiPriority="39"/>
-    <w:lsdException w:name="toc 5" w:uiPriority="39"/>
-    <w:lsdException w:name="toc 6" w:uiPriority="39"/>
-    <w:lsdException w:name="toc 7" w:uiPriority="39"/>
-    <w:lsdException w:name="toc 8" w:uiPriority="39"/>
-    <w:lsdException w:name="toc 9" w:uiPriority="39"/>
-    <w:lsdException w:name="caption" w:uiPriority="35" w:qFormat="1"/>
-    <w:lsdException w:name="Title" w:semiHidden="0" w:uiPriority="10" w:unhideWhenUsed="0" w:qFormat="1"/>
-    <w:lsdException w:name="Default Paragraph Font" w:uiPriority="1"/>
-    <w:lsdException w:name="Subtitle" w:semiHidden="0" w:uiPriority="11" w:unhideWhenUsed="0" w:qFormat="1"/>
-    <w:lsdException w:name="Strong" w:semiHidden="0" w:uiPriority="22" w:unhideWhenUsed="0" w:qFormat="1"/>
-    <w:lsdException w:name="Emphasis" w:semiHidden="0" w:uiPriority="20" w:unhideWhenUsed="0" w:qFormat="1"/>
-    <w:lsdException w:name="Table Grid" w:semiHidden="0" w:uiPriority="59" w:unhideWhenUsed="0"/>
-    <w:lsdException w:name="Placeholder Text" w:unhideWhenUsed="0"/>
-    <w:lsdException w:name="No Spacing" w:semiHidden="0" w:uiPriority="1" w:unhideWhenUsed="0" w:qFormat="1"/>
-    <w:lsdException w:name="Light Shading" w:semiHidden="0" w:uiPriority="60" w:unhideWhenUsed="0"/>
-    <w:lsdException w:name="Light List" w:semiHidden="0" w:uiPriority="61" w:unhideWhenUsed="0"/>
-    <w:lsdException w:name="Light Grid" w:semiHidden="0" w:uiPriority="62" w:unhideWhenUsed="0"/>
-    <w:lsdException w:name="Medium Shading 1" w:semiHidden="0" w:uiPriority="63" w:unhideWhenUsed="0"/>
-    <w:lsdException w:name="Medium Shading 2" w:semiHidden="0" w:uiPriority="64" w:unhideWhenUsed="0"/>
-    <w:lsdException w:name="Medium List 1" w:semiHidden="0" w:uiPriority="65" w:unhideWhenUsed="0"/>
-    <w:lsdException w:name="Medium List 2" w:semiHidden="0" w:uiPriority="66" w:unhideWhenUsed="0"/>
-    <w:lsdException w:name="Medium Grid 1" w:semiHidden="0" w:uiPriority="67" w:unhideWhenUsed="0"/>
-    <w:lsdException w:name="Medium Grid 2" w:semiHidden="0" w:uiPriority="68" w:unhideWhenUsed="0"/>
-    <w:lsdException w:name="Medium Grid 3" w:semiHidden="0" w:uiPriority="69" w:unhideWhenUsed="0"/>
-    <w:lsdException w:name="Dark List" w:semiHidden="0" w:uiPriority="70" w:unhideWhenUsed="0"/>
-    <w:lsdException w:name="Colorful Shading" w:semiHidden="0" w:uiPriority="71" w:unhideWhenUsed="0"/>
-    <w:lsdException w:name="Colorful List" w:semiHidden="0" w:uiPriority="72" w:unhideWhenUsed="0"/>
-    <w:lsdException w:name="Colorful Grid" w:semiHidden="0" w:uiPriority="73" w:unhideWhenUsed="0"/>
-    <w:lsdException w:name="Light Shading Accent 1" w:semiHidden="0" w:uiPriority="60" w:unhideWhenUsed="0"/>
-    <w:lsdException w:name="Light List Accent 1" w:semiHidden="0" w:uiPriority="61" w:unhideWhenUsed="0"/>
-    <w:lsdException w:name="Light Grid Accent 1" w:semiHidden="0" w:uiPriority="62" w:unhideWhenUsed="0"/>
-    <w:lsdException w:name="Medium Shading 1 Accent 1" w:semiHidden="0" w:uiPriority="63" w:unhideWhenUsed="0"/>
-    <w:lsdException w:name="Medium Shading 2 Accent 1" w:semiHidden="0" w:uiPriority="64" w:unhideWhenUsed="0"/>
-    <w:lsdException w:name="Medium List 1 Accent 1" w:semiHidden="0" w:uiPriority="65" w:unhideWhenUsed="0"/>
-    <w:lsdException w:name="Revision" w:unhideWhenUsed="0"/>
-    <w:lsdException w:name="List Paragraph" w:semiHidden="0" w:uiPriority="34" w:unhideWhenUsed="0" w:qFormat="1"/>
-    <w:lsdException w:name="Quote" w:semiHidden="0" w:uiPriority="29" w:unhideWhenUsed="0" w:qFormat="1"/>
-    <w:lsdException w:name="Intense Quote" w:semiHidden="0" w:uiPriority="30" w:unhideWhenUsed="0" w:qFormat="1"/>
-    <w:lsdException w:name="Medium List 2 Accent 1" w:semiHidden="0" w:uiPriority="66" w:unhideWhenUsed="0"/>
-    <w:lsdException w:name="Medium Grid 1 Accent 1" w:semiHidden="0" w:uiPriority="67" w:unhideWhenUsed="0"/>
-    <w:lsdException w:name="Medium Grid 2 Accent 1" w:semiHidden="0" w:uiPriority="68" w:unhideWhenUsed="0"/>
-    <w:lsdException w:name="Medium Grid 3 Accent 1" w:semiHidden="0" w:uiPriority="69" w:unhideWhenUsed="0"/>
-    <w:lsdException w:name="Dark List Accent 1" w:semiHidden="0" w:uiPriority="70" w:unhideWhenUsed="0"/>
-    <w:lsdException w:name="Colorful Shading Accent 1" w:semiHidden="0" w:uiPriority="71" w:unhideWhenUsed="0"/>
-    <w:lsdException w:name="Colorful List Accent 1" w:semiHidden="0" w:uiPriority="72" w:unhideWhenUsed="0"/>
-    <w:lsdException w:name="Colorful Grid Accent 1" w:semiHidden="0" w:uiPriority="73" w:unhideWhenUsed="0"/>
-    <w:lsdException w:name="Light Shading Accent 2" w:semiHidden="0" w:uiPriority="60" w:unhideWhenUsed="0"/>
-    <w:lsdException w:name="Light List Accent 2" w:semiHidden="0" w:uiPriority="61" w:unhideWhenUsed="0"/>
-    <w:lsdException w:name="Light Grid Accent 2" w:semiHidden="0" w:uiPriority="62" w:unhideWhenUsed="0"/>
-    <w:lsdException w:name="Medium Shading 1 Accent 2" w:semiHidden="0" w:uiPriority="63" w:unhideWhenUsed="0"/>
-    <w:lsdException w:name="Medium Shading 2 Accent 2" w:semiHidden="0" w:uiPriority="64" w:unhideWhenUsed="0"/>
-    <w:lsdException w:name="Medium List 1 Accent 2" w:semiHidden="0" w:uiPriority="65" w:unhideWhenUsed="0"/>
-    <w:lsdException w:name="Medium List 2 Accent 2" w:semiHidden="0" w:uiPriority="66" w:unhideWhenUsed="0"/>
-    <w:lsdException w:name="Medium Grid 1 Accent 2" w:semiHidden="0" w:uiPriority="67" w:unhideWhenUsed="0"/>
-    <w:lsdException w:name="Medium Grid 2 Accent 2" w:semiHidden="0" w:uiPriority="68" w:unhideWhenUsed="0"/>
-    <w:lsdException w:name="Medium Grid 3 Accent 2" w:semiHidden="0" w:uiPriority="69" w:unhideWhenUsed="0"/>
-    <w:lsdException w:name="Dark List Accent 2" w:semiHidden="0" w:uiPriority="70" w:unhideWhenUsed="0"/>
-    <w:lsdException w:name="Colorful Shading Accent 2" w:semiHidden="0" w:uiPriority="71" w:unhideWhenUsed="0"/>
-    <w:lsdException w:name="Colorful List Accent 2" w:semiHidden="0" w:uiPriority="72" w:unhideWhenUsed="0"/>
-    <w:lsdException w:name="Colorful Grid Accent 2" w:semiHidden="0" w:uiPriority="73" w:unhideWhenUsed="0"/>
-    <w:lsdException w:name="Light Shading Accent 3" w:semiHidden="0" w:uiPriority="60" w:unhideWhenUsed="0"/>
-    <w:lsdException w:name="Light List Accent 3" w:semiHidden="0" w:uiPriority="61" w:unhideWhenUsed="0"/>
-    <w:lsdException w:name="Light Grid Accent 3" w:semiHidden="0" w:uiPriority="62" w:unhideWhenUsed="0"/>
-    <w:lsdException w:name="Medium Shading 1 Accent 3" w:semiHidden="0" w:uiPriority="63" w:unhideWhenUsed="0"/>
-    <w:lsdException w:name="Medium Shading 2 Accent 3" w:semiHidden="0" w:uiPriority="64" w:unhideWhenUsed="0"/>
-    <w:lsdException w:name="Medium List 1 Accent 3" w:semiHidden="0" w:uiPriority="65" w:unhideWhenUsed="0"/>
-    <w:lsdException w:name="Medium List 2 Accent 3" w:semiHidden="0" w:uiPriority="66" w:unhideWhenUsed="0"/>
-    <w:lsdException w:name="Medium Grid 1 Accent 3" w:semiHidden="0" w:uiPriority="67" w:unhideWhenUsed="0"/>
-    <w:lsdException w:name="Medium Grid 2 Accent 3" w:semiHidden="0" w:uiPriority="68" w:unhideWhenUsed="0"/>
-    <w:lsdException w:name="Medium Grid 3 Accent 3" w:semiHidden="0" w:uiPriority="69" w:unhideWhenUsed="0"/>
-    <w:lsdException w:name="Dark List Accent 3" w:semiHidden="0" w:uiPriority="70" w:unhideWhenUsed="0"/>
-    <w:lsdException w:name="Colorful Shading Accent 3" w:semiHidden="0" w:uiPriority="71" w:unhideWhenUsed="0"/>
-    <w:lsdException w:name="Colorful List Accent 3" w:semiHidden="0" w:uiPriority="72" w:unhideWhenUsed="0"/>
-    <w:lsdException w:name="Colorful Grid Accent 3" w:semiHidden="0" w:uiPriority="73" w:unhideWhenUsed="0"/>
-    <w:lsdException w:name="Light Shading Accent 4" w:semiHidden="0" w:uiPriority="60" w:unhideWhenUsed="0"/>
-    <w:lsdException w:name="Light List Accent 4" w:semiHidden="0" w:uiPriority="61" w:unhideWhenUsed="0"/>
-    <w:lsdException w:name="Light Grid Accent 4" w:semiHidden="0" w:uiPriority="62" w:unhideWhenUsed="0"/>
-    <w:lsdException w:name="Medium Shading 1 Accent 4" w:semiHidden="0" w:uiPriority="63" w:unhideWhenUsed="0"/>
-    <w:lsdException w:name="Medium Shading 2 Accent 4" w:semiHidden="0" w:uiPriority="64" w:unhideWhenUsed="0"/>
-    <w:lsdException w:name="Medium List 1 Accent 4" w:semiHidden="0" w:uiPriority="65" w:unhideWhenUsed="0"/>
-    <w:lsdException w:name="Medium List 2 Accent 4" w:semiHidden="0" w:uiPriority="66" w:unhideWhenUsed="0"/>
-    <w:lsdException w:name="Medium Grid 1 Accent 4" w:semiHidden="0" w:uiPriority="67" w:unhideWhenUsed="0"/>
-    <w:lsdException w:name="Medium Grid 2 Accent 4" w:semiHidden="0" w:uiPriority="68" w:unhideWhenUsed="0"/>
-    <w:lsdException w:name="Medium Grid 3 Accent 4" w:semiHidden="0" w:uiPriority="69" w:unhideWhenUsed="0"/>
-    <w:lsdException w:name="Dark List Accent 4" w:semiHidden="0" w:uiPriority="70" w:unhideWhenUsed="0"/>
-    <w:lsdException w:name="Colorful Shading Accent 4" w:semiHidden="0" w:uiPriority="71" w:unhideWhenUsed="0"/>
-    <w:lsdException w:name="Colorful List Accent 4" w:semiHidden="0" w:uiPriority="72" w:unhideWhenUsed="0"/>
-    <w:lsdException w:name="Colorful Grid Accent 4" w:semiHidden="0" w:uiPriority="73" w:unhideWhenUsed="0"/>
-    <w:lsdException w:name="Light Shading Accent 5" w:semiHidden="0" w:uiPriority="60" w:unhideWhenUsed="0"/>
-    <w:lsdException w:name="Light List Accent 5" w:semiHidden="0" w:uiPriority="61" w:unhideWhenUsed="0"/>
-    <w:lsdException w:name="Light Grid Accent 5" w:semiHidden="0" w:uiPriority="62" w:unhideWhenUsed="0"/>
-    <w:lsdException w:name="Medium Shading 1 Accent 5" w:semiHidden="0" w:uiPriority="63" w:unhideWhenUsed="0"/>
-    <w:lsdException w:name="Medium Shading 2 Accent 5" w:semiHidden="0" w:uiPriority="64" w:unhideWhenUsed="0"/>
-    <w:lsdException w:name="Medium List 1 Accent 5" w:semiHidden="0" w:uiPriority="65" w:unhideWhenUsed="0"/>
-    <w:lsdException w:name="Medium List 2 Accent 5" w:semiHidden="0" w:uiPriority="66" w:unhideWhenUsed="0"/>
-    <w:lsdException w:name="Medium Grid 1 Accent 5" w:semiHidden="0" w:uiPriority="67" w:unhideWhenUsed="0"/>
-    <w:lsdException w:name="Medium Grid 2 Accent 5" w:semiHidden="0" w:uiPriority="68" w:unhideWhenUsed="0"/>
-    <w:lsdException w:name="Medium Grid 3 Accent 5" w:semiHidden="0" w:uiPriority="69" w:unhideWhenUsed="0"/>
-    <w:lsdException w:name="Dark List Accent 5" w:semiHidden="0" w:uiPriority="70" w:unhideWhenUsed="0"/>
-    <w:lsdException w:name="Colorful Shading Accent 5" w:semiHidden="0" w:uiPriority="71" w:unhideWhenUsed="0"/>
-    <w:lsdException w:name="Colorful List Accent 5" w:semiHidden="0" w:uiPriority="72" w:unhideWhenUsed="0"/>
-    <w:lsdException w:name="Colorful Grid Accent 5" w:semiHidden="0" w:uiPriority="73" w:unhideWhenUsed="0"/>
-    <w:lsdException w:name="Light Shading Accent 6" w:semiHidden="0" w:uiPriority="60" w:unhideWhenUsed="0"/>
-    <w:lsdException w:name="Light List Accent 6" w:semiHidden="0" w:uiPriority="61" w:unhideWhenUsed="0"/>
-    <w:lsdException w:name="Light Grid Accent 6" w:semiHidden="0" w:uiPriority="62" w:unhideWhenUsed="0"/>
-    <w:lsdException w:name="Medium Shading 1 Accent 6" w:semiHidden="0" w:uiPriority="63" w:unhideWhenUsed="0"/>
-    <w:lsdException w:name="Medium Shading 2 Accent 6" w:semiHidden="0" w:uiPriority="64" w:unhideWhenUsed="0"/>
-    <w:lsdException w:name="Medium List 1 Accent 6" w:semiHidden="0" w:uiPriority="65" w:unhideWhenUsed="0"/>
-    <w:lsdException w:name="Medium List 2 Accent 6" w:semiHidden="0" w:uiPriority="66" w:unhideWhenUsed="0"/>
-    <w:lsdException w:name="Medium Grid 1 Accent 6" w:semiHidden="0" w:uiPriority="67" w:unhideWhenUsed="0"/>
-    <w:lsdException w:name="Medium Grid 2 Accent 6" w:semiHidden="0" w:uiPriority="68" w:unhideWhenUsed="0"/>
-    <w:lsdException w:name="Medium Grid 3 Accent 6" w:semiHidden="0" w:uiPriority="69" w:unhideWhenUsed="0"/>
-    <w:lsdException w:name="Dark List Accent 6" w:semiHidden="0" w:uiPriority="70" w:unhideWhenUsed="0"/>
-    <w:lsdException w:name="Colorful Shading Accent 6" w:semiHidden="0" w:uiPriority="71" w:unhideWhenUsed="0"/>
-    <w:lsdException w:name="Colorful List Accent 6" w:semiHidden="0" w:uiPriority="72" w:unhideWhenUsed="0"/>
-    <w:lsdException w:name="Colorful Grid Accent 6" w:semiHidden="0" w:uiPriority="73" w:unhideWhenUsed="0"/>
-    <w:lsdException w:name="Subtle Emphasis" w:semiHidden="0" w:uiPriority="19" w:unhideWhenUsed="0" w:qFormat="1"/>
-    <w:lsdException w:name="Intense Emphasis" w:semiHidden="0" w:uiPriority="21" w:unhideWhenUsed="0" w:qFormat="1"/>
-    <w:lsdException w:name="Subtle Reference" w:semiHidden="0" w:uiPriority="31" w:unhideWhenUsed="0" w:qFormat="1"/>
-    <w:lsdException w:name="Intense Reference" w:semiHidden="0" w:uiPriority="32" w:unhideWhenUsed="0" w:qFormat="1"/>
-    <w:lsdException w:name="Book Title" w:semiHidden="0" w:uiPriority="33" w:unhideWhenUsed="0" w:qFormat="1"/>
-    <w:lsdException w:name="Bibliography" w:uiPriority="37"/>
-    <w:lsdException w:name="TOC Heading" w:uiPriority="39" w:qFormat="1"/>
+  <w:latentStyles w:defLockedState="0" w:defUIPriority="99" w:defSemiHidden="0" w:defUnhideWhenUsed="0" w:defQFormat="0" w:count="375">
+    <w:lsdException w:name="Normal" w:uiPriority="0" w:qFormat="1"/>
+    <w:lsdException w:name="heading 1" w:uiPriority="9" w:qFormat="1"/>
+    <w:lsdException w:name="heading 2" w:semiHidden="1" w:uiPriority="9" w:unhideWhenUsed="1" w:qFormat="1"/>
+    <w:lsdException w:name="heading 3" w:semiHidden="1" w:uiPriority="9" w:unhideWhenUsed="1" w:qFormat="1"/>
+    <w:lsdException w:name="heading 4" w:semiHidden="1" w:uiPriority="9" w:unhideWhenUsed="1" w:qFormat="1"/>
+    <w:lsdException w:name="heading 5" w:semiHidden="1" w:uiPriority="9" w:unhideWhenUsed="1" w:qFormat="1"/>
+    <w:lsdException w:name="heading 6" w:semiHidden="1" w:uiPriority="9" w:unhideWhenUsed="1" w:qFormat="1"/>
+    <w:lsdException w:name="heading 7" w:semiHidden="1" w:uiPriority="9" w:unhideWhenUsed="1" w:qFormat="1"/>
+    <w:lsdException w:name="heading 8" w:semiHidden="1" w:uiPriority="9" w:unhideWhenUsed="1" w:qFormat="1"/>
+    <w:lsdException w:name="heading 9" w:semiHidden="1" w:uiPriority="9" w:unhideWhenUsed="1" w:qFormat="1"/>
+    <w:lsdException w:name="index 1" w:semiHidden="1" w:unhideWhenUsed="1"/>
+    <w:lsdException w:name="index 2" w:semiHidden="1" w:unhideWhenUsed="1"/>
+    <w:lsdException w:name="index 3" w:semiHidden="1" w:unhideWhenUsed="1"/>
+    <w:lsdException w:name="index 4" w:semiHidden="1" w:unhideWhenUsed="1"/>
+    <w:lsdException w:name="index 5" w:semiHidden="1" w:unhideWhenUsed="1"/>
+    <w:lsdException w:name="index 6" w:semiHidden="1" w:unhideWhenUsed="1"/>
+    <w:lsdException w:name="index 7" w:semiHidden="1" w:unhideWhenUsed="1"/>
+    <w:lsdException w:name="index 8" w:semiHidden="1" w:unhideWhenUsed="1"/>
+    <w:lsdException w:name="index 9" w:semiHidden="1" w:unhideWhenUsed="1"/>
+    <w:lsdException w:name="toc 1" w:semiHidden="1" w:uiPriority="39" w:unhideWhenUsed="1"/>
+    <w:lsdException w:name="toc 2" w:semiHidden="1" w:uiPriority="39" w:unhideWhenUsed="1"/>
+    <w:lsdException w:name="toc 3" w:semiHidden="1" w:uiPriority="39" w:unhideWhenUsed="1"/>
+    <w:lsdException w:name="toc 4" w:semiHidden="1" w:uiPriority="39" w:unhideWhenUsed="1"/>
+    <w:lsdException w:name="toc 5" w:semiHidden="1" w:uiPriority="39" w:unhideWhenUsed="1"/>
+    <w:lsdException w:name="toc 6" w:semiHidden="1" w:uiPriority="39" w:unhideWhenUsed="1"/>
+    <w:lsdException w:name="toc 7" w:semiHidden="1" w:uiPriority="39" w:unhideWhenUsed="1"/>
+    <w:lsdException w:name="toc 8" w:semiHidden="1" w:uiPriority="39" w:unhideWhenUsed="1"/>
+    <w:lsdException w:name="toc 9" w:semiHidden="1" w:uiPriority="39" w:unhideWhenUsed="1"/>
+    <w:lsdException w:name="Normal Indent" w:semiHidden="1" w:unhideWhenUsed="1"/>
+    <w:lsdException w:name="footnote text" w:semiHidden="1" w:unhideWhenUsed="1"/>
+    <w:lsdException w:name="annotation text" w:semiHidden="1" w:unhideWhenUsed="1"/>
+    <w:lsdException w:name="header" w:semiHidden="1" w:unhideWhenUsed="1"/>
+    <w:lsdException w:name="footer" w:semiHidden="1" w:unhideWhenUsed="1"/>
+    <w:lsdException w:name="index heading" w:semiHidden="1" w:unhideWhenUsed="1"/>
+    <w:lsdException w:name="caption" w:semiHidden="1" w:uiPriority="35" w:unhideWhenUsed="1" w:qFormat="1"/>
+    <w:lsdException w:name="table of figures" w:semiHidden="1" w:unhideWhenUsed="1"/>
+    <w:lsdException w:name="envelope address" w:semiHidden="1" w:unhideWhenUsed="1"/>
+    <w:lsdException w:name="envelope return" w:semiHidden="1" w:unhideWhenUsed="1"/>
+    <w:lsdException w:name="footnote reference" w:semiHidden="1" w:unhideWhenUsed="1"/>
+    <w:lsdException w:name="annotation reference" w:semiHidden="1" w:unhideWhenUsed="1"/>
+    <w:lsdException w:name="line number" w:semiHidden="1" w:unhideWhenUsed="1"/>
+    <w:lsdException w:name="page number" w:semiHidden="1" w:unhideWhenUsed="1"/>
+    <w:lsdException w:name="endnote reference" w:semiHidden="1" w:unhideWhenUsed="1"/>
+    <w:lsdException w:name="endnote text" w:semiHidden="1" w:unhideWhenUsed="1"/>
+    <w:lsdException w:name="table of authorities" w:semiHidden="1" w:unhideWhenUsed="1"/>
+    <w:lsdException w:name="macro" w:semiHidden="1" w:unhideWhenUsed="1"/>
+    <w:lsdException w:name="toa heading" w:semiHidden="1" w:unhideWhenUsed="1"/>
+    <w:lsdException w:name="List" w:semiHidden="1" w:unhideWhenUsed="1"/>
+    <w:lsdException w:name="List Bullet" w:semiHidden="1" w:unhideWhenUsed="1"/>
+    <w:lsdException w:name="List Number" w:semiHidden="1" w:unhideWhenUsed="1"/>
+    <w:lsdException w:name="List 2" w:semiHidden="1" w:unhideWhenUsed="1"/>
+    <w:lsdException w:name="List 3" w:semiHidden="1" w:unhideWhenUsed="1"/>
+    <w:lsdException w:name="List 4" w:semiHidden="1" w:unhideWhenUsed="1"/>
+    <w:lsdException w:name="List 5" w:semiHidden="1" w:unhideWhenUsed="1"/>
+    <w:lsdException w:name="List Bullet 2" w:semiHidden="1" w:unhideWhenUsed="1"/>
+    <w:lsdException w:name="List Bullet 3" w:semiHidden="1" w:unhideWhenUsed="1"/>
+    <w:lsdException w:name="List Bullet 4" w:semiHidden="1" w:unhideWhenUsed="1"/>
+    <w:lsdException w:name="List Bullet 5" w:semiHidden="1" w:unhideWhenUsed="1"/>
+    <w:lsdException w:name="List Number 2" w:semiHidden="1" w:unhideWhenUsed="1"/>
+    <w:lsdException w:name="List Number 3" w:semiHidden="1" w:unhideWhenUsed="1"/>
+    <w:lsdException w:name="List Number 4" w:semiHidden="1" w:unhideWhenUsed="1"/>
+    <w:lsdException w:name="List Number 5" w:semiHidden="1" w:unhideWhenUsed="1"/>
+    <w:lsdException w:name="Title" w:uiPriority="10" w:qFormat="1"/>
+    <w:lsdException w:name="Closing" w:semiHidden="1" w:unhideWhenUsed="1"/>
+    <w:lsdException w:name="Signature" w:semiHidden="1" w:unhideWhenUsed="1"/>
+    <w:lsdException w:name="Default Paragraph Font" w:semiHidden="1" w:uiPriority="1" w:unhideWhenUsed="1"/>
+    <w:lsdException w:name="Body Text" w:semiHidden="1" w:unhideWhenUsed="1"/>
+    <w:lsdException w:name="Body Text Indent" w:semiHidden="1" w:unhideWhenUsed="1"/>
+    <w:lsdException w:name="List Continue" w:semiHidden="1" w:unhideWhenUsed="1"/>
+    <w:lsdException w:name="List Continue 2" w:semiHidden="1" w:unhideWhenUsed="1"/>
+    <w:lsdException w:name="List Continue 3" w:semiHidden="1" w:unhideWhenUsed="1"/>
+    <w:lsdException w:name="List Continue 4" w:semiHidden="1" w:unhideWhenUsed="1"/>
+    <w:lsdException w:name="List Continue 5" w:semiHidden="1" w:unhideWhenUsed="1"/>
+    <w:lsdException w:name="Message Header" w:semiHidden="1" w:unhideWhenUsed="1"/>
+    <w:lsdException w:name="Subtitle" w:uiPriority="11" w:qFormat="1"/>
+    <w:lsdException w:name="Salutation" w:semiHidden="1" w:unhideWhenUsed="1"/>
+    <w:lsdException w:name="Date" w:semiHidden="1" w:unhideWhenUsed="1"/>
+    <w:lsdException w:name="Body Text First Indent" w:semiHidden="1" w:unhideWhenUsed="1"/>
+    <w:lsdException w:name="Body Text First Indent 2" w:semiHidden="1" w:unhideWhenUsed="1"/>
+    <w:lsdException w:name="Note Heading" w:semiHidden="1" w:unhideWhenUsed="1"/>
+    <w:lsdException w:name="Body Text 2" w:semiHidden="1" w:unhideWhenUsed="1"/>
+    <w:lsdException w:name="Body Text 3" w:semiHidden="1" w:unhideWhenUsed="1"/>
+    <w:lsdException w:name="Body Text Indent 2" w:semiHidden="1" w:unhideWhenUsed="1"/>
+    <w:lsdException w:name="Body Text Indent 3" w:semiHidden="1" w:unhideWhenUsed="1"/>
+    <w:lsdException w:name="Block Text" w:semiHidden="1" w:unhideWhenUsed="1"/>
+    <w:lsdException w:name="Hyperlink" w:semiHidden="1" w:unhideWhenUsed="1"/>
+    <w:lsdException w:name="FollowedHyperlink" w:semiHidden="1" w:unhideWhenUsed="1"/>
+    <w:lsdException w:name="Strong" w:uiPriority="22" w:qFormat="1"/>
+    <w:lsdException w:name="Emphasis" w:uiPriority="20" w:qFormat="1"/>
+    <w:lsdException w:name="Document Map" w:semiHidden="1" w:unhideWhenUsed="1"/>
+    <w:lsdException w:name="Plain Text" w:semiHidden="1" w:unhideWhenUsed="1"/>
+    <w:lsdException w:name="E-mail Signature" w:semiHidden="1" w:unhideWhenUsed="1"/>
+    <w:lsdException w:name="HTML Top of Form" w:semiHidden="1" w:unhideWhenUsed="1"/>
+    <w:lsdException w:name="HTML Bottom of Form" w:semiHidden="1" w:unhideWhenUsed="1"/>
+    <w:lsdException w:name="Normal (Web)" w:semiHidden="1" w:unhideWhenUsed="1"/>
+    <w:lsdException w:name="HTML Acronym" w:semiHidden="1" w:unhideWhenUsed="1"/>
+    <w:lsdException w:name="HTML Address" w:semiHidden="1" w:unhideWhenUsed="1"/>
+    <w:lsdException w:name="HTML Cite" w:semiHidden="1" w:unhideWhenUsed="1"/>
+    <w:lsdException w:name="HTML Code" w:semiHidden="1" w:unhideWhenUsed="1"/>
+    <w:lsdException w:name="HTML Definition" w:semiHidden="1" w:unhideWhenUsed="1"/>
+    <w:lsdException w:name="HTML Keyboard" w:semiHidden="1" w:unhideWhenUsed="1"/>
+    <w:lsdException w:name="HTML Preformatted" w:semiHidden="1" w:unhideWhenUsed="1"/>
+    <w:lsdException w:name="HTML Sample" w:semiHidden="1" w:unhideWhenUsed="1"/>
+    <w:lsdException w:name="HTML Typewriter" w:semiHidden="1" w:unhideWhenUsed="1"/>
+    <w:lsdException w:name="HTML Variable" w:semiHidden="1" w:unhideWhenUsed="1"/>
+    <w:lsdException w:name="Normal Table" w:semiHidden="1" w:unhideWhenUsed="1"/>
+    <w:lsdException w:name="annotation subject" w:semiHidden="1" w:unhideWhenUsed="1"/>
+    <w:lsdException w:name="No List" w:semiHidden="1" w:unhideWhenUsed="1"/>
+    <w:lsdException w:name="Outline List 1" w:semiHidden="1" w:unhideWhenUsed="1"/>
+    <w:lsdException w:name="Outline List 2" w:semiHidden="1" w:unhideWhenUsed="1"/>
+    <w:lsdException w:name="Outline List 3" w:semiHidden="1" w:unhideWhenUsed="1"/>
+    <w:lsdException w:name="Table Simple 1" w:semiHidden="1" w:unhideWhenUsed="1"/>
+    <w:lsdException w:name="Table Simple 2" w:semiHidden="1" w:unhideWhenUsed="1"/>
+    <w:lsdException w:name="Table Simple 3" w:semiHidden="1" w:unhideWhenUsed="1"/>
+    <w:lsdException w:name="Table Classic 1" w:semiHidden="1" w:unhideWhenUsed="1"/>
+    <w:lsdException w:name="Table Classic 2" w:semiHidden="1" w:unhideWhenUsed="1"/>
+    <w:lsdException w:name="Table Classic 3" w:semiHidden="1" w:unhideWhenUsed="1"/>
+    <w:lsdException w:name="Table Classic 4" w:semiHidden="1" w:unhideWhenUsed="1"/>
+    <w:lsdException w:name="Table Colorful 1" w:semiHidden="1" w:unhideWhenUsed="1"/>
+    <w:lsdException w:name="Table Colorful 2" w:semiHidden="1" w:unhideWhenUsed="1"/>
+    <w:lsdException w:name="Table Colorful 3" w:semiHidden="1" w:unhideWhenUsed="1"/>
+    <w:lsdException w:name="Table Columns 1" w:semiHidden="1" w:unhideWhenUsed="1"/>
+    <w:lsdException w:name="Table Columns 2" w:semiHidden="1" w:unhideWhenUsed="1"/>
+    <w:lsdException w:name="Table Columns 3" w:semiHidden="1" w:unhideWhenUsed="1"/>
+    <w:lsdException w:name="Table Columns 4" w:semiHidden="1" w:unhideWhenUsed="1"/>
+    <w:lsdException w:name="Table Columns 5" w:semiHidden="1" w:unhideWhenUsed="1"/>
+    <w:lsdException w:name="Table Grid 1" w:semiHidden="1" w:unhideWhenUsed="1"/>
+    <w:lsdException w:name="Table Grid 2" w:semiHidden="1" w:unhideWhenUsed="1"/>
+    <w:lsdException w:name="Table Grid 3" w:semiHidden="1" w:unhideWhenUsed="1"/>
+    <w:lsdException w:name="Table Grid 4" w:semiHidden="1" w:unhideWhenUsed="1"/>
+    <w:lsdException w:name="Table Grid 5" w:semiHidden="1" w:unhideWhenUsed="1"/>
+    <w:lsdException w:name="Table Grid 6" w:semiHidden="1" w:unhideWhenUsed="1"/>
+    <w:lsdException w:name="Table Grid 7" w:semiHidden="1" w:unhideWhenUsed="1"/>
+    <w:lsdException w:name="Table Grid 8" w:semiHidden="1" w:unhideWhenUsed="1"/>
+    <w:lsdException w:name="Table List 1" w:semiHidden="1" w:unhideWhenUsed="1"/>
+    <w:lsdException w:name="Table List 2" w:semiHidden="1" w:unhideWhenUsed="1"/>
+    <w:lsdException w:name="Table List 3" w:semiHidden="1" w:unhideWhenUsed="1"/>
+    <w:lsdException w:name="Table List 4" w:semiHidden="1" w:unhideWhenUsed="1"/>
+    <w:lsdException w:name="Table List 5" w:semiHidden="1" w:unhideWhenUsed="1"/>
+    <w:lsdException w:name="Table List 6" w:semiHidden="1" w:unhideWhenUsed="1"/>
+    <w:lsdException w:name="Table List 7" w:semiHidden="1" w:unhideWhenUsed="1"/>
+    <w:lsdException w:name="Table List 8" w:semiHidden="1" w:unhideWhenUsed="1"/>
+    <w:lsdException w:name="Table 3D effects 1" w:semiHidden="1" w:unhideWhenUsed="1"/>
+    <w:lsdException w:name="Table 3D effects 2" w:semiHidden="1" w:unhideWhenUsed="1"/>
+    <w:lsdException w:name="Table 3D effects 3" w:semiHidden="1" w:unhideWhenUsed="1"/>
+    <w:lsdException w:name="Table Contemporary" w:semiHidden="1" w:unhideWhenUsed="1"/>
+    <w:lsdException w:name="Table Elegant" w:semiHidden="1" w:unhideWhenUsed="1"/>
+    <w:lsdException w:name="Table Professional" w:semiHidden="1" w:unhideWhenUsed="1"/>
+    <w:lsdException w:name="Table Subtle 1" w:semiHidden="1" w:unhideWhenUsed="1"/>
+    <w:lsdException w:name="Table Subtle 2" w:semiHidden="1" w:unhideWhenUsed="1"/>
+    <w:lsdException w:name="Table Web 1" w:semiHidden="1" w:unhideWhenUsed="1"/>
+    <w:lsdException w:name="Table Web 2" w:semiHidden="1" w:unhideWhenUsed="1"/>
+    <w:lsdException w:name="Table Web 3" w:semiHidden="1" w:unhideWhenUsed="1"/>
+    <w:lsdException w:name="Balloon Text" w:semiHidden="1" w:unhideWhenUsed="1"/>
+    <w:lsdException w:name="Table Grid" w:semiHidden="1" w:uiPriority="59" w:unhideWhenUsed="1"/>
+    <w:lsdException w:name="Table Theme" w:semiHidden="1" w:unhideWhenUsed="1"/>
+    <w:lsdException w:name="Placeholder Text" w:semiHidden="1"/>
+    <w:lsdException w:name="No Spacing" w:uiPriority="1" w:qFormat="1"/>
+    <w:lsdException w:name="Light Shading" w:uiPriority="60"/>
+    <w:lsdException w:name="Light List" w:uiPriority="61"/>
+    <w:lsdException w:name="Light Grid" w:uiPriority="62"/>
+    <w:lsdException w:name="Medium Shading 1" w:uiPriority="63"/>
+    <w:lsdException w:name="Medium Shading 2" w:uiPriority="64"/>
+    <w:lsdException w:name="Medium List 1" w:uiPriority="65"/>
+    <w:lsdException w:name="Medium List 2" w:uiPriority="66"/>
+    <w:lsdException w:name="Medium Grid 1" w:uiPriority="67"/>
+    <w:lsdException w:name="Medium Grid 2" w:uiPriority="68"/>
+    <w:lsdException w:name="Medium Grid 3" w:uiPriority="69"/>
+    <w:lsdException w:name="Dark List" w:uiPriority="70"/>
+    <w:lsdException w:name="Colorful Shading" w:uiPriority="71"/>
+    <w:lsdException w:name="Colorful List" w:uiPriority="72"/>
+    <w:lsdException w:name="Colorful Grid" w:uiPriority="73"/>
+    <w:lsdException w:name="Light Shading Accent 1" w:uiPriority="60"/>
+    <w:lsdException w:name="Light List Accent 1" w:uiPriority="61"/>
+    <w:lsdException w:name="Light Grid Accent 1" w:uiPriority="62"/>
+    <w:lsdException w:name="Medium Shading 1 Accent 1" w:uiPriority="63"/>
+    <w:lsdException w:name="Medium Shading 2 Accent 1" w:uiPriority="64"/>
+    <w:lsdException w:name="Medium List 1 Accent 1" w:uiPriority="65"/>
+    <w:lsdException w:name="Revision" w:semiHidden="1"/>
+    <w:lsdException w:name="List Paragraph" w:uiPriority="34" w:qFormat="1"/>
+    <w:lsdException w:name="Quote" w:uiPriority="29" w:qFormat="1"/>
+    <w:lsdException w:name="Intense Quote" w:uiPriority="30" w:qFormat="1"/>
+    <w:lsdException w:name="Medium List 2 Accent 1" w:uiPriority="66"/>
+    <w:lsdException w:name="Medium Grid 1 Accent 1" w:uiPriority="67"/>
+    <w:lsdException w:name="Medium Grid 2 Accent 1" w:uiPriority="68"/>
+    <w:lsdException w:name="Medium Grid 3 Accent 1" w:uiPriority="69"/>
+    <w:lsdException w:name="Dark List Accent 1" w:uiPriority="70"/>
+    <w:lsdException w:name="Colorful Shading Accent 1" w:uiPriority="71"/>
+    <w:lsdException w:name="Colorful List Accent 1" w:uiPriority="72"/>
+    <w:lsdException w:name="Colorful Grid Accent 1" w:uiPriority="73"/>
+    <w:lsdException w:name="Light Shading Accent 2" w:uiPriority="60"/>
+    <w:lsdException w:name="Light List Accent 2" w:uiPriority="61"/>
+    <w:lsdException w:name="Light Grid Accent 2" w:uiPriority="62"/>
+    <w:lsdException w:name="Medium Shading 1 Accent 2" w:uiPriority="63"/>
+    <w:lsdException w:name="Medium Shading 2 Accent 2" w:uiPriority="64"/>
+    <w:lsdException w:name="Medium List 1 Accent 2" w:uiPriority="65"/>
+    <w:lsdException w:name="Medium List 2 Accent 2" w:uiPriority="66"/>
+    <w:lsdException w:name="Medium Grid 1 Accent 2" w:uiPriority="67"/>
+    <w:lsdException w:name="Medium Grid 2 Accent 2" w:uiPriority="68"/>
+    <w:lsdException w:name="Medium Grid 3 Accent 2" w:uiPriority="69"/>
+    <w:lsdException w:name="Dark List Accent 2" w:uiPriority="70"/>
+    <w:lsdException w:name="Colorful Shading Accent 2" w:uiPriority="71"/>
+    <w:lsdException w:name="Colorful List Accent 2" w:uiPriority="72"/>
+    <w:lsdException w:name="Colorful Grid Accent 2" w:uiPriority="73"/>
+    <w:lsdException w:name="Light Shading Accent 3" w:uiPriority="60"/>
+    <w:lsdException w:name="Light List Accent 3" w:uiPriority="61"/>
+    <w:lsdException w:name="Light Grid Accent 3" w:uiPriority="62"/>
+    <w:lsdException w:name="Medium Shading 1 Accent 3" w:uiPriority="63"/>
+    <w:lsdException w:name="Medium Shading 2 Accent 3" w:uiPriority="64"/>
+    <w:lsdException w:name="Medium List 1 Accent 3" w:uiPriority="65"/>
+    <w:lsdException w:name="Medium List 2 Accent 3" w:uiPriority="66"/>
+    <w:lsdException w:name="Medium Grid 1 Accent 3" w:uiPriority="67"/>
+    <w:lsdException w:name="Medium Grid 2 Accent 3" w:uiPriority="68"/>
+    <w:lsdException w:name="Medium Grid 3 Accent 3" w:uiPriority="69"/>
+    <w:lsdException w:name="Dark List Accent 3" w:uiPriority="70"/>
+    <w:lsdException w:name="Colorful Shading Accent 3" w:uiPriority="71"/>
+    <w:lsdException w:name="Colorful List Accent 3" w:uiPriority="72"/>
+    <w:lsdException w:name="Colorful Grid Accent 3" w:uiPriority="73"/>
+    <w:lsdException w:name="Light Shading Accent 4" w:uiPriority="60"/>
+    <w:lsdException w:name="Light List Accent 4" w:uiPriority="61"/>
+    <w:lsdException w:name="Light Grid Accent 4" w:uiPriority="62"/>
+    <w:lsdException w:name="Medium Shading 1 Accent 4" w:uiPriority="63"/>
+    <w:lsdException w:name="Medium Shading 2 Accent 4" w:uiPriority="64"/>
+    <w:lsdException w:name="Medium List 1 Accent 4" w:uiPriority="65"/>
+    <w:lsdException w:name="Medium List 2 Accent 4" w:uiPriority="66"/>
+    <w:lsdException w:name="Medium Grid 1 Accent 4" w:uiPriority="67"/>
+    <w:lsdException w:name="Medium Grid 2 Accent 4" w:uiPriority="68"/>
+    <w:lsdException w:name="Medium Grid 3 Accent 4" w:uiPriority="69"/>
+    <w:lsdException w:name="Dark List Accent 4" w:uiPriority="70"/>
+    <w:lsdException w:name="Colorful Shading Accent 4" w:uiPriority="71"/>
+    <w:lsdException w:name="Colorful List Accent 4" w:uiPriority="72"/>
+    <w:lsdException w:name="Colorful Grid Accent 4" w:uiPriority="73"/>
+    <w:lsdException w:name="Light Shading Accent 5" w:uiPriority="60"/>
+    <w:lsdException w:name="Light List Accent 5" w:uiPriority="61"/>
+    <w:lsdException w:name="Light Grid Accent 5" w:uiPriority="62"/>
+    <w:lsdException w:name="Medium Shading 1 Accent 5" w:uiPriority="63"/>
+    <w:lsdException w:name="Medium Shading 2 Accent 5" w:uiPriority="64"/>
+    <w:lsdException w:name="Medium List 1 Accent 5" w:uiPriority="65"/>
+    <w:lsdException w:name="Medium List 2 Accent 5" w:uiPriority="66"/>
+    <w:lsdException w:name="Medium Grid 1 Accent 5" w:uiPriority="67"/>
+    <w:lsdException w:name="Medium Grid 2 Accent 5" w:uiPriority="68"/>
+    <w:lsdException w:name="Medium Grid 3 Accent 5" w:uiPriority="69"/>
+    <w:lsdException w:name="Dark List Accent 5" w:uiPriority="70"/>
+    <w:lsdException w:name="Colorful Shading Accent 5" w:uiPriority="71"/>
+    <w:lsdException w:name="Colorful List Accent 5" w:uiPriority="72"/>
+    <w:lsdException w:name="Colorful Grid Accent 5" w:uiPriority="73"/>
+    <w:lsdException w:name="Light Shading Accent 6" w:uiPriority="60"/>
+    <w:lsdException w:name="Light List Accent 6" w:uiPriority="61"/>
+    <w:lsdException w:name="Light Grid Accent 6" w:uiPriority="62"/>
+    <w:lsdException w:name="Medium Shading 1 Accent 6" w:uiPriority="63"/>
+    <w:lsdException w:name="Medium Shading 2 Accent 6" w:uiPriority="64"/>
+    <w:lsdException w:name="Medium List 1 Accent 6" w:uiPriority="65"/>
+    <w:lsdException w:name="Medium List 2 Accent 6" w:uiPriority="66"/>
+    <w:lsdException w:name="Medium Grid 1 Accent 6" w:uiPriority="67"/>
+    <w:lsdException w:name="Medium Grid 2 Accent 6" w:uiPriority="68"/>
+    <w:lsdException w:name="Medium Grid 3 Accent 6" w:uiPriority="69"/>
+    <w:lsdException w:name="Dark List Accent 6" w:uiPriority="70"/>
+    <w:lsdException w:name="Colorful Shading Accent 6" w:uiPriority="71"/>
+    <w:lsdException w:name="Colorful List Accent 6" w:uiPriority="72"/>
+    <w:lsdException w:name="Colorful Grid Accent 6" w:uiPriority="73"/>
+    <w:lsdException w:name="Subtle Emphasis" w:uiPriority="19" w:qFormat="1"/>
+    <w:lsdException w:name="Intense Emphasis" w:uiPriority="21" w:qFormat="1"/>
+    <w:lsdException w:name="Subtle Reference" w:uiPriority="31" w:qFormat="1"/>
+    <w:lsdException w:name="Intense Reference" w:uiPriority="32" w:qFormat="1"/>
+    <w:lsdException w:name="Book Title" w:uiPriority="33" w:qFormat="1"/>
+    <w:lsdException w:name="Bibliography" w:semiHidden="1" w:uiPriority="37" w:unhideWhenUsed="1"/>
+    <w:lsdException w:name="TOC Heading" w:semiHidden="1" w:uiPriority="39" w:unhideWhenUsed="1" w:qFormat="1"/>
+    <w:lsdException w:name="Plain Table 1" w:uiPriority="41"/>
+    <w:lsdException w:name="Plain Table 2" w:uiPriority="42"/>
+    <w:lsdException w:name="Plain Table 3" w:uiPriority="43"/>
+    <w:lsdException w:name="Plain Table 4" w:uiPriority="44"/>
+    <w:lsdException w:name="Plain Table 5" w:uiPriority="45"/>
+    <w:lsdException w:name="Grid Table Light" w:uiPriority="40"/>
+    <w:lsdException w:name="Grid Table 1 Light" w:uiPriority="46"/>
+    <w:lsdException w:name="Grid Table 2" w:uiPriority="47"/>
+    <w:lsdException w:name="Grid Table 3" w:uiPriority="48"/>
+    <w:lsdException w:name="Grid Table 4" w:uiPriority="49"/>
+    <w:lsdException w:name="Grid Table 5 Dark" w:uiPriority="50"/>
+    <w:lsdException w:name="Grid Table 6 Colorful" w:uiPriority="51"/>
+    <w:lsdException w:name="Grid Table 7 Colorful" w:uiPriority="52"/>
+    <w:lsdException w:name="Grid Table 1 Light Accent 1" w:uiPriority="46"/>
+    <w:lsdException w:name="Grid Table 2 Accent 1" w:uiPriority="47"/>
+    <w:lsdException w:name="Grid Table 3 Accent 1" w:uiPriority="48"/>
+    <w:lsdException w:name="Grid Table 4 Accent 1" w:uiPriority="49"/>
+    <w:lsdException w:name="Grid Table 5 Dark Accent 1" w:uiPriority="50"/>
+    <w:lsdException w:name="Grid Table 6 Colorful Accent 1" w:uiPriority="51"/>
+    <w:lsdException w:name="Grid Table 7 Colorful Accent 1" w:uiPriority="52"/>
+    <w:lsdException w:name="Grid Table 1 Light Accent 2" w:uiPriority="46"/>
+    <w:lsdException w:name="Grid Table 2 Accent 2" w:uiPriority="47"/>
+    <w:lsdException w:name="Grid Table 3 Accent 2" w:uiPriority="48"/>
+    <w:lsdException w:name="Grid Table 4 Accent 2" w:uiPriority="49"/>
+    <w:lsdException w:name="Grid Table 5 Dark Accent 2" w:uiPriority="50"/>
+    <w:lsdException w:name="Grid Table 6 Colorful Accent 2" w:uiPriority="51"/>
+    <w:lsdException w:name="Grid Table 7 Colorful Accent 2" w:uiPriority="52"/>
+    <w:lsdException w:name="Grid Table 1 Light Accent 3" w:uiPriority="46"/>
+    <w:lsdException w:name="Grid Table 2 Accent 3" w:uiPriority="47"/>
+    <w:lsdException w:name="Grid Table 3 Accent 3" w:uiPriority="48"/>
+    <w:lsdException w:name="Grid Table 4 Accent 3" w:uiPriority="49"/>
+    <w:lsdException w:name="Grid Table 5 Dark Accent 3" w:uiPriority="50"/>
+    <w:lsdException w:name="Grid Table 6 Colorful Accent 3" w:uiPriority="51"/>
+    <w:lsdException w:name="Grid Table 7 Colorful Accent 3" w:uiPriority="52"/>
+    <w:lsdException w:name="Grid Table 1 Light Accent 4" w:uiPriority="46"/>
+    <w:lsdException w:name="Grid Table 2 Accent 4" w:uiPriority="47"/>
+    <w:lsdException w:name="Grid Table 3 Accent 4" w:uiPriority="48"/>
+    <w:lsdException w:name="Grid Table 4 Accent 4" w:uiPriority="49"/>
+    <w:lsdException w:name="Grid Table 5 Dark Accent 4" w:uiPriority="50"/>
+    <w:lsdException w:name="Grid Table 6 Colorful Accent 4" w:uiPriority="51"/>
+    <w:lsdException w:name="Grid Table 7 Colorful Accent 4" w:uiPriority="52"/>
+    <w:lsdException w:name="Grid Table 1 Light Accent 5" w:uiPriority="46"/>
+    <w:lsdException w:name="Grid Table 2 Accent 5" w:uiPriority="47"/>
+    <w:lsdException w:name="Grid Table 3 Accent 5" w:uiPriority="48"/>
+    <w:lsdException w:name="Grid Table 4 Accent 5" w:uiPriority="49"/>
+    <w:lsdException w:name="Grid Table 5 Dark Accent 5" w:uiPriority="50"/>
+    <w:lsdException w:name="Grid Table 6 Colorful Accent 5" w:uiPriority="51"/>
+    <w:lsdException w:name="Grid Table 7 Colorful Accent 5" w:uiPriority="52"/>
+    <w:lsdException w:name="Grid Table 1 Light Accent 6" w:uiPriority="46"/>
+    <w:lsdException w:name="Grid Table 2 Accent 6" w:uiPriority="47"/>
+    <w:lsdException w:name="Grid Table 3 Accent 6" w:uiPriority="48"/>
+    <w:lsdException w:name="Grid Table 4 Accent 6" w:uiPriority="49"/>
+    <w:lsdException w:name="Grid Table 5 Dark Accent 6" w:uiPriority="50"/>
+    <w:lsdException w:name="Grid Table 6 Colorful Accent 6" w:uiPriority="51"/>
+    <w:lsdException w:name="Grid Table 7 Colorful Accent 6" w:uiPriority="52"/>
+    <w:lsdException w:name="List Table 1 Light" w:uiPriority="46"/>
+    <w:lsdException w:name="List Table 2" w:uiPriority="47"/>
+    <w:lsdException w:name="List Table 3" w:uiPriority="48"/>
+    <w:lsdException w:name="List Table 4" w:uiPriority="49"/>
+    <w:lsdException w:name="List Table 5 Dark" w:uiPriority="50"/>
+    <w:lsdException w:name="List Table 6 Colorful" w:uiPriority="51"/>
+    <w:lsdException w:name="List Table 7 Colorful" w:uiPriority="52"/>
+    <w:lsdException w:name="List Table 1 Light Accent 1" w:uiPriority="46"/>
+    <w:lsdException w:name="List Table 2 Accent 1" w:uiPriority="47"/>
+    <w:lsdException w:name="List Table 3 Accent 1" w:uiPriority="48"/>
+    <w:lsdException w:name="List Table 4 Accent 1" w:uiPriority="49"/>
+    <w:lsdException w:name="List Table 5 Dark Accent 1" w:uiPriority="50"/>
+    <w:lsdException w:name="List Table 6 Colorful Accent 1" w:uiPriority="51"/>
+    <w:lsdException w:name="List Table 7 Colorful Accent 1" w:uiPriority="52"/>
+    <w:lsdException w:name="List Table 1 Light Accent 2" w:uiPriority="46"/>
+    <w:lsdException w:name="List Table 2 Accent 2" w:uiPriority="47"/>
+    <w:lsdException w:name="List Table 3 Accent 2" w:uiPriority="48"/>
+    <w:lsdException w:name="List Table 4 Accent 2" w:uiPriority="49"/>
+    <w:lsdException w:name="List Table 5 Dark Accent 2" w:uiPriority="50"/>
+    <w:lsdException w:name="List Table 6 Colorful Accent 2" w:uiPriority="51"/>
+    <w:lsdException w:name="List Table 7 Colorful Accent 2" w:uiPriority="52"/>
+    <w:lsdException w:name="List Table 1 Light Accent 3" w:uiPriority="46"/>
+    <w:lsdException w:name="List Table 2 Accent 3" w:uiPriority="47"/>
+    <w:lsdException w:name="List Table 3 Accent 3" w:uiPriority="48"/>
+    <w:lsdException w:name="List Table 4 Accent 3" w:uiPriority="49"/>
+    <w:lsdException w:name="List Table 5 Dark Accent 3" w:uiPriority="50"/>
+    <w:lsdException w:name="List Table 6 Colorful Accent 3" w:uiPriority="51"/>
+    <w:lsdException w:name="List Table 7 Colorful Accent 3" w:uiPriority="52"/>
+    <w:lsdException w:name="List Table 1 Light Accent 4" w:uiPriority="46"/>
+    <w:lsdException w:name="List Table 2 Accent 4" w:uiPriority="47"/>
+    <w:lsdException w:name="List Table 3 Accent 4" w:uiPriority="48"/>
+    <w:lsdException w:name="List Table 4 Accent 4" w:uiPriority="49"/>
+    <w:lsdException w:name="List Table 5 Dark Accent 4" w:uiPriority="50"/>
+    <w:lsdException w:name="List Table 6 Colorful Accent 4" w:uiPriority="51"/>
+    <w:lsdException w:name="List Table 7 Colorful Accent 4" w:uiPriority="52"/>
+    <w:lsdException w:name="List Table 1 Light Accent 5" w:uiPriority="46"/>
+    <w:lsdException w:name="List Table 2 Accent 5" w:uiPriority="47"/>
+    <w:lsdException w:name="List Table 3 Accent 5" w:uiPriority="48"/>
+    <w:lsdException w:name="List Table 4 Accent 5" w:uiPriority="49"/>
+    <w:lsdException w:name="List Table 5 Dark Accent 5" w:uiPriority="50"/>
+    <w:lsdException w:name="List Table 6 Colorful Accent 5" w:uiPriority="51"/>
+    <w:lsdException w:name="List Table 7 Colorful Accent 5" w:uiPriority="52"/>
+    <w:lsdException w:name="List Table 1 Light Accent 6" w:uiPriority="46"/>
+    <w:lsdException w:name="List Table 2 Accent 6" w:uiPriority="47"/>
+    <w:lsdException w:name="List Table 3 Accent 6" w:uiPriority="48"/>
+    <w:lsdException w:name="List Table 4 Accent 6" w:uiPriority="49"/>
+    <w:lsdException w:name="List Table 5 Dark Accent 6" w:uiPriority="50"/>
+    <w:lsdException w:name="List Table 6 Colorful Accent 6" w:uiPriority="51"/>
+    <w:lsdException w:name="List Table 7 Colorful Accent 6" w:uiPriority="52"/>
+    <w:lsdException w:name="Mention" w:semiHidden="1" w:unhideWhenUsed="1"/>
+    <w:lsdException w:name="Smart Hyperlink" w:semiHidden="1" w:unhideWhenUsed="1"/>
+    <w:lsdException w:name="Hashtag" w:semiHidden="1" w:unhideWhenUsed="1"/>
+    <w:lsdException w:name="Unresolved Mention" w:semiHidden="1" w:unhideWhenUsed="1"/>
   </w:latentStyles>
   <w:style w:type="paragraph" w:default="1" w:styleId="Normal">
     <w:name w:val="Normal"/>
@@ -4412,7 +5786,6 @@
     <w:uiPriority w:val="99"/>
     <w:semiHidden/>
     <w:unhideWhenUsed/>
-    <w:qFormat/>
     <w:tblPr>
       <w:tblInd w:w="0" w:type="dxa"/>
       <w:tblCellMar>
@@ -4527,6 +5900,21 @@
         <w:numId w:val="3"/>
       </w:numPr>
     </w:pPr>
+  </w:style>
+  <w:style w:type="character" w:customStyle="1" w:styleId="fontstyle31">
+    <w:name w:val="fontstyle31"/>
+    <w:basedOn w:val="DefaultParagraphFont"/>
+    <w:rsid w:val="00CA0FFE"/>
+    <w:rPr>
+      <w:rFonts w:ascii="Arial" w:hAnsi="Arial" w:cs="Arial" w:hint="default"/>
+      <w:b/>
+      <w:bCs/>
+      <w:i w:val="0"/>
+      <w:iCs w:val="0"/>
+      <w:color w:val="0D0D0D"/>
+      <w:sz w:val="24"/>
+      <w:szCs w:val="24"/>
+    </w:rPr>
   </w:style>
 </w:styles>
 </file>

</xml_diff>